<commit_message>
Fixed SPAG issues + Added Pictures folder
</commit_message>
<xml_diff>
--- a/CodewarsSolutions.docx
+++ b/CodewarsSolutions.docx
@@ -709,7 +709,11 @@
                               <w:sdt>
                                 <w:sdtPr>
                                   <w:rPr>
+                                    <w:b/>
+                                    <w:bCs/>
                                     <w:noProof/>
+                                    <w:sz w:val="48"/>
+                                    <w:szCs w:val="48"/>
                                   </w:rPr>
                                   <w:alias w:val="Title"/>
                                   <w:id w:val="-958338334"/>
@@ -720,13 +724,20 @@
                                   <w:p>
                                     <w:pPr>
                                       <w:rPr>
+                                        <w:b/>
+                                        <w:bCs/>
                                         <w:noProof/>
-                                        <w:szCs w:val="144"/>
+                                        <w:sz w:val="48"/>
+                                        <w:szCs w:val="48"/>
                                       </w:rPr>
                                     </w:pPr>
                                     <w:r>
                                       <w:rPr>
+                                        <w:b/>
+                                        <w:bCs/>
                                         <w:noProof/>
+                                        <w:sz w:val="48"/>
+                                        <w:szCs w:val="48"/>
                                       </w:rPr>
                                       <w:t>Codewars Solutions</w:t>
                                     </w:r>
@@ -755,7 +766,7 @@
                                       <w:rPr>
                                         <w:noProof/>
                                       </w:rPr>
-                                      <w:t xml:space="preserve">A collections of solutions and </w:t>
+                                      <w:t xml:space="preserve">A collection of solutions and </w:t>
                                     </w:r>
                                     <w:r>
                                       <w:rPr>
@@ -800,13 +811,21 @@
               </mc:Choice>
               <mc:Fallback>
                 <w:pict>
-                  <v:shape w14:anchorId="7EEA7756" id="Text Box 470" o:spid="_x0000_s1029" type="#_x0000_t202" style="position:absolute;margin-left:0;margin-top:0;width:220.3pt;height:194.9pt;z-index:251661312;visibility:visible;mso-wrap-style:square;mso-width-percent:360;mso-height-percent:280;mso-left-percent:455;mso-top-percent:350;mso-wrap-distance-left:9pt;mso-wrap-distance-top:0;mso-wrap-distance-right:9pt;mso-wrap-distance-bottom:0;mso-position-horizontal-relative:page;mso-position-vertical-relative:page;mso-width-percent:360;mso-height-percent:280;mso-left-percent:455;mso-top-percent:350;mso-width-relative:page;mso-height-relative:page;v-text-anchor:top" o:gfxdata="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" filled="f" stroked="f" strokeweight=".5pt">
+                  <v:shapetype w14:anchorId="7EEA7756" id="_x0000_t202" coordsize="21600,21600" o:spt="202" path="m,l,21600r21600,l21600,xe">
+                    <v:stroke joinstyle="miter"/>
+                    <v:path gradientshapeok="t" o:connecttype="rect"/>
+                  </v:shapetype>
+                  <v:shape id="Text Box 470" o:spid="_x0000_s1029" type="#_x0000_t202" style="position:absolute;margin-left:0;margin-top:0;width:220.3pt;height:194.9pt;z-index:251661312;visibility:visible;mso-wrap-style:square;mso-width-percent:360;mso-height-percent:280;mso-left-percent:455;mso-top-percent:350;mso-wrap-distance-left:9pt;mso-wrap-distance-top:0;mso-wrap-distance-right:9pt;mso-wrap-distance-bottom:0;mso-position-horizontal-relative:page;mso-position-vertical-relative:page;mso-width-percent:360;mso-height-percent:280;mso-left-percent:455;mso-top-percent:350;mso-width-relative:page;mso-height-relative:page;v-text-anchor:top" o:gfxdata="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" filled="f" stroked="f" strokeweight=".5pt">
                     <v:textbox style="mso-fit-shape-to-text:t">
                       <w:txbxContent>
                         <w:sdt>
                           <w:sdtPr>
                             <w:rPr>
+                              <w:b/>
+                              <w:bCs/>
                               <w:noProof/>
+                              <w:sz w:val="48"/>
+                              <w:szCs w:val="48"/>
                             </w:rPr>
                             <w:alias w:val="Title"/>
                             <w:id w:val="-958338334"/>
@@ -817,13 +836,20 @@
                             <w:p>
                               <w:pPr>
                                 <w:rPr>
+                                  <w:b/>
+                                  <w:bCs/>
                                   <w:noProof/>
-                                  <w:szCs w:val="144"/>
+                                  <w:sz w:val="48"/>
+                                  <w:szCs w:val="48"/>
                                 </w:rPr>
                               </w:pPr>
                               <w:r>
                                 <w:rPr>
+                                  <w:b/>
+                                  <w:bCs/>
                                   <w:noProof/>
+                                  <w:sz w:val="48"/>
+                                  <w:szCs w:val="48"/>
                                 </w:rPr>
                                 <w:t>Codewars Solutions</w:t>
                               </w:r>
@@ -852,7 +878,7 @@
                                 <w:rPr>
                                   <w:noProof/>
                                 </w:rPr>
-                                <w:t xml:space="preserve">A collections of solutions and </w:t>
+                                <w:t xml:space="preserve">A collection of solutions and </w:t>
                               </w:r>
                               <w:r>
                                 <w:rPr>
@@ -893,6 +919,14 @@
     </w:sdt>
     <w:sdt>
       <w:sdtPr>
+        <w:rPr>
+          <w:rFonts w:asciiTheme="minorHAnsi" w:eastAsiaTheme="minorHAnsi" w:hAnsiTheme="minorHAnsi" w:cstheme="minorBidi"/>
+          <w:color w:val="auto"/>
+          <w:sz w:val="28"/>
+          <w:szCs w:val="28"/>
+          <w:u w:val="none"/>
+          <w:lang w:val="en-GB"/>
+        </w:rPr>
         <w:id w:val="1097220613"/>
         <w:docPartObj>
           <w:docPartGallery w:val="Table of Contents"/>
@@ -901,13 +935,7 @@
       </w:sdtPr>
       <w:sdtEndPr>
         <w:rPr>
-          <w:rFonts w:asciiTheme="minorHAnsi" w:eastAsiaTheme="minorHAnsi" w:hAnsiTheme="minorHAnsi" w:cstheme="minorBidi"/>
           <w:noProof/>
-          <w:color w:val="auto"/>
-          <w:sz w:val="28"/>
-          <w:szCs w:val="28"/>
-          <w:u w:val="none"/>
-          <w:lang w:val="en-GB"/>
         </w:rPr>
       </w:sdtEndPr>
       <w:sdtContent>
@@ -1104,6 +1132,7 @@
       </w:pPr>
       <w:bookmarkStart w:id="0" w:name="_Toc109461869"/>
       <w:r>
+        <w:lastRenderedPageBreak/>
         <w:t xml:space="preserve">7 Kyu Difficulty </w:t>
       </w:r>
       <w:r>
@@ -1333,6 +1362,7 @@
         <w:rPr>
           <w:noProof/>
         </w:rPr>
+        <w:lastRenderedPageBreak/>
         <w:drawing>
           <wp:anchor distT="0" distB="0" distL="114300" distR="114300" simplePos="0" relativeHeight="251667456" behindDoc="0" locked="0" layoutInCell="1" allowOverlap="1" wp14:anchorId="5D1C6CDB" wp14:editId="4F95F5A1">
             <wp:simplePos x="0" y="0"/>
@@ -1462,6 +1492,7 @@
         <w:rPr>
           <w:noProof/>
         </w:rPr>
+        <w:lastRenderedPageBreak/>
         <w:drawing>
           <wp:inline distT="0" distB="0" distL="0" distR="0" wp14:anchorId="6B8B98DF" wp14:editId="657497F9">
             <wp:extent cx="5600700" cy="2676525"/>

</xml_diff>

<commit_message>
Added even or odd challenge + checked each image has alt text + saved all pictures to pictures folder and sorted them
</commit_message>
<xml_diff>
--- a/CodewarsSolutions.docx
+++ b/CodewarsSolutions.docx
@@ -162,6 +162,7 @@
                               <w:dataBinding w:prefixMappings="xmlns:ns0='http://schemas.openxmlformats.org/package/2006/metadata/core-properties' xmlns:ns1='http://purl.org/dc/elements/1.1/'" w:xpath="/ns0:coreProperties[1]/ns1:creator[1]" w:storeItemID="{6C3C8BC8-F283-45AE-878A-BAB7291924A1}"/>
                               <w:text/>
                             </w:sdtPr>
+                            <w:sdtEndPr/>
                             <w:sdtContent>
                               <w:r>
                                 <w:rPr>
@@ -432,6 +433,7 @@
                               <w:dataBinding w:prefixMappings="xmlns:ns0='http://schemas.microsoft.com/office/2006/coverPageProps'" w:xpath="/ns0:CoverPageProperties[1]/ns0:Abstract[1]" w:storeItemID="{55AF091B-3C7A-41E3-B477-F2FDAA23CFDA}"/>
                               <w:text/>
                             </w:sdtPr>
+                            <w:sdtEndPr/>
                             <w:sdtContent>
                               <w:r>
                                 <w:t xml:space="preserve">     </w:t>
@@ -811,11 +813,7 @@
               </mc:Choice>
               <mc:Fallback>
                 <w:pict>
-                  <v:shapetype w14:anchorId="7EEA7756" id="_x0000_t202" coordsize="21600,21600" o:spt="202" path="m,l,21600r21600,l21600,xe">
-                    <v:stroke joinstyle="miter"/>
-                    <v:path gradientshapeok="t" o:connecttype="rect"/>
-                  </v:shapetype>
-                  <v:shape id="Text Box 470" o:spid="_x0000_s1029" type="#_x0000_t202" style="position:absolute;margin-left:0;margin-top:0;width:220.3pt;height:194.9pt;z-index:251661312;visibility:visible;mso-wrap-style:square;mso-width-percent:360;mso-height-percent:280;mso-left-percent:455;mso-top-percent:350;mso-wrap-distance-left:9pt;mso-wrap-distance-top:0;mso-wrap-distance-right:9pt;mso-wrap-distance-bottom:0;mso-position-horizontal-relative:page;mso-position-vertical-relative:page;mso-width-percent:360;mso-height-percent:280;mso-left-percent:455;mso-top-percent:350;mso-width-relative:page;mso-height-relative:page;v-text-anchor:top" o:gfxdata="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" filled="f" stroked="f" strokeweight=".5pt">
+                  <v:shape w14:anchorId="7EEA7756" id="Text Box 470" o:spid="_x0000_s1029" type="#_x0000_t202" style="position:absolute;margin-left:0;margin-top:0;width:220.3pt;height:194.9pt;z-index:251661312;visibility:visible;mso-wrap-style:square;mso-width-percent:360;mso-height-percent:280;mso-left-percent:455;mso-top-percent:350;mso-wrap-distance-left:9pt;mso-wrap-distance-top:0;mso-wrap-distance-right:9pt;mso-wrap-distance-bottom:0;mso-position-horizontal-relative:page;mso-position-vertical-relative:page;mso-width-percent:360;mso-height-percent:280;mso-left-percent:455;mso-top-percent:350;mso-width-relative:page;mso-height-relative:page;v-text-anchor:top" o:gfxdata="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" filled="f" stroked="f" strokeweight=".5pt">
                     <v:textbox style="mso-fit-shape-to-text:t">
                       <w:txbxContent>
                         <w:sdt>
@@ -832,6 +830,7 @@
                             <w:dataBinding w:prefixMappings="xmlns:ns0='http://schemas.openxmlformats.org/package/2006/metadata/core-properties' xmlns:ns1='http://purl.org/dc/elements/1.1/'" w:xpath="/ns0:coreProperties[1]/ns1:title[1]" w:storeItemID="{6C3C8BC8-F283-45AE-878A-BAB7291924A1}"/>
                             <w:text/>
                           </w:sdtPr>
+                          <w:sdtEndPr/>
                           <w:sdtContent>
                             <w:p>
                               <w:pPr>
@@ -866,6 +865,7 @@
                             <w:dataBinding w:prefixMappings="xmlns:ns0='http://schemas.openxmlformats.org/package/2006/metadata/core-properties' xmlns:ns1='http://purl.org/dc/elements/1.1/'" w:xpath="/ns0:coreProperties[1]/ns1:subject[1]" w:storeItemID="{6C3C8BC8-F283-45AE-878A-BAB7291924A1}"/>
                             <w:text/>
                           </w:sdtPr>
+                          <w:sdtEndPr/>
                           <w:sdtContent>
                             <w:p>
                               <w:pPr>
@@ -970,13 +970,13 @@
           <w:r>
             <w:fldChar w:fldCharType="separate"/>
           </w:r>
-          <w:hyperlink w:anchor="_Toc109461869" w:history="1">
+          <w:hyperlink w:anchor="_Toc109635947" w:history="1">
             <w:r>
               <w:rPr>
                 <w:rStyle w:val="Hyperlink"/>
                 <w:noProof/>
               </w:rPr>
-              <w:t>7 Kyu Difficulty Challenges</w:t>
+              <w:t>8 Kyu Difficulty Challenges</w:t>
             </w:r>
             <w:r>
               <w:rPr>
@@ -997,7 +997,7 @@
                 <w:noProof/>
                 <w:webHidden/>
               </w:rPr>
-              <w:instrText xml:space="preserve"> PAGEREF _Toc109461869 \h </w:instrText>
+              <w:instrText xml:space="preserve"> PAGEREF _Toc109635947 \h </w:instrText>
             </w:r>
             <w:r>
               <w:rPr>
@@ -1042,7 +1042,151 @@
               <w:lang w:eastAsia="en-GB"/>
             </w:rPr>
           </w:pPr>
-          <w:hyperlink w:anchor="_Toc109461870" w:history="1">
+          <w:hyperlink w:anchor="_Toc109635948" w:history="1">
+            <w:r>
+              <w:rPr>
+                <w:rStyle w:val="Hyperlink"/>
+                <w:noProof/>
+              </w:rPr>
+              <w:t>Even or Odd – 25/07/2022</w:t>
+            </w:r>
+            <w:r>
+              <w:rPr>
+                <w:noProof/>
+                <w:webHidden/>
+              </w:rPr>
+              <w:tab/>
+            </w:r>
+            <w:r>
+              <w:rPr>
+                <w:noProof/>
+                <w:webHidden/>
+              </w:rPr>
+              <w:fldChar w:fldCharType="begin"/>
+            </w:r>
+            <w:r>
+              <w:rPr>
+                <w:noProof/>
+                <w:webHidden/>
+              </w:rPr>
+              <w:instrText xml:space="preserve"> PAGEREF _Toc109635948 \h </w:instrText>
+            </w:r>
+            <w:r>
+              <w:rPr>
+                <w:noProof/>
+                <w:webHidden/>
+              </w:rPr>
+            </w:r>
+            <w:r>
+              <w:rPr>
+                <w:noProof/>
+                <w:webHidden/>
+              </w:rPr>
+              <w:fldChar w:fldCharType="separate"/>
+            </w:r>
+            <w:r>
+              <w:rPr>
+                <w:noProof/>
+                <w:webHidden/>
+              </w:rPr>
+              <w:t>2</w:t>
+            </w:r>
+            <w:r>
+              <w:rPr>
+                <w:noProof/>
+                <w:webHidden/>
+              </w:rPr>
+              <w:fldChar w:fldCharType="end"/>
+            </w:r>
+          </w:hyperlink>
+        </w:p>
+        <w:p>
+          <w:pPr>
+            <w:pStyle w:val="TOC1"/>
+            <w:tabs>
+              <w:tab w:val="right" w:leader="dot" w:pos="9016"/>
+            </w:tabs>
+            <w:rPr>
+              <w:rFonts w:eastAsiaTheme="minorEastAsia"/>
+              <w:noProof/>
+              <w:sz w:val="22"/>
+              <w:szCs w:val="22"/>
+              <w:lang w:eastAsia="en-GB"/>
+            </w:rPr>
+          </w:pPr>
+          <w:hyperlink w:anchor="_Toc109635949" w:history="1">
+            <w:r>
+              <w:rPr>
+                <w:rStyle w:val="Hyperlink"/>
+                <w:noProof/>
+              </w:rPr>
+              <w:t>7 Kyu Difficulty Challenges</w:t>
+            </w:r>
+            <w:r>
+              <w:rPr>
+                <w:noProof/>
+                <w:webHidden/>
+              </w:rPr>
+              <w:tab/>
+            </w:r>
+            <w:r>
+              <w:rPr>
+                <w:noProof/>
+                <w:webHidden/>
+              </w:rPr>
+              <w:fldChar w:fldCharType="begin"/>
+            </w:r>
+            <w:r>
+              <w:rPr>
+                <w:noProof/>
+                <w:webHidden/>
+              </w:rPr>
+              <w:instrText xml:space="preserve"> PAGEREF _Toc109635949 \h </w:instrText>
+            </w:r>
+            <w:r>
+              <w:rPr>
+                <w:noProof/>
+                <w:webHidden/>
+              </w:rPr>
+            </w:r>
+            <w:r>
+              <w:rPr>
+                <w:noProof/>
+                <w:webHidden/>
+              </w:rPr>
+              <w:fldChar w:fldCharType="separate"/>
+            </w:r>
+            <w:r>
+              <w:rPr>
+                <w:noProof/>
+                <w:webHidden/>
+              </w:rPr>
+              <w:t>4</w:t>
+            </w:r>
+            <w:r>
+              <w:rPr>
+                <w:noProof/>
+                <w:webHidden/>
+              </w:rPr>
+              <w:fldChar w:fldCharType="end"/>
+            </w:r>
+          </w:hyperlink>
+        </w:p>
+        <w:p>
+          <w:pPr>
+            <w:pStyle w:val="TOC2"/>
+            <w:tabs>
+              <w:tab w:val="right" w:leader="dot" w:pos="9016"/>
+            </w:tabs>
+            <w:rPr>
+              <w:rFonts w:eastAsiaTheme="minorEastAsia"/>
+              <w:noProof/>
+              <w:sz w:val="22"/>
+              <w:szCs w:val="22"/>
+              <w:lang w:eastAsia="en-GB"/>
+            </w:rPr>
+          </w:pPr>
+          <w:hyperlink w:anchor="_Toc109635950" w:history="1">
             <w:r>
               <w:rPr>
                 <w:rStyle w:val="Hyperlink"/>
@@ -1069,7 +1213,7 @@
                 <w:noProof/>
                 <w:webHidden/>
               </w:rPr>
-              <w:instrText xml:space="preserve"> PAGEREF _Toc109461870 \h </w:instrText>
+              <w:instrText xml:space="preserve"> PAGEREF _Toc109635950 \h </w:instrText>
             </w:r>
             <w:r>
               <w:rPr>
@@ -1089,7 +1233,7 @@
                 <w:noProof/>
                 <w:webHidden/>
               </w:rPr>
-              <w:t>2</w:t>
+              <w:t>4</w:t>
             </w:r>
             <w:r>
               <w:rPr>
@@ -1130,13 +1274,22 @@
       <w:pPr>
         <w:pStyle w:val="Heading1"/>
       </w:pPr>
-      <w:bookmarkStart w:id="0" w:name="_Toc109461869"/>
+    </w:p>
+    <w:p>
+      <w:pPr>
+        <w:pStyle w:val="Heading1"/>
+      </w:pPr>
+    </w:p>
+    <w:p/>
+    <w:p/>
+    <w:p>
+      <w:pPr>
+        <w:pStyle w:val="Heading1"/>
+      </w:pPr>
+      <w:bookmarkStart w:id="0" w:name="_Toc109635947"/>
       <w:r>
         <w:lastRenderedPageBreak/>
-        <w:t xml:space="preserve">7 Kyu Difficulty </w:t>
-      </w:r>
-      <w:r>
-        <w:t>Challenges</w:t>
+        <w:t>8 Kyu Difficulty Challenges</w:t>
       </w:r>
       <w:bookmarkEnd w:id="0"/>
     </w:p>
@@ -1144,15 +1297,602 @@
       <w:pPr>
         <w:pStyle w:val="Heading2"/>
       </w:pPr>
+      <w:bookmarkStart w:id="1" w:name="_Toc109635948"/>
+      <w:r>
+        <w:drawing>
+          <wp:anchor distT="0" distB="0" distL="114300" distR="114300" simplePos="0" relativeHeight="251669504" behindDoc="0" locked="0" layoutInCell="1" allowOverlap="1" wp14:anchorId="3A3A4D56" wp14:editId="0F81A26C">
+            <wp:simplePos x="0" y="0"/>
+            <wp:positionH relativeFrom="page">
+              <wp:posOffset>7942</wp:posOffset>
+            </wp:positionH>
+            <wp:positionV relativeFrom="paragraph">
+              <wp:posOffset>405707</wp:posOffset>
+            </wp:positionV>
+            <wp:extent cx="7552690" cy="1370330"/>
+            <wp:effectExtent l="0" t="0" r="0" b="1270"/>
+            <wp:wrapSquare wrapText="bothSides"/>
+            <wp:docPr id="7" name="Picture 7" descr="Challenge description"/>
+            <wp:cNvGraphicFramePr>
+              <a:graphicFrameLocks xmlns:a="http://schemas.openxmlformats.org/drawingml/2006/main" noChangeAspect="1"/>
+            </wp:cNvGraphicFramePr>
+            <a:graphic xmlns:a="http://schemas.openxmlformats.org/drawingml/2006/main">
+              <a:graphicData uri="http://schemas.openxmlformats.org/drawingml/2006/picture">
+                <pic:pic xmlns:pic="http://schemas.openxmlformats.org/drawingml/2006/picture">
+                  <pic:nvPicPr>
+                    <pic:cNvPr id="7" name="Picture 7" descr="Challenge description"/>
+                    <pic:cNvPicPr/>
+                  </pic:nvPicPr>
+                  <pic:blipFill>
+                    <a:blip r:embed="rId4">
+                      <a:extLst>
+                        <a:ext uri="{28A0092B-C50C-407E-A947-70E740481C1C}">
+                          <a14:useLocalDpi xmlns:a14="http://schemas.microsoft.com/office/drawing/2010/main" val="0"/>
+                        </a:ext>
+                      </a:extLst>
+                    </a:blip>
+                    <a:stretch>
+                      <a:fillRect/>
+                    </a:stretch>
+                  </pic:blipFill>
+                  <pic:spPr>
+                    <a:xfrm>
+                      <a:off x="0" y="0"/>
+                      <a:ext cx="7552690" cy="1370330"/>
+                    </a:xfrm>
+                    <a:prstGeom prst="rect">
+                      <a:avLst/>
+                    </a:prstGeom>
+                  </pic:spPr>
+                </pic:pic>
+              </a:graphicData>
+            </a:graphic>
+            <wp14:sizeRelH relativeFrom="margin">
+              <wp14:pctWidth>0</wp14:pctWidth>
+            </wp14:sizeRelH>
+            <wp14:sizeRelV relativeFrom="margin">
+              <wp14:pctHeight>0</wp14:pctHeight>
+            </wp14:sizeRelV>
+          </wp:anchor>
+        </w:drawing>
+      </w:r>
+      <w:r>
+        <w:t>Even or Odd</w:t>
+      </w:r>
+      <w:r>
+        <w:t xml:space="preserve"> – 25/07/2022</w:t>
+      </w:r>
+      <w:bookmarkEnd w:id="1"/>
+    </w:p>
+    <w:p/>
+    <w:p>
+      <w:r>
+        <w:t>This challenge wants me to write a program</w:t>
+      </w:r>
+      <w:r>
+        <w:t xml:space="preserve"> </w:t>
+      </w:r>
+      <w:r>
+        <w:t>that</w:t>
+      </w:r>
+      <w:r>
+        <w:t xml:space="preserve"> can take an integer, work out if it is odd or even, </w:t>
+      </w:r>
+      <w:r>
+        <w:t xml:space="preserve">and then return the result. </w:t>
+      </w:r>
+    </w:p>
+    <w:p>
+      <w:r>
+        <w:t xml:space="preserve">I plan to make use of </w:t>
+      </w:r>
+      <w:r>
+        <w:t>the modulus operator (%)</w:t>
+      </w:r>
+      <w:r>
+        <w:t xml:space="preserve"> to divide the integer by 2 and work out if the number is odd or even</w:t>
+      </w:r>
+      <w:r>
+        <w:t xml:space="preserve"> based on the returned value (which will be the remainder)</w:t>
+      </w:r>
+      <w:r>
+        <w:t xml:space="preserve">. My </w:t>
+      </w:r>
+      <w:r>
+        <w:t xml:space="preserve">first </w:t>
+      </w:r>
+      <w:r>
+        <w:t>solution can be seen below</w:t>
+      </w:r>
+      <w:r>
+        <w:t>.</w:t>
+      </w:r>
+    </w:p>
+    <w:p>
+      <w:pPr>
+        <w:rPr>
+          <w:noProof/>
+        </w:rPr>
+      </w:pPr>
+      <w:r>
+        <w:rPr>
+          <w:noProof/>
+        </w:rPr>
+        <w:drawing>
+          <wp:inline distT="0" distB="0" distL="0" distR="0" wp14:anchorId="3B26B4A2" wp14:editId="033941FE">
+            <wp:extent cx="2286000" cy="1295400"/>
+            <wp:effectExtent l="0" t="0" r="0" b="0"/>
+            <wp:docPr id="8" name="Picture 8" descr="First solution"/>
+            <wp:cNvGraphicFramePr>
+              <a:graphicFrameLocks xmlns:a="http://schemas.openxmlformats.org/drawingml/2006/main" noChangeAspect="1"/>
+            </wp:cNvGraphicFramePr>
+            <a:graphic xmlns:a="http://schemas.openxmlformats.org/drawingml/2006/main">
+              <a:graphicData uri="http://schemas.openxmlformats.org/drawingml/2006/picture">
+                <pic:pic xmlns:pic="http://schemas.openxmlformats.org/drawingml/2006/picture">
+                  <pic:nvPicPr>
+                    <pic:cNvPr id="8" name="Picture 8" descr="First solution"/>
+                    <pic:cNvPicPr/>
+                  </pic:nvPicPr>
+                  <pic:blipFill>
+                    <a:blip r:embed="rId5"/>
+                    <a:stretch>
+                      <a:fillRect/>
+                    </a:stretch>
+                  </pic:blipFill>
+                  <pic:spPr>
+                    <a:xfrm>
+                      <a:off x="0" y="0"/>
+                      <a:ext cx="2286000" cy="1295400"/>
+                    </a:xfrm>
+                    <a:prstGeom prst="rect">
+                      <a:avLst/>
+                    </a:prstGeom>
+                  </pic:spPr>
+                </pic:pic>
+              </a:graphicData>
+            </a:graphic>
+          </wp:inline>
+        </w:drawing>
+      </w:r>
+      <w:r>
+        <w:rPr>
+          <w:noProof/>
+        </w:rPr>
+        <w:t xml:space="preserve"> </w:t>
+      </w:r>
+      <w:r>
+        <w:rPr>
+          <w:noProof/>
+        </w:rPr>
+        <w:drawing>
+          <wp:inline distT="0" distB="0" distL="0" distR="0" wp14:anchorId="58A6B481" wp14:editId="12092060">
+            <wp:extent cx="3301340" cy="1938462"/>
+            <wp:effectExtent l="0" t="0" r="0" b="5080"/>
+            <wp:docPr id="9" name="Picture 9" descr="Evidence that the solution worked"/>
+            <wp:cNvGraphicFramePr>
+              <a:graphicFrameLocks xmlns:a="http://schemas.openxmlformats.org/drawingml/2006/main" noChangeAspect="1"/>
+            </wp:cNvGraphicFramePr>
+            <a:graphic xmlns:a="http://schemas.openxmlformats.org/drawingml/2006/main">
+              <a:graphicData uri="http://schemas.openxmlformats.org/drawingml/2006/picture">
+                <pic:pic xmlns:pic="http://schemas.openxmlformats.org/drawingml/2006/picture">
+                  <pic:nvPicPr>
+                    <pic:cNvPr id="9" name="Picture 9" descr="Evidence that the solution worked"/>
+                    <pic:cNvPicPr/>
+                  </pic:nvPicPr>
+                  <pic:blipFill>
+                    <a:blip r:embed="rId6"/>
+                    <a:stretch>
+                      <a:fillRect/>
+                    </a:stretch>
+                  </pic:blipFill>
+                  <pic:spPr>
+                    <a:xfrm>
+                      <a:off x="0" y="0"/>
+                      <a:ext cx="3308486" cy="1942658"/>
+                    </a:xfrm>
+                    <a:prstGeom prst="rect">
+                      <a:avLst/>
+                    </a:prstGeom>
+                  </pic:spPr>
+                </pic:pic>
+              </a:graphicData>
+            </a:graphic>
+          </wp:inline>
+        </w:drawing>
+      </w:r>
+    </w:p>
+    <w:p>
+      <w:pPr>
+        <w:rPr>
+          <w:rStyle w:val="red-underline"/>
+        </w:rPr>
+      </w:pPr>
+      <w:r>
+        <w:rPr>
+          <w:noProof/>
+        </w:rPr>
+        <w:drawing>
+          <wp:anchor distT="0" distB="0" distL="114300" distR="114300" simplePos="0" relativeHeight="251670528" behindDoc="0" locked="0" layoutInCell="1" allowOverlap="1" wp14:anchorId="00A77EDA" wp14:editId="25C9A6C0">
+            <wp:simplePos x="0" y="0"/>
+            <wp:positionH relativeFrom="margin">
+              <wp:align>center</wp:align>
+            </wp:positionH>
+            <wp:positionV relativeFrom="paragraph">
+              <wp:posOffset>984563</wp:posOffset>
+            </wp:positionV>
+            <wp:extent cx="6177033" cy="1448790"/>
+            <wp:effectExtent l="0" t="0" r="0" b="0"/>
+            <wp:wrapSquare wrapText="bothSides"/>
+            <wp:docPr id="10" name="Picture 10" descr="Improved solution"/>
+            <wp:cNvGraphicFramePr>
+              <a:graphicFrameLocks xmlns:a="http://schemas.openxmlformats.org/drawingml/2006/main" noChangeAspect="1"/>
+            </wp:cNvGraphicFramePr>
+            <a:graphic xmlns:a="http://schemas.openxmlformats.org/drawingml/2006/main">
+              <a:graphicData uri="http://schemas.openxmlformats.org/drawingml/2006/picture">
+                <pic:pic xmlns:pic="http://schemas.openxmlformats.org/drawingml/2006/picture">
+                  <pic:nvPicPr>
+                    <pic:cNvPr id="10" name="Picture 10" descr="Improved solution"/>
+                    <pic:cNvPicPr/>
+                  </pic:nvPicPr>
+                  <pic:blipFill>
+                    <a:blip r:embed="rId7">
+                      <a:extLst>
+                        <a:ext uri="{28A0092B-C50C-407E-A947-70E740481C1C}">
+                          <a14:useLocalDpi xmlns:a14="http://schemas.microsoft.com/office/drawing/2010/main" val="0"/>
+                        </a:ext>
+                      </a:extLst>
+                    </a:blip>
+                    <a:stretch>
+                      <a:fillRect/>
+                    </a:stretch>
+                  </pic:blipFill>
+                  <pic:spPr>
+                    <a:xfrm>
+                      <a:off x="0" y="0"/>
+                      <a:ext cx="6177033" cy="1448790"/>
+                    </a:xfrm>
+                    <a:prstGeom prst="rect">
+                      <a:avLst/>
+                    </a:prstGeom>
+                  </pic:spPr>
+                </pic:pic>
+              </a:graphicData>
+            </a:graphic>
+          </wp:anchor>
+        </w:drawing>
+      </w:r>
+      <w:r>
+        <w:t xml:space="preserve">This code works, but it uses multiple return statements. For a </w:t>
+      </w:r>
+      <w:r>
+        <w:rPr>
+          <w:rStyle w:val="red-underline"/>
+        </w:rPr>
+        <w:t>program</w:t>
+      </w:r>
+      <w:r>
+        <w:t xml:space="preserve"> this </w:t>
+      </w:r>
+      <w:r>
+        <w:rPr>
+          <w:rStyle w:val="red-underline"/>
+        </w:rPr>
+        <w:t>small</w:t>
+      </w:r>
+      <w:r>
+        <w:t xml:space="preserve"> it doesn’t really </w:t>
+      </w:r>
+      <w:r>
+        <w:rPr>
+          <w:rStyle w:val="red-underline"/>
+        </w:rPr>
+        <w:t>matter</w:t>
+      </w:r>
+      <w:r>
+        <w:t xml:space="preserve"> but it is good practice to only have one return statement to make a function more readable. I have changed my </w:t>
+      </w:r>
+      <w:r>
+        <w:rPr>
+          <w:rStyle w:val="red-underline"/>
+        </w:rPr>
+        <w:t>program</w:t>
+      </w:r>
+      <w:r>
+        <w:t xml:space="preserve"> so that it follows the rule of </w:t>
+      </w:r>
+      <w:r>
+        <w:rPr>
+          <w:rStyle w:val="red-underline"/>
+        </w:rPr>
+        <w:t>‘single</w:t>
+      </w:r>
+      <w:r>
+        <w:t xml:space="preserve"> exit</w:t>
+      </w:r>
+      <w:r>
+        <w:rPr>
+          <w:rStyle w:val="red-underline"/>
+        </w:rPr>
+        <w:t>’.</w:t>
+      </w:r>
+      <w:r>
+        <w:rPr>
+          <w:rStyle w:val="red-underline"/>
+        </w:rPr>
+        <w:t xml:space="preserve"> </w:t>
+      </w:r>
+    </w:p>
+    <w:p>
+      <w:pPr>
+        <w:rPr>
+          <w:noProof/>
+        </w:rPr>
+      </w:pPr>
+      <w:r>
+        <w:rPr>
+          <w:noProof/>
+        </w:rPr>
+        <w:t xml:space="preserve">I submitted this solution and </w:t>
+      </w:r>
+      <w:r>
+        <w:rPr>
+          <w:noProof/>
+        </w:rPr>
+        <w:t>looked at so</w:t>
+      </w:r>
+      <w:r>
+        <w:rPr>
+          <w:noProof/>
+        </w:rPr>
+        <w:t>me</w:t>
+      </w:r>
+      <w:r>
+        <w:rPr>
+          <w:noProof/>
+        </w:rPr>
+        <w:t xml:space="preserve"> of the solutions submitted by the community. Most people had done something very similar to my solution. I </w:t>
+      </w:r>
+      <w:r>
+        <w:rPr>
+          <w:noProof/>
+        </w:rPr>
+        <w:lastRenderedPageBreak/>
+        <w:t xml:space="preserve">also saw solutions </w:t>
+      </w:r>
+      <w:r>
+        <w:rPr>
+          <w:noProof/>
+        </w:rPr>
+        <w:t>that</w:t>
+      </w:r>
+      <w:r>
+        <w:rPr>
+          <w:noProof/>
+        </w:rPr>
+        <w:t xml:space="preserve"> had similar logic but were condensed onto a single line.</w:t>
+      </w:r>
+      <w:r>
+        <w:rPr>
+          <w:noProof/>
+        </w:rPr>
+        <w:t xml:space="preserve"> </w:t>
+      </w:r>
+      <w:r>
+        <w:rPr>
+          <w:noProof/>
+        </w:rPr>
+        <w:drawing>
+          <wp:anchor distT="0" distB="0" distL="114300" distR="114300" simplePos="0" relativeHeight="251671552" behindDoc="0" locked="0" layoutInCell="1" allowOverlap="1" wp14:anchorId="28293FC7" wp14:editId="7CE77B90">
+            <wp:simplePos x="0" y="0"/>
+            <wp:positionH relativeFrom="margin">
+              <wp:align>center</wp:align>
+            </wp:positionH>
+            <wp:positionV relativeFrom="paragraph">
+              <wp:posOffset>569529</wp:posOffset>
+            </wp:positionV>
+            <wp:extent cx="7367270" cy="1733550"/>
+            <wp:effectExtent l="0" t="0" r="5080" b="0"/>
+            <wp:wrapSquare wrapText="bothSides"/>
+            <wp:docPr id="11" name="Picture 11" descr="Solution created by the community"/>
+            <wp:cNvGraphicFramePr>
+              <a:graphicFrameLocks xmlns:a="http://schemas.openxmlformats.org/drawingml/2006/main" noChangeAspect="1"/>
+            </wp:cNvGraphicFramePr>
+            <a:graphic xmlns:a="http://schemas.openxmlformats.org/drawingml/2006/main">
+              <a:graphicData uri="http://schemas.openxmlformats.org/drawingml/2006/picture">
+                <pic:pic xmlns:pic="http://schemas.openxmlformats.org/drawingml/2006/picture">
+                  <pic:nvPicPr>
+                    <pic:cNvPr id="11" name="Picture 11" descr="Solution created by the community"/>
+                    <pic:cNvPicPr/>
+                  </pic:nvPicPr>
+                  <pic:blipFill>
+                    <a:blip r:embed="rId8">
+                      <a:extLst>
+                        <a:ext uri="{28A0092B-C50C-407E-A947-70E740481C1C}">
+                          <a14:useLocalDpi xmlns:a14="http://schemas.microsoft.com/office/drawing/2010/main" val="0"/>
+                        </a:ext>
+                      </a:extLst>
+                    </a:blip>
+                    <a:stretch>
+                      <a:fillRect/>
+                    </a:stretch>
+                  </pic:blipFill>
+                  <pic:spPr>
+                    <a:xfrm>
+                      <a:off x="0" y="0"/>
+                      <a:ext cx="7367270" cy="1733550"/>
+                    </a:xfrm>
+                    <a:prstGeom prst="rect">
+                      <a:avLst/>
+                    </a:prstGeom>
+                  </pic:spPr>
+                </pic:pic>
+              </a:graphicData>
+            </a:graphic>
+            <wp14:sizeRelH relativeFrom="margin">
+              <wp14:pctWidth>0</wp14:pctWidth>
+            </wp14:sizeRelH>
+            <wp14:sizeRelV relativeFrom="margin">
+              <wp14:pctHeight>0</wp14:pctHeight>
+            </wp14:sizeRelV>
+          </wp:anchor>
+        </w:drawing>
+      </w:r>
+      <w:r>
+        <w:rPr>
+          <w:noProof/>
+        </w:rPr>
+        <w:t xml:space="preserve">An example can be seen </w:t>
+      </w:r>
+      <w:r>
+        <w:rPr>
+          <w:noProof/>
+        </w:rPr>
+        <w:t xml:space="preserve">below. </w:t>
+      </w:r>
+    </w:p>
+    <w:p>
+      <w:pPr>
+        <w:rPr>
+          <w:noProof/>
+        </w:rPr>
+      </w:pPr>
+    </w:p>
+    <w:p>
+      <w:pPr>
+        <w:rPr>
+          <w:noProof/>
+        </w:rPr>
+      </w:pPr>
+      <w:r>
+        <w:rPr>
+          <w:noProof/>
+        </w:rPr>
+        <mc:AlternateContent>
+          <mc:Choice Requires="wps">
+            <w:drawing>
+              <wp:anchor distT="0" distB="0" distL="114300" distR="114300" simplePos="0" relativeHeight="251673600" behindDoc="0" locked="0" layoutInCell="1" allowOverlap="1" wp14:anchorId="1CF0C7AD" wp14:editId="716B7E54">
+                <wp:simplePos x="0" y="0"/>
+                <wp:positionH relativeFrom="margin">
+                  <wp:align>center</wp:align>
+                </wp:positionH>
+                <wp:positionV relativeFrom="paragraph">
+                  <wp:posOffset>9525</wp:posOffset>
+                </wp:positionV>
+                <wp:extent cx="5399405" cy="0"/>
+                <wp:effectExtent l="0" t="0" r="0" b="0"/>
+                <wp:wrapSquare wrapText="bothSides"/>
+                <wp:docPr id="12" name="Straight Connector 12"/>
+                <wp:cNvGraphicFramePr/>
+                <a:graphic xmlns:a="http://schemas.openxmlformats.org/drawingml/2006/main">
+                  <a:graphicData uri="http://schemas.microsoft.com/office/word/2010/wordprocessingShape">
+                    <wps:wsp>
+                      <wps:cNvCnPr/>
+                      <wps:spPr>
+                        <a:xfrm flipV="1">
+                          <a:off x="0" y="0"/>
+                          <a:ext cx="5399405" cy="0"/>
+                        </a:xfrm>
+                        <a:prstGeom prst="line">
+                          <a:avLst/>
+                        </a:prstGeom>
+                      </wps:spPr>
+                      <wps:style>
+                        <a:lnRef idx="1">
+                          <a:schemeClr val="accent1"/>
+                        </a:lnRef>
+                        <a:fillRef idx="0">
+                          <a:schemeClr val="accent1"/>
+                        </a:fillRef>
+                        <a:effectRef idx="0">
+                          <a:schemeClr val="accent1"/>
+                        </a:effectRef>
+                        <a:fontRef idx="minor">
+                          <a:schemeClr val="tx1"/>
+                        </a:fontRef>
+                      </wps:style>
+                      <wps:bodyPr/>
+                    </wps:wsp>
+                  </a:graphicData>
+                </a:graphic>
+                <wp14:sizeRelH relativeFrom="margin">
+                  <wp14:pctWidth>0</wp14:pctWidth>
+                </wp14:sizeRelH>
+                <wp14:sizeRelV relativeFrom="margin">
+                  <wp14:pctHeight>0</wp14:pctHeight>
+                </wp14:sizeRelV>
+              </wp:anchor>
+            </w:drawing>
+          </mc:Choice>
+          <mc:Fallback>
+            <w:pict>
+              <v:line w14:anchorId="5E7583C4" id="Straight Connector 12" o:spid="_x0000_s1026" style="position:absolute;flip:y;z-index:251673600;visibility:visible;mso-wrap-style:square;mso-width-percent:0;mso-height-percent:0;mso-wrap-distance-left:9pt;mso-wrap-distance-top:0;mso-wrap-distance-right:9pt;mso-wrap-distance-bottom:0;mso-position-horizontal:center;mso-position-horizontal-relative:margin;mso-position-vertical:absolute;mso-position-vertical-relative:text;mso-width-percent:0;mso-height-percent:0;mso-width-relative:margin;mso-height-relative:margin" from="0,.75pt" to="425.15pt,.75pt" o:gfxdata="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" strokecolor="#4472c4 [3204]" strokeweight=".5pt">
+                <v:stroke joinstyle="miter"/>
+                <w10:wrap type="square" anchorx="margin"/>
+              </v:line>
+            </w:pict>
+          </mc:Fallback>
+        </mc:AlternateContent>
+      </w:r>
+    </w:p>
+    <w:p>
+      <w:pPr>
+        <w:pStyle w:val="Heading1"/>
+        <w:jc w:val="left"/>
+      </w:pPr>
+    </w:p>
+    <w:p>
+      <w:pPr>
+        <w:pStyle w:val="Heading1"/>
+      </w:pPr>
+    </w:p>
+    <w:p>
+      <w:pPr>
+        <w:pStyle w:val="Heading1"/>
+      </w:pPr>
+    </w:p>
+    <w:p>
+      <w:pPr>
+        <w:pStyle w:val="Heading1"/>
+      </w:pPr>
+    </w:p>
+    <w:p>
+      <w:pPr>
+        <w:pStyle w:val="Heading1"/>
+      </w:pPr>
+    </w:p>
+    <w:p>
+      <w:pPr>
+        <w:pStyle w:val="Heading1"/>
+      </w:pPr>
+    </w:p>
+    <w:p/>
+    <w:p>
+      <w:pPr>
+        <w:pStyle w:val="Heading1"/>
+      </w:pPr>
+    </w:p>
+    <w:p/>
+    <w:p>
+      <w:pPr>
+        <w:pStyle w:val="Heading1"/>
+      </w:pPr>
+      <w:bookmarkStart w:id="2" w:name="_Toc109635949"/>
+      <w:r>
+        <w:lastRenderedPageBreak/>
+        <w:t xml:space="preserve">7 Kyu Difficulty </w:t>
+      </w:r>
+      <w:r>
+        <w:t>Challenges</w:t>
+      </w:r>
+      <w:bookmarkEnd w:id="2"/>
     </w:p>
     <w:p>
       <w:pPr>
         <w:pStyle w:val="Heading2"/>
       </w:pPr>
-      <w:bookmarkStart w:id="1" w:name="_Toc109461870"/>
+      <w:bookmarkStart w:id="3" w:name="_Toc109635950"/>
       <w:r>
         <w:drawing>
-          <wp:anchor distT="0" distB="0" distL="114300" distR="114300" simplePos="0" relativeHeight="251665408" behindDoc="0" locked="0" layoutInCell="1" allowOverlap="1" wp14:anchorId="51CC5A38" wp14:editId="5066786A">
+          <wp:anchor distT="0" distB="0" distL="114300" distR="114300" simplePos="0" relativeHeight="251665408" behindDoc="0" locked="0" layoutInCell="1" allowOverlap="1" wp14:anchorId="51CC5A38" wp14:editId="34995DEC">
             <wp:simplePos x="0" y="0"/>
             <wp:positionH relativeFrom="page">
               <wp:align>left</wp:align>
@@ -1163,7 +1903,7 @@
             <wp:extent cx="7586980" cy="2897505"/>
             <wp:effectExtent l="0" t="0" r="0" b="0"/>
             <wp:wrapSquare wrapText="bothSides"/>
-            <wp:docPr id="1" name="Picture 1" descr="The challenge description"/>
+            <wp:docPr id="1" name="Picture 1" descr="Challenge description"/>
             <wp:cNvGraphicFramePr>
               <a:graphicFrameLocks xmlns:a="http://schemas.openxmlformats.org/drawingml/2006/main" noChangeAspect="1"/>
             </wp:cNvGraphicFramePr>
@@ -1171,11 +1911,11 @@
               <a:graphicData uri="http://schemas.openxmlformats.org/drawingml/2006/picture">
                 <pic:pic xmlns:pic="http://schemas.openxmlformats.org/drawingml/2006/picture">
                   <pic:nvPicPr>
-                    <pic:cNvPr id="1" name="Picture 1" descr="The challenge description"/>
+                    <pic:cNvPr id="1" name="Picture 1" descr="Challenge description"/>
                     <pic:cNvPicPr/>
                   </pic:nvPicPr>
                   <pic:blipFill>
-                    <a:blip r:embed="rId4">
+                    <a:blip r:embed="rId9">
                       <a:extLst>
                         <a:ext uri="{28A0092B-C50C-407E-A947-70E740481C1C}">
                           <a14:useLocalDpi xmlns:a14="http://schemas.microsoft.com/office/drawing/2010/main" val="0"/>
@@ -1213,7 +1953,7 @@
       <w:r>
         <w:t xml:space="preserve"> – 23/01/2022</w:t>
       </w:r>
-      <w:bookmarkEnd w:id="1"/>
+      <w:bookmarkEnd w:id="3"/>
     </w:p>
     <w:p/>
     <w:p>
@@ -1278,7 +2018,7 @@
                     <pic:cNvPicPr/>
                   </pic:nvPicPr>
                   <pic:blipFill>
-                    <a:blip r:embed="rId5">
+                    <a:blip r:embed="rId10">
                       <a:extLst>
                         <a:ext uri="{28A0092B-C50C-407E-A947-70E740481C1C}">
                           <a14:useLocalDpi xmlns:a14="http://schemas.microsoft.com/office/drawing/2010/main" val="0"/>
@@ -1364,7 +2104,7 @@
         </w:rPr>
         <w:lastRenderedPageBreak/>
         <w:drawing>
-          <wp:anchor distT="0" distB="0" distL="114300" distR="114300" simplePos="0" relativeHeight="251667456" behindDoc="0" locked="0" layoutInCell="1" allowOverlap="1" wp14:anchorId="5D1C6CDB" wp14:editId="4F95F5A1">
+          <wp:anchor distT="0" distB="0" distL="114300" distR="114300" simplePos="0" relativeHeight="251667456" behindDoc="0" locked="0" layoutInCell="1" allowOverlap="1" wp14:anchorId="5D1C6CDB" wp14:editId="3338B67F">
             <wp:simplePos x="0" y="0"/>
             <wp:positionH relativeFrom="margin">
               <wp:align>right</wp:align>
@@ -1375,7 +2115,7 @@
             <wp:extent cx="5731510" cy="3072765"/>
             <wp:effectExtent l="0" t="0" r="2540" b="0"/>
             <wp:wrapSquare wrapText="bothSides"/>
-            <wp:docPr id="3" name="Picture 3" descr="Text&#10;&#10;Description automatically generated"/>
+            <wp:docPr id="3" name="Picture 3" descr="Evidence that the solution worked"/>
             <wp:cNvGraphicFramePr>
               <a:graphicFrameLocks xmlns:a="http://schemas.openxmlformats.org/drawingml/2006/main" noChangeAspect="1"/>
             </wp:cNvGraphicFramePr>
@@ -1383,11 +2123,11 @@
               <a:graphicData uri="http://schemas.openxmlformats.org/drawingml/2006/picture">
                 <pic:pic xmlns:pic="http://schemas.openxmlformats.org/drawingml/2006/picture">
                   <pic:nvPicPr>
-                    <pic:cNvPr id="3" name="Picture 3" descr="Text&#10;&#10;Description automatically generated"/>
+                    <pic:cNvPr id="3" name="Picture 3" descr="Evidence that the solution worked"/>
                     <pic:cNvPicPr/>
                   </pic:nvPicPr>
                   <pic:blipFill>
-                    <a:blip r:embed="rId6">
+                    <a:blip r:embed="rId11">
                       <a:extLst>
                         <a:ext uri="{28A0092B-C50C-407E-A947-70E740481C1C}">
                           <a14:useLocalDpi xmlns:a14="http://schemas.microsoft.com/office/drawing/2010/main" val="0"/>
@@ -1446,7 +2186,7 @@
                     <pic:cNvPicPr/>
                   </pic:nvPicPr>
                   <pic:blipFill>
-                    <a:blip r:embed="rId7"/>
+                    <a:blip r:embed="rId12"/>
                     <a:stretch>
                       <a:fillRect/>
                     </a:stretch>
@@ -1494,10 +2234,10 @@
         </w:rPr>
         <w:lastRenderedPageBreak/>
         <w:drawing>
-          <wp:inline distT="0" distB="0" distL="0" distR="0" wp14:anchorId="6B8B98DF" wp14:editId="657497F9">
+          <wp:inline distT="0" distB="0" distL="0" distR="0" wp14:anchorId="6B8B98DF" wp14:editId="452BB5F1">
             <wp:extent cx="5600700" cy="2676525"/>
             <wp:effectExtent l="0" t="0" r="0" b="9525"/>
-            <wp:docPr id="5" name="Picture 5" descr="Text&#10;&#10;Description automatically generated"/>
+            <wp:docPr id="5" name="Picture 5" descr="Solution created by the community"/>
             <wp:cNvGraphicFramePr>
               <a:graphicFrameLocks xmlns:a="http://schemas.openxmlformats.org/drawingml/2006/main" noChangeAspect="1"/>
             </wp:cNvGraphicFramePr>
@@ -1505,11 +2245,11 @@
               <a:graphicData uri="http://schemas.openxmlformats.org/drawingml/2006/picture">
                 <pic:pic xmlns:pic="http://schemas.openxmlformats.org/drawingml/2006/picture">
                   <pic:nvPicPr>
-                    <pic:cNvPr id="5" name="Picture 5" descr="Text&#10;&#10;Description automatically generated"/>
+                    <pic:cNvPr id="5" name="Picture 5" descr="Solution created by the community"/>
                     <pic:cNvPicPr/>
                   </pic:nvPicPr>
                   <pic:blipFill>
-                    <a:blip r:embed="rId8"/>
+                    <a:blip r:embed="rId13"/>
                     <a:stretch>
                       <a:fillRect/>
                     </a:stretch>
@@ -2236,6 +2976,11 @@
       <w:ind w:left="280"/>
     </w:pPr>
   </w:style>
+  <w:style w:type="character" w:customStyle="1" w:styleId="red-underline">
+    <w:name w:val="red-underline"/>
+    <w:basedOn w:val="DefaultParagraphFont"/>
+    <w:rsid w:val="003E1613"/>
+  </w:style>
 </w:styles>
 </file>
 

</xml_diff>

<commit_message>
Added  boolean to string challenge + renamed picture folders
</commit_message>
<xml_diff>
--- a/CodewarsSolutions.docx
+++ b/CodewarsSolutions.docx
@@ -10,6 +10,7 @@
           <w:docPartUnique/>
         </w:docPartObj>
       </w:sdtPr>
+      <w:sdtEndPr/>
       <w:sdtContent>
         <w:p>
           <w:r>
@@ -89,6 +90,7 @@
                                     <w:dataBinding w:prefixMappings="xmlns:ns0='http://schemas.openxmlformats.org/package/2006/metadata/core-properties' xmlns:ns1='http://purl.org/dc/elements/1.1/'" w:xpath="/ns0:coreProperties[1]/ns1:creator[1]" w:storeItemID="{6C3C8BC8-F283-45AE-878A-BAB7291924A1}"/>
                                     <w:text/>
                                   </w:sdtPr>
+                                  <w:sdtEndPr/>
                                   <w:sdtContent>
                                     <w:r>
                                       <w:rPr>
@@ -392,6 +394,7 @@
                                     <w:dataBinding w:prefixMappings="xmlns:ns0='http://schemas.microsoft.com/office/2006/coverPageProps'" w:xpath="/ns0:CoverPageProperties[1]/ns0:Abstract[1]" w:storeItemID="{55AF091B-3C7A-41E3-B477-F2FDAA23CFDA}"/>
                                     <w:text/>
                                   </w:sdtPr>
+                                  <w:sdtEndPr/>
                                   <w:sdtContent>
                                     <w:r>
                                       <w:t xml:space="preserve">     </w:t>
@@ -722,6 +725,7 @@
                                   <w:dataBinding w:prefixMappings="xmlns:ns0='http://schemas.openxmlformats.org/package/2006/metadata/core-properties' xmlns:ns1='http://purl.org/dc/elements/1.1/'" w:xpath="/ns0:coreProperties[1]/ns1:title[1]" w:storeItemID="{6C3C8BC8-F283-45AE-878A-BAB7291924A1}"/>
                                   <w:text/>
                                 </w:sdtPr>
+                                <w:sdtEndPr/>
                                 <w:sdtContent>
                                   <w:p>
                                     <w:pPr>
@@ -756,6 +760,7 @@
                                   <w:dataBinding w:prefixMappings="xmlns:ns0='http://schemas.openxmlformats.org/package/2006/metadata/core-properties' xmlns:ns1='http://purl.org/dc/elements/1.1/'" w:xpath="/ns0:coreProperties[1]/ns1:subject[1]" w:storeItemID="{6C3C8BC8-F283-45AE-878A-BAB7291924A1}"/>
                                   <w:text/>
                                 </w:sdtPr>
+                                <w:sdtEndPr/>
                                 <w:sdtContent>
                                   <w:p>
                                     <w:pPr>
@@ -970,7 +975,7 @@
           <w:r>
             <w:fldChar w:fldCharType="separate"/>
           </w:r>
-          <w:hyperlink w:anchor="_Toc109635947" w:history="1">
+          <w:hyperlink w:anchor="_Toc109817911" w:history="1">
             <w:r>
               <w:rPr>
                 <w:rStyle w:val="Hyperlink"/>
@@ -997,7 +1002,7 @@
                 <w:noProof/>
                 <w:webHidden/>
               </w:rPr>
-              <w:instrText xml:space="preserve"> PAGEREF _Toc109635947 \h </w:instrText>
+              <w:instrText xml:space="preserve"> PAGEREF _Toc109817911 \h </w:instrText>
             </w:r>
             <w:r>
               <w:rPr>
@@ -1042,13 +1047,13 @@
               <w:lang w:eastAsia="en-GB"/>
             </w:rPr>
           </w:pPr>
-          <w:hyperlink w:anchor="_Toc109635948" w:history="1">
+          <w:hyperlink w:anchor="_Toc109817912" w:history="1">
             <w:r>
               <w:rPr>
                 <w:rStyle w:val="Hyperlink"/>
                 <w:noProof/>
               </w:rPr>
-              <w:t>Even or Odd – 25/07/2022</w:t>
+              <w:t>Even or Odd – Python - 25/07/2022</w:t>
             </w:r>
             <w:r>
               <w:rPr>
@@ -1069,7 +1074,7 @@
                 <w:noProof/>
                 <w:webHidden/>
               </w:rPr>
-              <w:instrText xml:space="preserve"> PAGEREF _Toc109635948 \h </w:instrText>
+              <w:instrText xml:space="preserve"> PAGEREF _Toc109817912 \h </w:instrText>
             </w:r>
             <w:r>
               <w:rPr>
@@ -1114,7 +1119,7 @@
               <w:lang w:eastAsia="en-GB"/>
             </w:rPr>
           </w:pPr>
-          <w:hyperlink w:anchor="_Toc109635949" w:history="1">
+          <w:hyperlink w:anchor="_Toc109817913" w:history="1">
             <w:r>
               <w:rPr>
                 <w:rStyle w:val="Hyperlink"/>
@@ -1141,7 +1146,7 @@
                 <w:noProof/>
                 <w:webHidden/>
               </w:rPr>
-              <w:instrText xml:space="preserve"> PAGEREF _Toc109635949 \h </w:instrText>
+              <w:instrText xml:space="preserve"> PAGEREF _Toc109817913 \h </w:instrText>
             </w:r>
             <w:r>
               <w:rPr>
@@ -1186,13 +1191,13 @@
               <w:lang w:eastAsia="en-GB"/>
             </w:rPr>
           </w:pPr>
-          <w:hyperlink w:anchor="_Toc109635950" w:history="1">
+          <w:hyperlink w:anchor="_Toc109817914" w:history="1">
             <w:r>
               <w:rPr>
                 <w:rStyle w:val="Hyperlink"/>
                 <w:noProof/>
               </w:rPr>
-              <w:t>Disemvowel Trolls – 23/01/2022</w:t>
+              <w:t>Disemvowel Trolls - Python – 23/01/2022</w:t>
             </w:r>
             <w:r>
               <w:rPr>
@@ -1213,7 +1218,7 @@
                 <w:noProof/>
                 <w:webHidden/>
               </w:rPr>
-              <w:instrText xml:space="preserve"> PAGEREF _Toc109635950 \h </w:instrText>
+              <w:instrText xml:space="preserve"> PAGEREF _Toc109817914 \h </w:instrText>
             </w:r>
             <w:r>
               <w:rPr>
@@ -1286,7 +1291,7 @@
       <w:pPr>
         <w:pStyle w:val="Heading1"/>
       </w:pPr>
-      <w:bookmarkStart w:id="0" w:name="_Toc109635947"/>
+      <w:bookmarkStart w:id="0" w:name="_Toc109817911"/>
       <w:r>
         <w:lastRenderedPageBreak/>
         <w:t>8 Kyu Difficulty Challenges</w:t>
@@ -1297,19 +1302,19 @@
       <w:pPr>
         <w:pStyle w:val="Heading2"/>
       </w:pPr>
-      <w:bookmarkStart w:id="1" w:name="_Toc109635948"/>
+      <w:bookmarkStart w:id="1" w:name="_Toc109817912"/>
       <w:r>
         <w:drawing>
-          <wp:anchor distT="0" distB="0" distL="114300" distR="114300" simplePos="0" relativeHeight="251669504" behindDoc="0" locked="0" layoutInCell="1" allowOverlap="1" wp14:anchorId="3A3A4D56" wp14:editId="0F81A26C">
+          <wp:anchor distT="0" distB="0" distL="114300" distR="114300" simplePos="0" relativeHeight="251669504" behindDoc="0" locked="0" layoutInCell="1" allowOverlap="1" wp14:anchorId="3A3A4D56" wp14:editId="155DD1EE">
             <wp:simplePos x="0" y="0"/>
-            <wp:positionH relativeFrom="page">
-              <wp:posOffset>7942</wp:posOffset>
+            <wp:positionH relativeFrom="margin">
+              <wp:align>center</wp:align>
             </wp:positionH>
             <wp:positionV relativeFrom="paragraph">
-              <wp:posOffset>405707</wp:posOffset>
+              <wp:posOffset>429516</wp:posOffset>
             </wp:positionV>
-            <wp:extent cx="7552690" cy="1370330"/>
-            <wp:effectExtent l="0" t="0" r="0" b="1270"/>
+            <wp:extent cx="6162675" cy="1117600"/>
+            <wp:effectExtent l="0" t="0" r="9525" b="6350"/>
             <wp:wrapSquare wrapText="bothSides"/>
             <wp:docPr id="7" name="Picture 7" descr="Challenge description"/>
             <wp:cNvGraphicFramePr>
@@ -1337,7 +1342,7 @@
                   <pic:spPr>
                     <a:xfrm>
                       <a:off x="0" y="0"/>
-                      <a:ext cx="7552690" cy="1370330"/>
+                      <a:ext cx="6162675" cy="1117600"/>
                     </a:xfrm>
                     <a:prstGeom prst="rect">
                       <a:avLst/>
@@ -1359,7 +1364,13 @@
         <w:t>Even or Odd</w:t>
       </w:r>
       <w:r>
-        <w:t xml:space="preserve"> – 25/07/2022</w:t>
+        <w:t xml:space="preserve"> – </w:t>
+      </w:r>
+      <w:r>
+        <w:t xml:space="preserve">Python - </w:t>
+      </w:r>
+      <w:r>
+        <w:t>25/07/2022</w:t>
       </w:r>
       <w:bookmarkEnd w:id="1"/>
     </w:p>
@@ -1758,6 +1769,9 @@
     </w:p>
     <w:p>
       <w:pPr>
+        <w:tabs>
+          <w:tab w:val="center" w:pos="4513"/>
+        </w:tabs>
         <w:rPr>
           <w:noProof/>
         </w:rPr>
@@ -1769,7 +1783,7 @@
         <mc:AlternateContent>
           <mc:Choice Requires="wps">
             <w:drawing>
-              <wp:anchor distT="0" distB="0" distL="114300" distR="114300" simplePos="0" relativeHeight="251673600" behindDoc="0" locked="0" layoutInCell="1" allowOverlap="1" wp14:anchorId="1CF0C7AD" wp14:editId="716B7E54">
+              <wp:anchor distT="0" distB="0" distL="114300" distR="114300" simplePos="0" relativeHeight="251673600" behindDoc="0" locked="0" layoutInCell="1" allowOverlap="1" wp14:anchorId="1CF0C7AD" wp14:editId="70AAFF29">
                 <wp:simplePos x="0" y="0"/>
                 <wp:positionH relativeFrom="margin">
                   <wp:align>center</wp:align>
@@ -1824,7 +1838,7 @@
           </mc:Choice>
           <mc:Fallback>
             <w:pict>
-              <v:line w14:anchorId="5E7583C4" id="Straight Connector 12" o:spid="_x0000_s1026" style="position:absolute;flip:y;z-index:251673600;visibility:visible;mso-wrap-style:square;mso-width-percent:0;mso-height-percent:0;mso-wrap-distance-left:9pt;mso-wrap-distance-top:0;mso-wrap-distance-right:9pt;mso-wrap-distance-bottom:0;mso-position-horizontal:center;mso-position-horizontal-relative:margin;mso-position-vertical:absolute;mso-position-vertical-relative:text;mso-width-percent:0;mso-height-percent:0;mso-width-relative:margin;mso-height-relative:margin" from="0,.75pt" to="425.15pt,.75pt" o:gfxdata="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" strokecolor="#4472c4 [3204]" strokeweight=".5pt">
+              <v:line w14:anchorId="1134C16C" id="Straight Connector 12" o:spid="_x0000_s1026" style="position:absolute;flip:y;z-index:251673600;visibility:visible;mso-wrap-style:square;mso-width-percent:0;mso-height-percent:0;mso-wrap-distance-left:9pt;mso-wrap-distance-top:0;mso-wrap-distance-right:9pt;mso-wrap-distance-bottom:0;mso-position-horizontal:center;mso-position-horizontal-relative:margin;mso-position-vertical:absolute;mso-position-vertical-relative:text;mso-width-percent:0;mso-height-percent:0;mso-width-relative:margin;mso-height-relative:margin" from="0,.75pt" to="425.15pt,.75pt" o:gfxdata="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" strokecolor="#4472c4 [3204]" strokeweight=".5pt">
                 <v:stroke joinstyle="miter"/>
                 <w10:wrap type="square" anchorx="margin"/>
               </v:line>
@@ -1832,22 +1846,379 @@
           </mc:Fallback>
         </mc:AlternateContent>
       </w:r>
+      <w:r>
+        <w:rPr>
+          <w:noProof/>
+        </w:rPr>
+        <w:tab/>
+      </w:r>
     </w:p>
     <w:p>
       <w:pPr>
-        <w:pStyle w:val="Heading1"/>
-        <w:jc w:val="left"/>
+        <w:pStyle w:val="Heading2"/>
       </w:pPr>
+      <w:r>
+        <w:drawing>
+          <wp:anchor distT="0" distB="0" distL="114300" distR="114300" simplePos="0" relativeHeight="251674624" behindDoc="0" locked="0" layoutInCell="1" allowOverlap="1" wp14:anchorId="66109A0D" wp14:editId="556297C0">
+            <wp:simplePos x="0" y="0"/>
+            <wp:positionH relativeFrom="margin">
+              <wp:align>right</wp:align>
+            </wp:positionH>
+            <wp:positionV relativeFrom="paragraph">
+              <wp:posOffset>397889</wp:posOffset>
+            </wp:positionV>
+            <wp:extent cx="5616575" cy="1836420"/>
+            <wp:effectExtent l="0" t="0" r="3175" b="0"/>
+            <wp:wrapSquare wrapText="bothSides"/>
+            <wp:docPr id="14" name="Picture 14" descr="Challenge description"/>
+            <wp:cNvGraphicFramePr>
+              <a:graphicFrameLocks xmlns:a="http://schemas.openxmlformats.org/drawingml/2006/main" noChangeAspect="1"/>
+            </wp:cNvGraphicFramePr>
+            <a:graphic xmlns:a="http://schemas.openxmlformats.org/drawingml/2006/main">
+              <a:graphicData uri="http://schemas.openxmlformats.org/drawingml/2006/picture">
+                <pic:pic xmlns:pic="http://schemas.openxmlformats.org/drawingml/2006/picture">
+                  <pic:nvPicPr>
+                    <pic:cNvPr id="14" name="Picture 14" descr="Challenge description"/>
+                    <pic:cNvPicPr/>
+                  </pic:nvPicPr>
+                  <pic:blipFill>
+                    <a:blip r:embed="rId9">
+                      <a:extLst>
+                        <a:ext uri="{28A0092B-C50C-407E-A947-70E740481C1C}">
+                          <a14:useLocalDpi xmlns:a14="http://schemas.microsoft.com/office/drawing/2010/main" val="0"/>
+                        </a:ext>
+                      </a:extLst>
+                    </a:blip>
+                    <a:stretch>
+                      <a:fillRect/>
+                    </a:stretch>
+                  </pic:blipFill>
+                  <pic:spPr>
+                    <a:xfrm>
+                      <a:off x="0" y="0"/>
+                      <a:ext cx="5616575" cy="1836420"/>
+                    </a:xfrm>
+                    <a:prstGeom prst="rect">
+                      <a:avLst/>
+                    </a:prstGeom>
+                  </pic:spPr>
+                </pic:pic>
+              </a:graphicData>
+            </a:graphic>
+            <wp14:sizeRelH relativeFrom="page">
+              <wp14:pctWidth>0</wp14:pctWidth>
+            </wp14:sizeRelH>
+            <wp14:sizeRelV relativeFrom="page">
+              <wp14:pctHeight>0</wp14:pctHeight>
+            </wp14:sizeRelV>
+          </wp:anchor>
+        </w:drawing>
+      </w:r>
+      <w:r>
+        <w:t>Remove String Spaces – Python – 27/07/2022</w:t>
+      </w:r>
+    </w:p>
+    <w:p/>
+    <w:p>
+      <w:r>
+        <w:rPr>
+          <w:noProof/>
+        </w:rPr>
+        <w:drawing>
+          <wp:anchor distT="0" distB="0" distL="114300" distR="114300" simplePos="0" relativeHeight="251675648" behindDoc="0" locked="0" layoutInCell="1" allowOverlap="1" wp14:anchorId="23218B37" wp14:editId="77A837AC">
+            <wp:simplePos x="0" y="0"/>
+            <wp:positionH relativeFrom="margin">
+              <wp:align>left</wp:align>
+            </wp:positionH>
+            <wp:positionV relativeFrom="paragraph">
+              <wp:posOffset>975673</wp:posOffset>
+            </wp:positionV>
+            <wp:extent cx="6123475" cy="1068779"/>
+            <wp:effectExtent l="0" t="0" r="0" b="0"/>
+            <wp:wrapSquare wrapText="bothSides"/>
+            <wp:docPr id="15" name="Picture 15" descr="Single-line solution&#10;"/>
+            <wp:cNvGraphicFramePr>
+              <a:graphicFrameLocks xmlns:a="http://schemas.openxmlformats.org/drawingml/2006/main" noChangeAspect="1"/>
+            </wp:cNvGraphicFramePr>
+            <a:graphic xmlns:a="http://schemas.openxmlformats.org/drawingml/2006/main">
+              <a:graphicData uri="http://schemas.openxmlformats.org/drawingml/2006/picture">
+                <pic:pic xmlns:pic="http://schemas.openxmlformats.org/drawingml/2006/picture">
+                  <pic:nvPicPr>
+                    <pic:cNvPr id="15" name="Picture 15" descr="Single-line solution&#10;"/>
+                    <pic:cNvPicPr/>
+                  </pic:nvPicPr>
+                  <pic:blipFill>
+                    <a:blip r:embed="rId10">
+                      <a:extLst>
+                        <a:ext uri="{28A0092B-C50C-407E-A947-70E740481C1C}">
+                          <a14:useLocalDpi xmlns:a14="http://schemas.microsoft.com/office/drawing/2010/main" val="0"/>
+                        </a:ext>
+                      </a:extLst>
+                    </a:blip>
+                    <a:stretch>
+                      <a:fillRect/>
+                    </a:stretch>
+                  </pic:blipFill>
+                  <pic:spPr>
+                    <a:xfrm>
+                      <a:off x="0" y="0"/>
+                      <a:ext cx="6123475" cy="1068779"/>
+                    </a:xfrm>
+                    <a:prstGeom prst="rect">
+                      <a:avLst/>
+                    </a:prstGeom>
+                  </pic:spPr>
+                </pic:pic>
+              </a:graphicData>
+            </a:graphic>
+            <wp14:sizeRelH relativeFrom="page">
+              <wp14:pctWidth>0</wp14:pctWidth>
+            </wp14:sizeRelH>
+            <wp14:sizeRelV relativeFrom="page">
+              <wp14:pctHeight>0</wp14:pctHeight>
+            </wp14:sizeRelV>
+          </wp:anchor>
+        </w:drawing>
+      </w:r>
+      <w:r>
+        <w:t xml:space="preserve">This challenge wants me to </w:t>
+      </w:r>
+      <w:r>
+        <w:t xml:space="preserve">take a </w:t>
+      </w:r>
+      <w:proofErr w:type="spellStart"/>
+      <w:r>
+        <w:t>boolean</w:t>
+      </w:r>
+      <w:proofErr w:type="spellEnd"/>
+      <w:r>
+        <w:t xml:space="preserve"> value and return its string representation (as “Yes” or “No”). </w:t>
+      </w:r>
+      <w:r>
+        <w:t xml:space="preserve">This is a very basic </w:t>
+      </w:r>
+      <w:r>
+        <w:t>challenge</w:t>
+      </w:r>
+      <w:r>
+        <w:t>,</w:t>
+      </w:r>
+      <w:r>
+        <w:t xml:space="preserve"> but it will allow me to do something </w:t>
+      </w:r>
+      <w:proofErr w:type="gramStart"/>
+      <w:r>
+        <w:t>similar to</w:t>
+      </w:r>
+      <w:proofErr w:type="gramEnd"/>
+      <w:r>
+        <w:t xml:space="preserve"> the single-line solution</w:t>
+      </w:r>
+      <w:r>
+        <w:t xml:space="preserve"> </w:t>
+      </w:r>
+      <w:r>
+        <w:t>that I found for the ‘Even or Odd’ challenge.</w:t>
+      </w:r>
+      <w:r>
+        <w:t xml:space="preserve"> </w:t>
+      </w:r>
+      <w:r>
+        <w:t>My solution</w:t>
+      </w:r>
+      <w:r>
+        <w:t>s</w:t>
+      </w:r>
+      <w:r>
+        <w:t xml:space="preserve"> can be seen below.</w:t>
+      </w:r>
     </w:p>
     <w:p>
-      <w:pPr>
-        <w:pStyle w:val="Heading1"/>
-      </w:pPr>
+      <w:r>
+        <w:t>This solution is</w:t>
+      </w:r>
+      <w:r>
+        <w:t xml:space="preserve"> </w:t>
+      </w:r>
+      <w:r>
+        <w:t>my single-line solution</w:t>
+      </w:r>
+      <w:r>
+        <w:t xml:space="preserve">. I have tested it and it works as required. </w:t>
+      </w:r>
+      <w:r>
+        <w:t xml:space="preserve">I have also done a ‘spaced’ solution which also takes into consideration that the </w:t>
+      </w:r>
+      <w:r>
+        <w:t xml:space="preserve">argument given might not be a </w:t>
+      </w:r>
+      <w:proofErr w:type="spellStart"/>
+      <w:r>
+        <w:t>boolean</w:t>
+      </w:r>
+      <w:proofErr w:type="spellEnd"/>
+      <w:r>
+        <w:t xml:space="preserve"> and so should not return “Yes” or “No”. </w:t>
+      </w:r>
     </w:p>
     <w:p>
-      <w:pPr>
-        <w:pStyle w:val="Heading1"/>
-      </w:pPr>
+      <w:r>
+        <w:rPr>
+          <w:noProof/>
+        </w:rPr>
+        <w:lastRenderedPageBreak/>
+        <w:drawing>
+          <wp:inline distT="0" distB="0" distL="0" distR="0" wp14:anchorId="5248BFB5" wp14:editId="221711A1">
+            <wp:extent cx="5731510" cy="1708150"/>
+            <wp:effectExtent l="0" t="0" r="2540" b="6350"/>
+            <wp:docPr id="16" name="Picture 16" descr="Spaced solution with exception handling"/>
+            <wp:cNvGraphicFramePr>
+              <a:graphicFrameLocks xmlns:a="http://schemas.openxmlformats.org/drawingml/2006/main" noChangeAspect="1"/>
+            </wp:cNvGraphicFramePr>
+            <a:graphic xmlns:a="http://schemas.openxmlformats.org/drawingml/2006/main">
+              <a:graphicData uri="http://schemas.openxmlformats.org/drawingml/2006/picture">
+                <pic:pic xmlns:pic="http://schemas.openxmlformats.org/drawingml/2006/picture">
+                  <pic:nvPicPr>
+                    <pic:cNvPr id="16" name="Picture 16" descr="Spaced solution with exception handling"/>
+                    <pic:cNvPicPr/>
+                  </pic:nvPicPr>
+                  <pic:blipFill>
+                    <a:blip r:embed="rId11"/>
+                    <a:stretch>
+                      <a:fillRect/>
+                    </a:stretch>
+                  </pic:blipFill>
+                  <pic:spPr>
+                    <a:xfrm>
+                      <a:off x="0" y="0"/>
+                      <a:ext cx="5731510" cy="1708150"/>
+                    </a:xfrm>
+                    <a:prstGeom prst="rect">
+                      <a:avLst/>
+                    </a:prstGeom>
+                  </pic:spPr>
+                </pic:pic>
+              </a:graphicData>
+            </a:graphic>
+          </wp:inline>
+        </w:drawing>
+      </w:r>
+      <w:r>
+        <w:t xml:space="preserve"> </w:t>
+      </w:r>
+      <w:r>
+        <w:t xml:space="preserve"> </w:t>
+      </w:r>
+    </w:p>
+    <w:p>
+      <w:r>
+        <w:t xml:space="preserve">This is my ‘spaced’ solution which also has </w:t>
+      </w:r>
+      <w:r>
+        <w:t>exception</w:t>
+      </w:r>
+      <w:r>
+        <w:t xml:space="preserve"> handling in case the argument given is not a </w:t>
+      </w:r>
+      <w:proofErr w:type="spellStart"/>
+      <w:r>
+        <w:t>boolean</w:t>
+      </w:r>
+      <w:proofErr w:type="spellEnd"/>
+      <w:r>
+        <w:t xml:space="preserve"> value.</w:t>
+      </w:r>
+    </w:p>
+    <w:p>
+      <w:r>
+        <w:t xml:space="preserve">I submitted </w:t>
+      </w:r>
+      <w:r>
+        <w:t xml:space="preserve">both solutions </w:t>
+      </w:r>
+      <w:r>
+        <w:t xml:space="preserve">and looked at solutions </w:t>
+      </w:r>
+      <w:r>
+        <w:t>created by the community. The highest solutions were very similar or the same to my single-line solution.</w:t>
+      </w:r>
+    </w:p>
+    <w:p>
+      <w:r>
+        <w:rPr>
+          <w:noProof/>
+        </w:rPr>
+        <mc:AlternateContent>
+          <mc:Choice Requires="wps">
+            <w:drawing>
+              <wp:anchor distT="0" distB="0" distL="114300" distR="114300" simplePos="0" relativeHeight="251677696" behindDoc="0" locked="0" layoutInCell="1" allowOverlap="1" wp14:anchorId="4CCEB83A" wp14:editId="51D1A834">
+                <wp:simplePos x="0" y="0"/>
+                <wp:positionH relativeFrom="margin">
+                  <wp:align>center</wp:align>
+                </wp:positionH>
+                <wp:positionV relativeFrom="paragraph">
+                  <wp:posOffset>171499</wp:posOffset>
+                </wp:positionV>
+                <wp:extent cx="5399405" cy="0"/>
+                <wp:effectExtent l="0" t="0" r="0" b="0"/>
+                <wp:wrapSquare wrapText="bothSides"/>
+                <wp:docPr id="17" name="Straight Connector 17"/>
+                <wp:cNvGraphicFramePr/>
+                <a:graphic xmlns:a="http://schemas.openxmlformats.org/drawingml/2006/main">
+                  <a:graphicData uri="http://schemas.microsoft.com/office/word/2010/wordprocessingShape">
+                    <wps:wsp>
+                      <wps:cNvCnPr/>
+                      <wps:spPr>
+                        <a:xfrm flipV="1">
+                          <a:off x="0" y="0"/>
+                          <a:ext cx="5399405" cy="0"/>
+                        </a:xfrm>
+                        <a:prstGeom prst="line">
+                          <a:avLst/>
+                        </a:prstGeom>
+                      </wps:spPr>
+                      <wps:style>
+                        <a:lnRef idx="1">
+                          <a:schemeClr val="accent1"/>
+                        </a:lnRef>
+                        <a:fillRef idx="0">
+                          <a:schemeClr val="accent1"/>
+                        </a:fillRef>
+                        <a:effectRef idx="0">
+                          <a:schemeClr val="accent1"/>
+                        </a:effectRef>
+                        <a:fontRef idx="minor">
+                          <a:schemeClr val="tx1"/>
+                        </a:fontRef>
+                      </wps:style>
+                      <wps:bodyPr/>
+                    </wps:wsp>
+                  </a:graphicData>
+                </a:graphic>
+                <wp14:sizeRelH relativeFrom="margin">
+                  <wp14:pctWidth>0</wp14:pctWidth>
+                </wp14:sizeRelH>
+                <wp14:sizeRelV relativeFrom="margin">
+                  <wp14:pctHeight>0</wp14:pctHeight>
+                </wp14:sizeRelV>
+              </wp:anchor>
+            </w:drawing>
+          </mc:Choice>
+          <mc:Fallback>
+            <w:pict>
+              <v:line w14:anchorId="5231C096" id="Straight Connector 17" o:spid="_x0000_s1026" style="position:absolute;flip:y;z-index:251677696;visibility:visible;mso-wrap-style:square;mso-width-percent:0;mso-height-percent:0;mso-wrap-distance-left:9pt;mso-wrap-distance-top:0;mso-wrap-distance-right:9pt;mso-wrap-distance-bottom:0;mso-position-horizontal:center;mso-position-horizontal-relative:margin;mso-position-vertical:absolute;mso-position-vertical-relative:text;mso-width-percent:0;mso-height-percent:0;mso-width-relative:margin;mso-height-relative:margin" from="0,13.5pt" to="425.15pt,13.5pt" o:gfxdata="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" strokecolor="#4472c4 [3204]" strokeweight=".5pt">
+                <v:stroke joinstyle="miter"/>
+                <w10:wrap type="square" anchorx="margin"/>
+              </v:line>
+            </w:pict>
+          </mc:Fallback>
+        </mc:AlternateContent>
+      </w:r>
+    </w:p>
+    <w:p>
+      <w:r>
+        <w:t xml:space="preserve"> </w:t>
+      </w:r>
     </w:p>
     <w:p>
       <w:pPr>
@@ -1875,7 +2246,7 @@
       <w:pPr>
         <w:pStyle w:val="Heading1"/>
       </w:pPr>
-      <w:bookmarkStart w:id="2" w:name="_Toc109635949"/>
+      <w:bookmarkStart w:id="2" w:name="_Toc109817913"/>
       <w:r>
         <w:lastRenderedPageBreak/>
         <w:t xml:space="preserve">7 Kyu Difficulty </w:t>
@@ -1889,7 +2260,7 @@
       <w:pPr>
         <w:pStyle w:val="Heading2"/>
       </w:pPr>
-      <w:bookmarkStart w:id="3" w:name="_Toc109635950"/>
+      <w:bookmarkStart w:id="3" w:name="_Toc109817914"/>
       <w:r>
         <w:drawing>
           <wp:anchor distT="0" distB="0" distL="114300" distR="114300" simplePos="0" relativeHeight="251665408" behindDoc="0" locked="0" layoutInCell="1" allowOverlap="1" wp14:anchorId="51CC5A38" wp14:editId="34995DEC">
@@ -1915,7 +2286,7 @@
                     <pic:cNvPicPr/>
                   </pic:nvPicPr>
                   <pic:blipFill>
-                    <a:blip r:embed="rId9">
+                    <a:blip r:embed="rId12">
                       <a:extLst>
                         <a:ext uri="{28A0092B-C50C-407E-A947-70E740481C1C}">
                           <a14:useLocalDpi xmlns:a14="http://schemas.microsoft.com/office/drawing/2010/main" val="0"/>
@@ -1951,6 +2322,9 @@
         <w:t>Disemvowel Trolls</w:t>
       </w:r>
       <w:r>
+        <w:t xml:space="preserve"> - Python</w:t>
+      </w:r>
+      <w:r>
         <w:t xml:space="preserve"> – 23/01/2022</w:t>
       </w:r>
       <w:bookmarkEnd w:id="3"/>
@@ -2018,7 +2392,7 @@
                     <pic:cNvPicPr/>
                   </pic:nvPicPr>
                   <pic:blipFill>
-                    <a:blip r:embed="rId10">
+                    <a:blip r:embed="rId13">
                       <a:extLst>
                         <a:ext uri="{28A0092B-C50C-407E-A947-70E740481C1C}">
                           <a14:useLocalDpi xmlns:a14="http://schemas.microsoft.com/office/drawing/2010/main" val="0"/>
@@ -2127,7 +2501,7 @@
                     <pic:cNvPicPr/>
                   </pic:nvPicPr>
                   <pic:blipFill>
-                    <a:blip r:embed="rId11">
+                    <a:blip r:embed="rId14">
                       <a:extLst>
                         <a:ext uri="{28A0092B-C50C-407E-A947-70E740481C1C}">
                           <a14:useLocalDpi xmlns:a14="http://schemas.microsoft.com/office/drawing/2010/main" val="0"/>
@@ -2186,7 +2560,7 @@
                     <pic:cNvPicPr/>
                   </pic:nvPicPr>
                   <pic:blipFill>
-                    <a:blip r:embed="rId12"/>
+                    <a:blip r:embed="rId15"/>
                     <a:stretch>
                       <a:fillRect/>
                     </a:stretch>
@@ -2249,7 +2623,7 @@
                     <pic:cNvPicPr/>
                   </pic:nvPicPr>
                   <pic:blipFill>
-                    <a:blip r:embed="rId13"/>
+                    <a:blip r:embed="rId16"/>
                     <a:stretch>
                       <a:fillRect/>
                     </a:stretch>

</xml_diff>

<commit_message>
Added convert a string to an array challenge
</commit_message>
<xml_diff>
--- a/CodewarsSolutions.docx
+++ b/CodewarsSolutions.docx
@@ -975,7 +975,7 @@
           <w:r>
             <w:fldChar w:fldCharType="separate"/>
           </w:r>
-          <w:hyperlink w:anchor="_Toc109817911" w:history="1">
+          <w:hyperlink w:anchor="_Toc110204938" w:history="1">
             <w:r>
               <w:rPr>
                 <w:rStyle w:val="Hyperlink"/>
@@ -1002,7 +1002,7 @@
                 <w:noProof/>
                 <w:webHidden/>
               </w:rPr>
-              <w:instrText xml:space="preserve"> PAGEREF _Toc109817911 \h </w:instrText>
+              <w:instrText xml:space="preserve"> PAGEREF _Toc110204938 \h </w:instrText>
             </w:r>
             <w:r>
               <w:rPr>
@@ -1047,7 +1047,7 @@
               <w:lang w:eastAsia="en-GB"/>
             </w:rPr>
           </w:pPr>
-          <w:hyperlink w:anchor="_Toc109817912" w:history="1">
+          <w:hyperlink w:anchor="_Toc110204939" w:history="1">
             <w:r>
               <w:rPr>
                 <w:rStyle w:val="Hyperlink"/>
@@ -1074,7 +1074,7 @@
                 <w:noProof/>
                 <w:webHidden/>
               </w:rPr>
-              <w:instrText xml:space="preserve"> PAGEREF _Toc109817912 \h </w:instrText>
+              <w:instrText xml:space="preserve"> PAGEREF _Toc110204939 \h </w:instrText>
             </w:r>
             <w:r>
               <w:rPr>
@@ -1095,6 +1095,150 @@
                 <w:webHidden/>
               </w:rPr>
               <w:t>2</w:t>
+            </w:r>
+            <w:r>
+              <w:rPr>
+                <w:noProof/>
+                <w:webHidden/>
+              </w:rPr>
+              <w:fldChar w:fldCharType="end"/>
+            </w:r>
+          </w:hyperlink>
+        </w:p>
+        <w:p>
+          <w:pPr>
+            <w:pStyle w:val="TOC2"/>
+            <w:tabs>
+              <w:tab w:val="right" w:leader="dot" w:pos="9016"/>
+            </w:tabs>
+            <w:rPr>
+              <w:rFonts w:eastAsiaTheme="minorEastAsia"/>
+              <w:noProof/>
+              <w:sz w:val="22"/>
+              <w:szCs w:val="22"/>
+              <w:lang w:eastAsia="en-GB"/>
+            </w:rPr>
+          </w:pPr>
+          <w:hyperlink w:anchor="_Toc110204940" w:history="1">
+            <w:r>
+              <w:rPr>
+                <w:rStyle w:val="Hyperlink"/>
+                <w:noProof/>
+              </w:rPr>
+              <w:t>Remove String Spaces – Python – 27/07/2022</w:t>
+            </w:r>
+            <w:r>
+              <w:rPr>
+                <w:noProof/>
+                <w:webHidden/>
+              </w:rPr>
+              <w:tab/>
+            </w:r>
+            <w:r>
+              <w:rPr>
+                <w:noProof/>
+                <w:webHidden/>
+              </w:rPr>
+              <w:fldChar w:fldCharType="begin"/>
+            </w:r>
+            <w:r>
+              <w:rPr>
+                <w:noProof/>
+                <w:webHidden/>
+              </w:rPr>
+              <w:instrText xml:space="preserve"> PAGEREF _Toc110204940 \h </w:instrText>
+            </w:r>
+            <w:r>
+              <w:rPr>
+                <w:noProof/>
+                <w:webHidden/>
+              </w:rPr>
+            </w:r>
+            <w:r>
+              <w:rPr>
+                <w:noProof/>
+                <w:webHidden/>
+              </w:rPr>
+              <w:fldChar w:fldCharType="separate"/>
+            </w:r>
+            <w:r>
+              <w:rPr>
+                <w:noProof/>
+                <w:webHidden/>
+              </w:rPr>
+              <w:t>3</w:t>
+            </w:r>
+            <w:r>
+              <w:rPr>
+                <w:noProof/>
+                <w:webHidden/>
+              </w:rPr>
+              <w:fldChar w:fldCharType="end"/>
+            </w:r>
+          </w:hyperlink>
+        </w:p>
+        <w:p>
+          <w:pPr>
+            <w:pStyle w:val="TOC2"/>
+            <w:tabs>
+              <w:tab w:val="right" w:leader="dot" w:pos="9016"/>
+            </w:tabs>
+            <w:rPr>
+              <w:rFonts w:eastAsiaTheme="minorEastAsia"/>
+              <w:noProof/>
+              <w:sz w:val="22"/>
+              <w:szCs w:val="22"/>
+              <w:lang w:eastAsia="en-GB"/>
+            </w:rPr>
+          </w:pPr>
+          <w:hyperlink w:anchor="_Toc110204941" w:history="1">
+            <w:r>
+              <w:rPr>
+                <w:rStyle w:val="Hyperlink"/>
+                <w:noProof/>
+              </w:rPr>
+              <w:t xml:space="preserve"> Convert a String to an Array – Python - 31/07/2022</w:t>
+            </w:r>
+            <w:r>
+              <w:rPr>
+                <w:noProof/>
+                <w:webHidden/>
+              </w:rPr>
+              <w:tab/>
+            </w:r>
+            <w:r>
+              <w:rPr>
+                <w:noProof/>
+                <w:webHidden/>
+              </w:rPr>
+              <w:fldChar w:fldCharType="begin"/>
+            </w:r>
+            <w:r>
+              <w:rPr>
+                <w:noProof/>
+                <w:webHidden/>
+              </w:rPr>
+              <w:instrText xml:space="preserve"> PAGEREF _Toc110204941 \h </w:instrText>
+            </w:r>
+            <w:r>
+              <w:rPr>
+                <w:noProof/>
+                <w:webHidden/>
+              </w:rPr>
+            </w:r>
+            <w:r>
+              <w:rPr>
+                <w:noProof/>
+                <w:webHidden/>
+              </w:rPr>
+              <w:fldChar w:fldCharType="separate"/>
+            </w:r>
+            <w:r>
+              <w:rPr>
+                <w:noProof/>
+                <w:webHidden/>
+              </w:rPr>
+              <w:t>5</w:t>
             </w:r>
             <w:r>
               <w:rPr>
@@ -1119,7 +1263,7 @@
               <w:lang w:eastAsia="en-GB"/>
             </w:rPr>
           </w:pPr>
-          <w:hyperlink w:anchor="_Toc109817913" w:history="1">
+          <w:hyperlink w:anchor="_Toc110204942" w:history="1">
             <w:r>
               <w:rPr>
                 <w:rStyle w:val="Hyperlink"/>
@@ -1146,7 +1290,7 @@
                 <w:noProof/>
                 <w:webHidden/>
               </w:rPr>
-              <w:instrText xml:space="preserve"> PAGEREF _Toc109817913 \h </w:instrText>
+              <w:instrText xml:space="preserve"> PAGEREF _Toc110204942 \h </w:instrText>
             </w:r>
             <w:r>
               <w:rPr>
@@ -1166,7 +1310,7 @@
                 <w:noProof/>
                 <w:webHidden/>
               </w:rPr>
-              <w:t>4</w:t>
+              <w:t>7</w:t>
             </w:r>
             <w:r>
               <w:rPr>
@@ -1191,7 +1335,7 @@
               <w:lang w:eastAsia="en-GB"/>
             </w:rPr>
           </w:pPr>
-          <w:hyperlink w:anchor="_Toc109817914" w:history="1">
+          <w:hyperlink w:anchor="_Toc110204943" w:history="1">
             <w:r>
               <w:rPr>
                 <w:rStyle w:val="Hyperlink"/>
@@ -1218,7 +1362,7 @@
                 <w:noProof/>
                 <w:webHidden/>
               </w:rPr>
-              <w:instrText xml:space="preserve"> PAGEREF _Toc109817914 \h </w:instrText>
+              <w:instrText xml:space="preserve"> PAGEREF _Toc110204943 \h </w:instrText>
             </w:r>
             <w:r>
               <w:rPr>
@@ -1238,7 +1382,7 @@
                 <w:noProof/>
                 <w:webHidden/>
               </w:rPr>
-              <w:t>4</w:t>
+              <w:t>7</w:t>
             </w:r>
             <w:r>
               <w:rPr>
@@ -1291,9 +1435,8 @@
       <w:pPr>
         <w:pStyle w:val="Heading1"/>
       </w:pPr>
-      <w:bookmarkStart w:id="0" w:name="_Toc109817911"/>
-      <w:r>
-        <w:lastRenderedPageBreak/>
+      <w:bookmarkStart w:id="0" w:name="_Toc110204938"/>
+      <w:r>
         <w:t>8 Kyu Difficulty Challenges</w:t>
       </w:r>
       <w:bookmarkEnd w:id="0"/>
@@ -1302,7 +1445,7 @@
       <w:pPr>
         <w:pStyle w:val="Heading2"/>
       </w:pPr>
-      <w:bookmarkStart w:id="1" w:name="_Toc109817912"/>
+      <w:bookmarkStart w:id="1" w:name="_Toc110204939"/>
       <w:r>
         <w:drawing>
           <wp:anchor distT="0" distB="0" distL="114300" distR="114300" simplePos="0" relativeHeight="251669504" behindDoc="0" locked="0" layoutInCell="1" allowOverlap="1" wp14:anchorId="3A3A4D56" wp14:editId="155DD1EE">
@@ -1521,8 +1664,9 @@
         <w:rPr>
           <w:noProof/>
         </w:rPr>
+        <w:lastRenderedPageBreak/>
         <w:drawing>
-          <wp:anchor distT="0" distB="0" distL="114300" distR="114300" simplePos="0" relativeHeight="251670528" behindDoc="0" locked="0" layoutInCell="1" allowOverlap="1" wp14:anchorId="00A77EDA" wp14:editId="25C9A6C0">
+          <wp:anchor distT="0" distB="0" distL="114300" distR="114300" simplePos="0" relativeHeight="251670528" behindDoc="0" locked="0" layoutInCell="1" allowOverlap="1" wp14:anchorId="00A77EDA" wp14:editId="312A3630">
             <wp:simplePos x="0" y="0"/>
             <wp:positionH relativeFrom="margin">
               <wp:align>center</wp:align>
@@ -1642,63 +1786,14 @@
         <w:rPr>
           <w:noProof/>
         </w:rPr>
-        <w:t xml:space="preserve">I submitted this solution and </w:t>
-      </w:r>
-      <w:r>
-        <w:rPr>
-          <w:noProof/>
-        </w:rPr>
-        <w:t>looked at so</w:t>
-      </w:r>
-      <w:r>
-        <w:rPr>
-          <w:noProof/>
-        </w:rPr>
-        <w:t>me</w:t>
-      </w:r>
-      <w:r>
-        <w:rPr>
-          <w:noProof/>
-        </w:rPr>
-        <w:t xml:space="preserve"> of the solutions submitted by the community. Most people had done something very similar to my solution. I </w:t>
-      </w:r>
-      <w:r>
-        <w:rPr>
-          <w:noProof/>
-        </w:rPr>
-        <w:lastRenderedPageBreak/>
-        <w:t xml:space="preserve">also saw solutions </w:t>
-      </w:r>
-      <w:r>
-        <w:rPr>
-          <w:noProof/>
-        </w:rPr>
-        <w:t>that</w:t>
-      </w:r>
-      <w:r>
-        <w:rPr>
-          <w:noProof/>
-        </w:rPr>
-        <w:t xml:space="preserve"> had similar logic but were condensed onto a single line.</w:t>
-      </w:r>
-      <w:r>
-        <w:rPr>
-          <w:noProof/>
-        </w:rPr>
-        <w:t xml:space="preserve"> </w:t>
-      </w:r>
-      <w:r>
-        <w:rPr>
-          <w:noProof/>
-        </w:rPr>
         <w:drawing>
-          <wp:anchor distT="0" distB="0" distL="114300" distR="114300" simplePos="0" relativeHeight="251671552" behindDoc="0" locked="0" layoutInCell="1" allowOverlap="1" wp14:anchorId="28293FC7" wp14:editId="7CE77B90">
+          <wp:anchor distT="0" distB="0" distL="114300" distR="114300" simplePos="0" relativeHeight="251671552" behindDoc="0" locked="0" layoutInCell="1" allowOverlap="1" wp14:anchorId="28293FC7" wp14:editId="05F957F0">
             <wp:simplePos x="0" y="0"/>
             <wp:positionH relativeFrom="margin">
               <wp:align>center</wp:align>
             </wp:positionH>
             <wp:positionV relativeFrom="paragraph">
-              <wp:posOffset>569529</wp:posOffset>
+              <wp:posOffset>2523884</wp:posOffset>
             </wp:positionV>
             <wp:extent cx="7367270" cy="1733550"/>
             <wp:effectExtent l="0" t="0" r="5080" b="0"/>
@@ -1751,7 +1846,43 @@
         <w:rPr>
           <w:noProof/>
         </w:rPr>
-        <w:t xml:space="preserve">An example can be seen </w:t>
+        <w:t xml:space="preserve">I submitted this solution and </w:t>
+      </w:r>
+      <w:r>
+        <w:rPr>
+          <w:noProof/>
+        </w:rPr>
+        <w:t>looked at so</w:t>
+      </w:r>
+      <w:r>
+        <w:rPr>
+          <w:noProof/>
+        </w:rPr>
+        <w:t>me</w:t>
+      </w:r>
+      <w:r>
+        <w:rPr>
+          <w:noProof/>
+        </w:rPr>
+        <w:t xml:space="preserve"> of the solutions submitted by the community. Most people had done something very similar to my solution. I also saw solutions </w:t>
+      </w:r>
+      <w:r>
+        <w:rPr>
+          <w:noProof/>
+        </w:rPr>
+        <w:t>that</w:t>
+      </w:r>
+      <w:r>
+        <w:rPr>
+          <w:noProof/>
+        </w:rPr>
+        <w:t xml:space="preserve"> had similar logic but were condensed onto a single line.</w:t>
+      </w:r>
+      <w:r>
+        <w:rPr>
+          <w:noProof/>
+        </w:rPr>
+        <w:t xml:space="preserve"> An example can be seen </w:t>
       </w:r>
       <w:r>
         <w:rPr>
@@ -1857,6 +1988,7 @@
       <w:pPr>
         <w:pStyle w:val="Heading2"/>
       </w:pPr>
+      <w:bookmarkStart w:id="2" w:name="_Toc110204940"/>
       <w:r>
         <w:drawing>
           <wp:anchor distT="0" distB="0" distL="114300" distR="114300" simplePos="0" relativeHeight="251674624" behindDoc="0" locked="0" layoutInCell="1" allowOverlap="1" wp14:anchorId="66109A0D" wp14:editId="556297C0">
@@ -1917,6 +2049,7 @@
       <w:r>
         <w:t>Remove String Spaces – Python – 27/07/2022</w:t>
       </w:r>
+      <w:bookmarkEnd w:id="2"/>
     </w:p>
     <w:p/>
     <w:p>
@@ -1924,6 +2057,7 @@
         <w:rPr>
           <w:noProof/>
         </w:rPr>
+        <w:lastRenderedPageBreak/>
         <w:drawing>
           <wp:anchor distT="0" distB="0" distL="114300" distR="114300" simplePos="0" relativeHeight="251675648" behindDoc="0" locked="0" layoutInCell="1" allowOverlap="1" wp14:anchorId="23218B37" wp14:editId="77A837AC">
             <wp:simplePos x="0" y="0"/>
@@ -2066,7 +2200,6 @@
         <w:rPr>
           <w:noProof/>
         </w:rPr>
-        <w:lastRenderedPageBreak/>
         <w:drawing>
           <wp:inline distT="0" distB="0" distL="0" distR="0" wp14:anchorId="5248BFB5" wp14:editId="221711A1">
             <wp:extent cx="5731510" cy="1708150"/>
@@ -2216,10 +2349,275 @@
       </w:r>
     </w:p>
     <w:p>
+      <w:pPr>
+        <w:pStyle w:val="Heading2"/>
+      </w:pPr>
+      <w:bookmarkStart w:id="3" w:name="_Toc110204941"/>
+      <w:r>
+        <w:lastRenderedPageBreak/>
+        <w:drawing>
+          <wp:anchor distT="0" distB="0" distL="114300" distR="114300" simplePos="0" relativeHeight="251678720" behindDoc="0" locked="0" layoutInCell="1" allowOverlap="1" wp14:anchorId="327C38DC" wp14:editId="49B8632E">
+            <wp:simplePos x="0" y="0"/>
+            <wp:positionH relativeFrom="margin">
+              <wp:align>center</wp:align>
+            </wp:positionH>
+            <wp:positionV relativeFrom="paragraph">
+              <wp:posOffset>392089</wp:posOffset>
+            </wp:positionV>
+            <wp:extent cx="7124065" cy="3098165"/>
+            <wp:effectExtent l="0" t="0" r="635" b="6985"/>
+            <wp:wrapSquare wrapText="bothSides"/>
+            <wp:docPr id="18" name="Picture 18" descr="Challenge description"/>
+            <wp:cNvGraphicFramePr>
+              <a:graphicFrameLocks xmlns:a="http://schemas.openxmlformats.org/drawingml/2006/main" noChangeAspect="1"/>
+            </wp:cNvGraphicFramePr>
+            <a:graphic xmlns:a="http://schemas.openxmlformats.org/drawingml/2006/main">
+              <a:graphicData uri="http://schemas.openxmlformats.org/drawingml/2006/picture">
+                <pic:pic xmlns:pic="http://schemas.openxmlformats.org/drawingml/2006/picture">
+                  <pic:nvPicPr>
+                    <pic:cNvPr id="18" name="Picture 18" descr="Challenge description"/>
+                    <pic:cNvPicPr/>
+                  </pic:nvPicPr>
+                  <pic:blipFill>
+                    <a:blip r:embed="rId12">
+                      <a:extLst>
+                        <a:ext uri="{28A0092B-C50C-407E-A947-70E740481C1C}">
+                          <a14:useLocalDpi xmlns:a14="http://schemas.microsoft.com/office/drawing/2010/main" val="0"/>
+                        </a:ext>
+                      </a:extLst>
+                    </a:blip>
+                    <a:stretch>
+                      <a:fillRect/>
+                    </a:stretch>
+                  </pic:blipFill>
+                  <pic:spPr>
+                    <a:xfrm>
+                      <a:off x="0" y="0"/>
+                      <a:ext cx="7124065" cy="3098165"/>
+                    </a:xfrm>
+                    <a:prstGeom prst="rect">
+                      <a:avLst/>
+                    </a:prstGeom>
+                  </pic:spPr>
+                </pic:pic>
+              </a:graphicData>
+            </a:graphic>
+            <wp14:sizeRelH relativeFrom="margin">
+              <wp14:pctWidth>0</wp14:pctWidth>
+            </wp14:sizeRelH>
+            <wp14:sizeRelV relativeFrom="margin">
+              <wp14:pctHeight>0</wp14:pctHeight>
+            </wp14:sizeRelV>
+          </wp:anchor>
+        </w:drawing>
+      </w:r>
       <w:r>
         <w:t xml:space="preserve"> </w:t>
       </w:r>
+      <w:r>
+        <w:t>Convert a String</w:t>
+      </w:r>
+      <w:r>
+        <w:t xml:space="preserve"> to an Array – </w:t>
+      </w:r>
+      <w:r>
+        <w:t xml:space="preserve">Python - </w:t>
+      </w:r>
+      <w:r>
+        <w:t>3</w:t>
+      </w:r>
+      <w:r>
+        <w:t>1</w:t>
+      </w:r>
+      <w:r>
+        <w:t>/07/2022</w:t>
+      </w:r>
+      <w:bookmarkEnd w:id="3"/>
     </w:p>
+    <w:p>
+      <w:r>
+        <w:rPr>
+          <w:noProof/>
+        </w:rPr>
+        <w:drawing>
+          <wp:anchor distT="0" distB="0" distL="114300" distR="114300" simplePos="0" relativeHeight="251679744" behindDoc="0" locked="0" layoutInCell="1" allowOverlap="1" wp14:anchorId="1500A72A" wp14:editId="690C010A">
+            <wp:simplePos x="0" y="0"/>
+            <wp:positionH relativeFrom="margin">
+              <wp:posOffset>-485775</wp:posOffset>
+            </wp:positionH>
+            <wp:positionV relativeFrom="paragraph">
+              <wp:posOffset>5127625</wp:posOffset>
+            </wp:positionV>
+            <wp:extent cx="3322320" cy="676275"/>
+            <wp:effectExtent l="0" t="0" r="0" b="9525"/>
+            <wp:wrapSquare wrapText="bothSides"/>
+            <wp:docPr id="19" name="Picture 19" descr="First solution"/>
+            <wp:cNvGraphicFramePr>
+              <a:graphicFrameLocks xmlns:a="http://schemas.openxmlformats.org/drawingml/2006/main" noChangeAspect="1"/>
+            </wp:cNvGraphicFramePr>
+            <a:graphic xmlns:a="http://schemas.openxmlformats.org/drawingml/2006/main">
+              <a:graphicData uri="http://schemas.openxmlformats.org/drawingml/2006/picture">
+                <pic:pic xmlns:pic="http://schemas.openxmlformats.org/drawingml/2006/picture">
+                  <pic:nvPicPr>
+                    <pic:cNvPr id="19" name="Picture 19" descr="First solution"/>
+                    <pic:cNvPicPr/>
+                  </pic:nvPicPr>
+                  <pic:blipFill>
+                    <a:blip r:embed="rId13">
+                      <a:extLst>
+                        <a:ext uri="{28A0092B-C50C-407E-A947-70E740481C1C}">
+                          <a14:useLocalDpi xmlns:a14="http://schemas.microsoft.com/office/drawing/2010/main" val="0"/>
+                        </a:ext>
+                      </a:extLst>
+                    </a:blip>
+                    <a:stretch>
+                      <a:fillRect/>
+                    </a:stretch>
+                  </pic:blipFill>
+                  <pic:spPr>
+                    <a:xfrm>
+                      <a:off x="0" y="0"/>
+                      <a:ext cx="3322320" cy="676275"/>
+                    </a:xfrm>
+                    <a:prstGeom prst="rect">
+                      <a:avLst/>
+                    </a:prstGeom>
+                  </pic:spPr>
+                </pic:pic>
+              </a:graphicData>
+            </a:graphic>
+            <wp14:sizeRelH relativeFrom="margin">
+              <wp14:pctWidth>0</wp14:pctWidth>
+            </wp14:sizeRelH>
+            <wp14:sizeRelV relativeFrom="margin">
+              <wp14:pctHeight>0</wp14:pctHeight>
+            </wp14:sizeRelV>
+          </wp:anchor>
+        </w:drawing>
+      </w:r>
+      <w:r>
+        <w:rPr>
+          <w:noProof/>
+        </w:rPr>
+        <w:drawing>
+          <wp:anchor distT="0" distB="0" distL="114300" distR="114300" simplePos="0" relativeHeight="251680768" behindDoc="0" locked="0" layoutInCell="1" allowOverlap="1" wp14:anchorId="1B90E50B" wp14:editId="24DB643C">
+            <wp:simplePos x="0" y="0"/>
+            <wp:positionH relativeFrom="margin">
+              <wp:align>right</wp:align>
+            </wp:positionH>
+            <wp:positionV relativeFrom="paragraph">
+              <wp:posOffset>5089525</wp:posOffset>
+            </wp:positionV>
+            <wp:extent cx="2822575" cy="3069590"/>
+            <wp:effectExtent l="0" t="0" r="0" b="0"/>
+            <wp:wrapSquare wrapText="bothSides"/>
+            <wp:docPr id="20" name="Picture 20" descr="Failed test results"/>
+            <wp:cNvGraphicFramePr>
+              <a:graphicFrameLocks xmlns:a="http://schemas.openxmlformats.org/drawingml/2006/main" noChangeAspect="1"/>
+            </wp:cNvGraphicFramePr>
+            <a:graphic xmlns:a="http://schemas.openxmlformats.org/drawingml/2006/main">
+              <a:graphicData uri="http://schemas.openxmlformats.org/drawingml/2006/picture">
+                <pic:pic xmlns:pic="http://schemas.openxmlformats.org/drawingml/2006/picture">
+                  <pic:nvPicPr>
+                    <pic:cNvPr id="20" name="Picture 20" descr="Failed test results"/>
+                    <pic:cNvPicPr/>
+                  </pic:nvPicPr>
+                  <pic:blipFill>
+                    <a:blip r:embed="rId14">
+                      <a:extLst>
+                        <a:ext uri="{28A0092B-C50C-407E-A947-70E740481C1C}">
+                          <a14:useLocalDpi xmlns:a14="http://schemas.microsoft.com/office/drawing/2010/main" val="0"/>
+                        </a:ext>
+                      </a:extLst>
+                    </a:blip>
+                    <a:stretch>
+                      <a:fillRect/>
+                    </a:stretch>
+                  </pic:blipFill>
+                  <pic:spPr>
+                    <a:xfrm>
+                      <a:off x="0" y="0"/>
+                      <a:ext cx="2822575" cy="3069590"/>
+                    </a:xfrm>
+                    <a:prstGeom prst="rect">
+                      <a:avLst/>
+                    </a:prstGeom>
+                  </pic:spPr>
+                </pic:pic>
+              </a:graphicData>
+            </a:graphic>
+            <wp14:sizeRelH relativeFrom="margin">
+              <wp14:pctWidth>0</wp14:pctWidth>
+            </wp14:sizeRelH>
+            <wp14:sizeRelV relativeFrom="margin">
+              <wp14:pctHeight>0</wp14:pctHeight>
+            </wp14:sizeRelV>
+          </wp:anchor>
+        </w:drawing>
+      </w:r>
+      <w:r>
+        <w:t xml:space="preserve">This challenge wants me to write a program that can take a string and convert it into a list of words. I will do this by making use of the </w:t>
+      </w:r>
+      <w:proofErr w:type="gramStart"/>
+      <w:r>
+        <w:t>split(</w:t>
+      </w:r>
+      <w:proofErr w:type="gramEnd"/>
+      <w:r>
+        <w:t xml:space="preserve">) method. Without any arguments, it will use whitespace as the separator. However, it has two optional parameters. The first parameter is the </w:t>
+      </w:r>
+      <w:r>
+        <w:rPr>
+          <w:rStyle w:val="Emphasis"/>
+          <w:b/>
+          <w:bCs/>
+        </w:rPr>
+        <w:t>separator</w:t>
+      </w:r>
+      <w:r>
+        <w:t xml:space="preserve"> to be used. This determines where the algorithm will split the string into different items to add to the list. The second parameter is the </w:t>
+      </w:r>
+      <w:proofErr w:type="spellStart"/>
+      <w:r>
+        <w:rPr>
+          <w:rStyle w:val="Emphasis"/>
+          <w:b/>
+          <w:bCs/>
+        </w:rPr>
+        <w:t>maxsplit</w:t>
+      </w:r>
+      <w:proofErr w:type="spellEnd"/>
+      <w:r>
+        <w:t xml:space="preserve">. This lets you limit how many splits it will do. By </w:t>
+      </w:r>
+      <w:proofErr w:type="gramStart"/>
+      <w:r>
+        <w:t>default</w:t>
+      </w:r>
+      <w:proofErr w:type="gramEnd"/>
+      <w:r>
+        <w:t xml:space="preserve"> it is set to </w:t>
+      </w:r>
+      <w:r>
+        <w:rPr>
+          <w:rStyle w:val="red-underline"/>
+        </w:rPr>
+        <w:t>-1</w:t>
+      </w:r>
+      <w:r>
+        <w:t xml:space="preserve"> which means to do all occurrences of the separator. Below is my first attempt at the challenge</w:t>
+      </w:r>
+      <w:r>
+        <w:t xml:space="preserve"> (which failed)</w:t>
+      </w:r>
+      <w:r>
+        <w:t>.</w:t>
+      </w:r>
+      <w:r>
+        <w:t xml:space="preserve"> </w:t>
+      </w:r>
+    </w:p>
+    <w:p/>
     <w:p>
       <w:pPr>
         <w:pStyle w:val="Heading1"/>
@@ -2241,26 +2639,335 @@
         <w:pStyle w:val="Heading1"/>
       </w:pPr>
     </w:p>
+    <w:p>
+      <w:r>
+        <w:rPr>
+          <w:noProof/>
+        </w:rPr>
+        <w:drawing>
+          <wp:anchor distT="0" distB="0" distL="114300" distR="114300" simplePos="0" relativeHeight="251681792" behindDoc="0" locked="0" layoutInCell="1" allowOverlap="1" wp14:anchorId="7A3295CC" wp14:editId="6B568843">
+            <wp:simplePos x="0" y="0"/>
+            <wp:positionH relativeFrom="margin">
+              <wp:posOffset>-236456</wp:posOffset>
+            </wp:positionH>
+            <wp:positionV relativeFrom="paragraph">
+              <wp:posOffset>1715563</wp:posOffset>
+            </wp:positionV>
+            <wp:extent cx="5731510" cy="6741160"/>
+            <wp:effectExtent l="0" t="0" r="2540" b="2540"/>
+            <wp:wrapSquare wrapText="bothSides"/>
+            <wp:docPr id="21" name="Picture 21" descr="Graphical user interface, text, application&#10;&#10;Description automatically generated"/>
+            <wp:cNvGraphicFramePr>
+              <a:graphicFrameLocks xmlns:a="http://schemas.openxmlformats.org/drawingml/2006/main" noChangeAspect="1"/>
+            </wp:cNvGraphicFramePr>
+            <a:graphic xmlns:a="http://schemas.openxmlformats.org/drawingml/2006/main">
+              <a:graphicData uri="http://schemas.openxmlformats.org/drawingml/2006/picture">
+                <pic:pic xmlns:pic="http://schemas.openxmlformats.org/drawingml/2006/picture">
+                  <pic:nvPicPr>
+                    <pic:cNvPr id="21" name="Picture 21" descr="Graphical user interface, text, application&#10;&#10;Description automatically generated"/>
+                    <pic:cNvPicPr/>
+                  </pic:nvPicPr>
+                  <pic:blipFill>
+                    <a:blip r:embed="rId15">
+                      <a:extLst>
+                        <a:ext uri="{28A0092B-C50C-407E-A947-70E740481C1C}">
+                          <a14:useLocalDpi xmlns:a14="http://schemas.microsoft.com/office/drawing/2010/main" val="0"/>
+                        </a:ext>
+                      </a:extLst>
+                    </a:blip>
+                    <a:stretch>
+                      <a:fillRect/>
+                    </a:stretch>
+                  </pic:blipFill>
+                  <pic:spPr>
+                    <a:xfrm>
+                      <a:off x="0" y="0"/>
+                      <a:ext cx="5731510" cy="6741160"/>
+                    </a:xfrm>
+                    <a:prstGeom prst="rect">
+                      <a:avLst/>
+                    </a:prstGeom>
+                  </pic:spPr>
+                </pic:pic>
+              </a:graphicData>
+            </a:graphic>
+            <wp14:sizeRelH relativeFrom="margin">
+              <wp14:pctWidth>0</wp14:pctWidth>
+            </wp14:sizeRelH>
+            <wp14:sizeRelV relativeFrom="margin">
+              <wp14:pctHeight>0</wp14:pctHeight>
+            </wp14:sizeRelV>
+          </wp:anchor>
+        </w:drawing>
+      </w:r>
+      <w:r>
+        <w:t xml:space="preserve">I assumed that I would not need to give the method any arguments since it by default splits by whitespace. This idea works for strings that have characters in them. However, it does not work when the string being passed into </w:t>
+      </w:r>
+      <w:proofErr w:type="spellStart"/>
+      <w:r>
+        <w:rPr>
+          <w:rStyle w:val="Emphasis"/>
+          <w:b/>
+          <w:bCs/>
+        </w:rPr>
+        <w:t>string_to_array</w:t>
+      </w:r>
+      <w:proofErr w:type="spellEnd"/>
+      <w:r>
+        <w:t xml:space="preserve"> </w:t>
+      </w:r>
+      <w:r>
+        <w:rPr>
+          <w:rStyle w:val="red-underline"/>
+        </w:rPr>
+        <w:t>was</w:t>
+      </w:r>
+      <w:r>
+        <w:t xml:space="preserve"> "" (an empty string). I didn’t know why it was not giving the expected result, so I did some reading about it online. I found a similar question to what I had on Stackoverflow</w:t>
+      </w:r>
+      <w:r>
+        <w:t xml:space="preserve"> </w:t>
+      </w:r>
+      <w:r>
+        <w:t>(</w:t>
+      </w:r>
+      <w:hyperlink r:id="rId16" w:history="1">
+        <w:r>
+          <w:rPr>
+            <w:rStyle w:val="Hyperlink"/>
+          </w:rPr>
+          <w:t>The Question I found</w:t>
+        </w:r>
+      </w:hyperlink>
+      <w:r>
+        <w:t>)</w:t>
+      </w:r>
+      <w:r>
+        <w:t>.</w:t>
+      </w:r>
+      <w:r>
+        <w:t xml:space="preserve"> </w:t>
+      </w:r>
+      <w:r>
+        <w:t xml:space="preserve">It contained the answer, which I have added below. It explains how the </w:t>
+      </w:r>
+      <w:proofErr w:type="gramStart"/>
+      <w:r>
+        <w:t>split(</w:t>
+      </w:r>
+      <w:proofErr w:type="gramEnd"/>
+      <w:r>
+        <w:t xml:space="preserve">) method has </w:t>
+      </w:r>
+      <w:r>
+        <w:lastRenderedPageBreak/>
+        <w:t xml:space="preserve">two different modes, which change how it works. The mode it will use will depend on if it is given an argument (other than </w:t>
+      </w:r>
+      <w:r>
+        <w:rPr>
+          <w:rStyle w:val="Emphasis"/>
+          <w:b/>
+          <w:bCs/>
+        </w:rPr>
+        <w:t>None</w:t>
+      </w:r>
+      <w:r>
+        <w:t xml:space="preserve">) or if it is left blank (which will set it to </w:t>
+      </w:r>
+      <w:r>
+        <w:rPr>
+          <w:rStyle w:val="Emphasis"/>
+          <w:b/>
+          <w:bCs/>
+        </w:rPr>
+        <w:t>None</w:t>
+      </w:r>
+      <w:r>
+        <w:rPr>
+          <w:rStyle w:val="Emphasis"/>
+          <w:i w:val="0"/>
+          <w:iCs w:val="0"/>
+        </w:rPr>
+        <w:t>)</w:t>
+      </w:r>
+      <w:r>
+        <w:t>.</w:t>
+      </w:r>
+    </w:p>
+    <w:p>
+      <w:r>
+        <w:rPr>
+          <w:noProof/>
+        </w:rPr>
+        <w:drawing>
+          <wp:anchor distT="0" distB="0" distL="114300" distR="114300" simplePos="0" relativeHeight="251683840" behindDoc="0" locked="0" layoutInCell="1" allowOverlap="1" wp14:anchorId="6360CDFF" wp14:editId="26314C7A">
+            <wp:simplePos x="0" y="0"/>
+            <wp:positionH relativeFrom="column">
+              <wp:posOffset>3819525</wp:posOffset>
+            </wp:positionH>
+            <wp:positionV relativeFrom="paragraph">
+              <wp:posOffset>7010400</wp:posOffset>
+            </wp:positionV>
+            <wp:extent cx="2209054" cy="1768434"/>
+            <wp:effectExtent l="0" t="0" r="1270" b="3810"/>
+            <wp:wrapSquare wrapText="bothSides"/>
+            <wp:docPr id="23" name="Picture 23" descr="Text&#10;&#10;Description automatically generated"/>
+            <wp:cNvGraphicFramePr>
+              <a:graphicFrameLocks xmlns:a="http://schemas.openxmlformats.org/drawingml/2006/main" noChangeAspect="1"/>
+            </wp:cNvGraphicFramePr>
+            <a:graphic xmlns:a="http://schemas.openxmlformats.org/drawingml/2006/main">
+              <a:graphicData uri="http://schemas.openxmlformats.org/drawingml/2006/picture">
+                <pic:pic xmlns:pic="http://schemas.openxmlformats.org/drawingml/2006/picture">
+                  <pic:nvPicPr>
+                    <pic:cNvPr id="23" name="Picture 23" descr="Text&#10;&#10;Description automatically generated"/>
+                    <pic:cNvPicPr/>
+                  </pic:nvPicPr>
+                  <pic:blipFill>
+                    <a:blip r:embed="rId17">
+                      <a:extLst>
+                        <a:ext uri="{28A0092B-C50C-407E-A947-70E740481C1C}">
+                          <a14:useLocalDpi xmlns:a14="http://schemas.microsoft.com/office/drawing/2010/main" val="0"/>
+                        </a:ext>
+                      </a:extLst>
+                    </a:blip>
+                    <a:stretch>
+                      <a:fillRect/>
+                    </a:stretch>
+                  </pic:blipFill>
+                  <pic:spPr>
+                    <a:xfrm>
+                      <a:off x="0" y="0"/>
+                      <a:ext cx="2209054" cy="1768434"/>
+                    </a:xfrm>
+                    <a:prstGeom prst="rect">
+                      <a:avLst/>
+                    </a:prstGeom>
+                  </pic:spPr>
+                </pic:pic>
+              </a:graphicData>
+            </a:graphic>
+            <wp14:sizeRelH relativeFrom="margin">
+              <wp14:pctWidth>0</wp14:pctWidth>
+            </wp14:sizeRelH>
+            <wp14:sizeRelV relativeFrom="margin">
+              <wp14:pctHeight>0</wp14:pctHeight>
+            </wp14:sizeRelV>
+          </wp:anchor>
+        </w:drawing>
+      </w:r>
+      <w:r>
+        <w:rPr>
+          <w:noProof/>
+        </w:rPr>
+        <w:drawing>
+          <wp:anchor distT="0" distB="0" distL="114300" distR="114300" simplePos="0" relativeHeight="251682816" behindDoc="0" locked="0" layoutInCell="1" allowOverlap="1" wp14:anchorId="3E8D172F" wp14:editId="4711D5B9">
+            <wp:simplePos x="0" y="0"/>
+            <wp:positionH relativeFrom="margin">
+              <wp:align>left</wp:align>
+            </wp:positionH>
+            <wp:positionV relativeFrom="paragraph">
+              <wp:posOffset>7239000</wp:posOffset>
+            </wp:positionV>
+            <wp:extent cx="3781425" cy="881380"/>
+            <wp:effectExtent l="0" t="0" r="0" b="0"/>
+            <wp:wrapSquare wrapText="bothSides"/>
+            <wp:docPr id="22" name="Picture 22" descr="Graphical user interface&#10;&#10;Description automatically generated"/>
+            <wp:cNvGraphicFramePr>
+              <a:graphicFrameLocks xmlns:a="http://schemas.openxmlformats.org/drawingml/2006/main" noChangeAspect="1"/>
+            </wp:cNvGraphicFramePr>
+            <a:graphic xmlns:a="http://schemas.openxmlformats.org/drawingml/2006/main">
+              <a:graphicData uri="http://schemas.openxmlformats.org/drawingml/2006/picture">
+                <pic:pic xmlns:pic="http://schemas.openxmlformats.org/drawingml/2006/picture">
+                  <pic:nvPicPr>
+                    <pic:cNvPr id="22" name="Picture 22" descr="Graphical user interface&#10;&#10;Description automatically generated"/>
+                    <pic:cNvPicPr/>
+                  </pic:nvPicPr>
+                  <pic:blipFill>
+                    <a:blip r:embed="rId18">
+                      <a:extLst>
+                        <a:ext uri="{28A0092B-C50C-407E-A947-70E740481C1C}">
+                          <a14:useLocalDpi xmlns:a14="http://schemas.microsoft.com/office/drawing/2010/main" val="0"/>
+                        </a:ext>
+                      </a:extLst>
+                    </a:blip>
+                    <a:stretch>
+                      <a:fillRect/>
+                    </a:stretch>
+                  </pic:blipFill>
+                  <pic:spPr>
+                    <a:xfrm>
+                      <a:off x="0" y="0"/>
+                      <a:ext cx="3781425" cy="881380"/>
+                    </a:xfrm>
+                    <a:prstGeom prst="rect">
+                      <a:avLst/>
+                    </a:prstGeom>
+                  </pic:spPr>
+                </pic:pic>
+              </a:graphicData>
+            </a:graphic>
+            <wp14:sizeRelH relativeFrom="margin">
+              <wp14:pctWidth>0</wp14:pctWidth>
+            </wp14:sizeRelH>
+            <wp14:sizeRelV relativeFrom="margin">
+              <wp14:pctHeight>0</wp14:pctHeight>
+            </wp14:sizeRelV>
+          </wp:anchor>
+        </w:drawing>
+      </w:r>
+      <w:r>
+        <w:t xml:space="preserve">Now that I understood the way </w:t>
+      </w:r>
+      <w:proofErr w:type="gramStart"/>
+      <w:r>
+        <w:t>split(</w:t>
+      </w:r>
+      <w:proofErr w:type="gramEnd"/>
+      <w:r>
+        <w:t xml:space="preserve">) works, I reattempted the challenge. </w:t>
+      </w:r>
+      <w:r>
+        <w:t xml:space="preserve">My new attempt can be seen below. </w:t>
+      </w:r>
+    </w:p>
+    <w:p/>
+    <w:p/>
+    <w:p>
+      <w:r>
+        <w:t xml:space="preserve">This solution worked as </w:t>
+      </w:r>
+      <w:r>
+        <w:t>required so I submitted it and looked at solutions from the community.</w:t>
+      </w:r>
+      <w:r>
+        <w:t xml:space="preserve"> </w:t>
+      </w:r>
+      <w:r>
+        <w:t>Most people had</w:t>
+      </w:r>
+      <w:r>
+        <w:t xml:space="preserve"> used a solution like mine.</w:t>
+      </w:r>
+    </w:p>
     <w:p/>
     <w:p>
       <w:pPr>
         <w:pStyle w:val="Heading1"/>
       </w:pPr>
-      <w:bookmarkStart w:id="2" w:name="_Toc109817913"/>
-      <w:r>
-        <w:lastRenderedPageBreak/>
+      <w:bookmarkStart w:id="4" w:name="_Toc110204942"/>
+      <w:r>
         <w:t xml:space="preserve">7 Kyu Difficulty </w:t>
       </w:r>
       <w:r>
         <w:t>Challenges</w:t>
       </w:r>
-      <w:bookmarkEnd w:id="2"/>
+      <w:bookmarkEnd w:id="4"/>
     </w:p>
     <w:p>
       <w:pPr>
         <w:pStyle w:val="Heading2"/>
       </w:pPr>
-      <w:bookmarkStart w:id="3" w:name="_Toc109817914"/>
+      <w:bookmarkStart w:id="5" w:name="_Toc110204943"/>
       <w:r>
         <w:drawing>
           <wp:anchor distT="0" distB="0" distL="114300" distR="114300" simplePos="0" relativeHeight="251665408" behindDoc="0" locked="0" layoutInCell="1" allowOverlap="1" wp14:anchorId="51CC5A38" wp14:editId="34995DEC">
@@ -2286,7 +2993,7 @@
                     <pic:cNvPicPr/>
                   </pic:nvPicPr>
                   <pic:blipFill>
-                    <a:blip r:embed="rId12">
+                    <a:blip r:embed="rId19">
                       <a:extLst>
                         <a:ext uri="{28A0092B-C50C-407E-A947-70E740481C1C}">
                           <a14:useLocalDpi xmlns:a14="http://schemas.microsoft.com/office/drawing/2010/main" val="0"/>
@@ -2327,7 +3034,7 @@
       <w:r>
         <w:t xml:space="preserve"> – 23/01/2022</w:t>
       </w:r>
-      <w:bookmarkEnd w:id="3"/>
+      <w:bookmarkEnd w:id="5"/>
     </w:p>
     <w:p/>
     <w:p>
@@ -2392,7 +3099,7 @@
                     <pic:cNvPicPr/>
                   </pic:nvPicPr>
                   <pic:blipFill>
-                    <a:blip r:embed="rId13">
+                    <a:blip r:embed="rId20">
                       <a:extLst>
                         <a:ext uri="{28A0092B-C50C-407E-A947-70E740481C1C}">
                           <a14:useLocalDpi xmlns:a14="http://schemas.microsoft.com/office/drawing/2010/main" val="0"/>
@@ -2476,7 +3183,6 @@
         <w:rPr>
           <w:noProof/>
         </w:rPr>
-        <w:lastRenderedPageBreak/>
         <w:drawing>
           <wp:anchor distT="0" distB="0" distL="114300" distR="114300" simplePos="0" relativeHeight="251667456" behindDoc="0" locked="0" layoutInCell="1" allowOverlap="1" wp14:anchorId="5D1C6CDB" wp14:editId="3338B67F">
             <wp:simplePos x="0" y="0"/>
@@ -2501,7 +3207,7 @@
                     <pic:cNvPicPr/>
                   </pic:nvPicPr>
                   <pic:blipFill>
-                    <a:blip r:embed="rId14">
+                    <a:blip r:embed="rId21">
                       <a:extLst>
                         <a:ext uri="{28A0092B-C50C-407E-A947-70E740481C1C}">
                           <a14:useLocalDpi xmlns:a14="http://schemas.microsoft.com/office/drawing/2010/main" val="0"/>
@@ -2544,6 +3250,7 @@
         <w:rPr>
           <w:noProof/>
         </w:rPr>
+        <w:lastRenderedPageBreak/>
         <w:drawing>
           <wp:inline distT="0" distB="0" distL="0" distR="0" wp14:anchorId="502EE9AC" wp14:editId="59DCE6B6">
             <wp:extent cx="5731510" cy="1628140"/>
@@ -2560,7 +3267,7 @@
                     <pic:cNvPicPr/>
                   </pic:nvPicPr>
                   <pic:blipFill>
-                    <a:blip r:embed="rId15"/>
+                    <a:blip r:embed="rId22"/>
                     <a:stretch>
                       <a:fillRect/>
                     </a:stretch>
@@ -2606,7 +3313,6 @@
         <w:rPr>
           <w:noProof/>
         </w:rPr>
-        <w:lastRenderedPageBreak/>
         <w:drawing>
           <wp:inline distT="0" distB="0" distL="0" distR="0" wp14:anchorId="6B8B98DF" wp14:editId="452BB5F1">
             <wp:extent cx="5600700" cy="2676525"/>
@@ -2623,7 +3329,7 @@
                     <pic:cNvPicPr/>
                   </pic:nvPicPr>
                   <pic:blipFill>
-                    <a:blip r:embed="rId16"/>
+                    <a:blip r:embed="rId23"/>
                     <a:stretch>
                       <a:fillRect/>
                     </a:stretch>
@@ -3355,6 +4061,29 @@
     <w:basedOn w:val="DefaultParagraphFont"/>
     <w:rsid w:val="003E1613"/>
   </w:style>
+  <w:style w:type="character" w:styleId="Emphasis">
+    <w:name w:val="Emphasis"/>
+    <w:basedOn w:val="DefaultParagraphFont"/>
+    <w:uiPriority w:val="20"/>
+    <w:qFormat/>
+    <w:rsid w:val="003C044E"/>
+    <w:rPr>
+      <w:i/>
+      <w:iCs/>
+    </w:rPr>
+  </w:style>
+  <w:style w:type="character" w:styleId="UnresolvedMention">
+    <w:name w:val="Unresolved Mention"/>
+    <w:basedOn w:val="DefaultParagraphFont"/>
+    <w:uiPriority w:val="99"/>
+    <w:semiHidden/>
+    <w:unhideWhenUsed/>
+    <w:rsid w:val="00D90EDD"/>
+    <w:rPr>
+      <w:color w:val="605E5C"/>
+      <w:shd w:val="clear" w:color="auto" w:fill="E1DFDD"/>
+    </w:rPr>
+  </w:style>
 </w:styles>
 </file>
 

</xml_diff>

<commit_message>
fixes for format, titles, dates, etc + added challenge description for next challenge to be completed
</commit_message>
<xml_diff>
--- a/CodewarsSolutions.docx
+++ b/CodewarsSolutions.docx
@@ -975,7 +975,7 @@
           <w:r>
             <w:fldChar w:fldCharType="separate"/>
           </w:r>
-          <w:hyperlink w:anchor="_Toc110204938" w:history="1">
+          <w:hyperlink w:anchor="_Toc110586382" w:history="1">
             <w:r>
               <w:rPr>
                 <w:rStyle w:val="Hyperlink"/>
@@ -1002,7 +1002,7 @@
                 <w:noProof/>
                 <w:webHidden/>
               </w:rPr>
-              <w:instrText xml:space="preserve"> PAGEREF _Toc110204938 \h </w:instrText>
+              <w:instrText xml:space="preserve"> PAGEREF _Toc110586382 \h </w:instrText>
             </w:r>
             <w:r>
               <w:rPr>
@@ -1047,7 +1047,7 @@
               <w:lang w:eastAsia="en-GB"/>
             </w:rPr>
           </w:pPr>
-          <w:hyperlink w:anchor="_Toc110204939" w:history="1">
+          <w:hyperlink w:anchor="_Toc110586383" w:history="1">
             <w:r>
               <w:rPr>
                 <w:rStyle w:val="Hyperlink"/>
@@ -1074,7 +1074,7 @@
                 <w:noProof/>
                 <w:webHidden/>
               </w:rPr>
-              <w:instrText xml:space="preserve"> PAGEREF _Toc110204939 \h </w:instrText>
+              <w:instrText xml:space="preserve"> PAGEREF _Toc110586383 \h </w:instrText>
             </w:r>
             <w:r>
               <w:rPr>
@@ -1119,7 +1119,7 @@
               <w:lang w:eastAsia="en-GB"/>
             </w:rPr>
           </w:pPr>
-          <w:hyperlink w:anchor="_Toc110204940" w:history="1">
+          <w:hyperlink w:anchor="_Toc110586384" w:history="1">
             <w:r>
               <w:rPr>
                 <w:rStyle w:val="Hyperlink"/>
@@ -1146,7 +1146,7 @@
                 <w:noProof/>
                 <w:webHidden/>
               </w:rPr>
-              <w:instrText xml:space="preserve"> PAGEREF _Toc110204940 \h </w:instrText>
+              <w:instrText xml:space="preserve"> PAGEREF _Toc110586384 \h </w:instrText>
             </w:r>
             <w:r>
               <w:rPr>
@@ -1191,7 +1191,7 @@
               <w:lang w:eastAsia="en-GB"/>
             </w:rPr>
           </w:pPr>
-          <w:hyperlink w:anchor="_Toc110204941" w:history="1">
+          <w:hyperlink w:anchor="_Toc110586385" w:history="1">
             <w:r>
               <w:rPr>
                 <w:rStyle w:val="Hyperlink"/>
@@ -1218,7 +1218,7 @@
                 <w:noProof/>
                 <w:webHidden/>
               </w:rPr>
-              <w:instrText xml:space="preserve"> PAGEREF _Toc110204941 \h </w:instrText>
+              <w:instrText xml:space="preserve"> PAGEREF _Toc110586385 \h </w:instrText>
             </w:r>
             <w:r>
               <w:rPr>
@@ -1263,7 +1263,7 @@
               <w:lang w:eastAsia="en-GB"/>
             </w:rPr>
           </w:pPr>
-          <w:hyperlink w:anchor="_Toc110204942" w:history="1">
+          <w:hyperlink w:anchor="_Toc110586386" w:history="1">
             <w:r>
               <w:rPr>
                 <w:rStyle w:val="Hyperlink"/>
@@ -1290,7 +1290,7 @@
                 <w:noProof/>
                 <w:webHidden/>
               </w:rPr>
-              <w:instrText xml:space="preserve"> PAGEREF _Toc110204942 \h </w:instrText>
+              <w:instrText xml:space="preserve"> PAGEREF _Toc110586386 \h </w:instrText>
             </w:r>
             <w:r>
               <w:rPr>
@@ -1335,7 +1335,7 @@
               <w:lang w:eastAsia="en-GB"/>
             </w:rPr>
           </w:pPr>
-          <w:hyperlink w:anchor="_Toc110204943" w:history="1">
+          <w:hyperlink w:anchor="_Toc110586387" w:history="1">
             <w:r>
               <w:rPr>
                 <w:rStyle w:val="Hyperlink"/>
@@ -1362,7 +1362,7 @@
                 <w:noProof/>
                 <w:webHidden/>
               </w:rPr>
-              <w:instrText xml:space="preserve"> PAGEREF _Toc110204943 \h </w:instrText>
+              <w:instrText xml:space="preserve"> PAGEREF _Toc110586387 \h </w:instrText>
             </w:r>
             <w:r>
               <w:rPr>
@@ -1435,7 +1435,7 @@
       <w:pPr>
         <w:pStyle w:val="Heading1"/>
       </w:pPr>
-      <w:bookmarkStart w:id="0" w:name="_Toc110204938"/>
+      <w:bookmarkStart w:id="0" w:name="_Toc110586382"/>
       <w:r>
         <w:t>8 Kyu Difficulty Challenges</w:t>
       </w:r>
@@ -1445,7 +1445,7 @@
       <w:pPr>
         <w:pStyle w:val="Heading2"/>
       </w:pPr>
-      <w:bookmarkStart w:id="1" w:name="_Toc110204939"/>
+      <w:bookmarkStart w:id="1" w:name="_Toc110586383"/>
       <w:r>
         <w:drawing>
           <wp:anchor distT="0" distB="0" distL="114300" distR="114300" simplePos="0" relativeHeight="251669504" behindDoc="0" locked="0" layoutInCell="1" allowOverlap="1" wp14:anchorId="3A3A4D56" wp14:editId="155DD1EE">
@@ -1988,7 +1988,7 @@
       <w:pPr>
         <w:pStyle w:val="Heading2"/>
       </w:pPr>
-      <w:bookmarkStart w:id="2" w:name="_Toc110204940"/>
+      <w:bookmarkStart w:id="2" w:name="_Toc110586384"/>
       <w:r>
         <w:drawing>
           <wp:anchor distT="0" distB="0" distL="114300" distR="114300" simplePos="0" relativeHeight="251674624" behindDoc="0" locked="0" layoutInCell="1" allowOverlap="1" wp14:anchorId="66109A0D" wp14:editId="556297C0">
@@ -2241,25 +2241,6 @@
       </w:r>
       <w:r>
         <w:t xml:space="preserve"> </w:t>
-      </w:r>
-    </w:p>
-    <w:p>
-      <w:r>
-        <w:t xml:space="preserve">This is my ‘spaced’ solution which also has </w:t>
-      </w:r>
-      <w:r>
-        <w:t>exception</w:t>
-      </w:r>
-      <w:r>
-        <w:t xml:space="preserve"> handling in case the argument given is not a </w:t>
-      </w:r>
-      <w:proofErr w:type="spellStart"/>
-      <w:r>
-        <w:t>boolean</w:t>
-      </w:r>
-      <w:proofErr w:type="spellEnd"/>
-      <w:r>
-        <w:t xml:space="preserve"> value.</w:t>
       </w:r>
     </w:p>
     <w:p>
@@ -2352,7 +2333,7 @@
       <w:pPr>
         <w:pStyle w:val="Heading2"/>
       </w:pPr>
-      <w:bookmarkStart w:id="3" w:name="_Toc110204941"/>
+      <w:bookmarkStart w:id="3" w:name="_Toc110586385"/>
       <w:r>
         <w:lastRenderedPageBreak/>
         <w:drawing>
@@ -2611,10 +2592,7 @@
         <w:t xml:space="preserve"> (which failed)</w:t>
       </w:r>
       <w:r>
-        <w:t>.</w:t>
-      </w:r>
-      <w:r>
-        <w:t xml:space="preserve"> </w:t>
+        <w:t xml:space="preserve">. </w:t>
       </w:r>
     </w:p>
     <w:p/>
@@ -2641,22 +2619,119 @@
     </w:p>
     <w:p>
       <w:r>
+        <w:t xml:space="preserve">I assumed that I would not need to give the method any arguments since it by default splits by whitespace. This idea works for strings that have characters in them. However, it does not work when the string being passed into </w:t>
+      </w:r>
+      <w:proofErr w:type="spellStart"/>
+      <w:r>
+        <w:rPr>
+          <w:rStyle w:val="Emphasis"/>
+          <w:b/>
+          <w:bCs/>
+        </w:rPr>
+        <w:t>string_to_array</w:t>
+      </w:r>
+      <w:proofErr w:type="spellEnd"/>
+      <w:r>
+        <w:t xml:space="preserve"> </w:t>
+      </w:r>
+      <w:r>
+        <w:rPr>
+          <w:rStyle w:val="red-underline"/>
+        </w:rPr>
+        <w:t>was</w:t>
+      </w:r>
+      <w:r>
+        <w:t xml:space="preserve"> "" (an empty string). I didn’t know why it was not giving the expected result, so I did some reading about it online. I found a similar question to what I had on Stackoverflow </w:t>
+      </w:r>
+      <w:r>
+        <w:t>(</w:t>
+      </w:r>
+      <w:hyperlink r:id="rId15" w:history="1">
+        <w:r>
+          <w:rPr>
+            <w:rStyle w:val="Hyperlink"/>
+          </w:rPr>
+          <w:t>The Question I found</w:t>
+        </w:r>
+      </w:hyperlink>
+      <w:r>
+        <w:t>)</w:t>
+      </w:r>
+      <w:r>
+        <w:t>.</w:t>
+      </w:r>
+      <w:r>
+        <w:t xml:space="preserve"> </w:t>
+      </w:r>
+      <w:r>
+        <w:t>One of the answers</w:t>
+      </w:r>
+      <w:r>
+        <w:t xml:space="preserve"> explain</w:t>
+      </w:r>
+      <w:r>
+        <w:t>ed</w:t>
+      </w:r>
+      <w:r>
+        <w:t xml:space="preserve"> how the </w:t>
+      </w:r>
+      <w:proofErr w:type="gramStart"/>
+      <w:r>
+        <w:t>split(</w:t>
+      </w:r>
+      <w:proofErr w:type="gramEnd"/>
+      <w:r>
+        <w:t xml:space="preserve">) method has two different modes, which change how it works. The mode it will use will depend on if it is given an argument (other than </w:t>
+      </w:r>
+      <w:r>
+        <w:rPr>
+          <w:rStyle w:val="Emphasis"/>
+          <w:b/>
+          <w:bCs/>
+        </w:rPr>
+        <w:t>None</w:t>
+      </w:r>
+      <w:r>
+        <w:t xml:space="preserve">) or if it is left blank (which will set it to </w:t>
+      </w:r>
+      <w:r>
+        <w:rPr>
+          <w:rStyle w:val="Emphasis"/>
+          <w:b/>
+          <w:bCs/>
+        </w:rPr>
+        <w:t>None</w:t>
+      </w:r>
+      <w:r>
+        <w:rPr>
+          <w:rStyle w:val="Emphasis"/>
+          <w:i w:val="0"/>
+          <w:iCs w:val="0"/>
+        </w:rPr>
+        <w:t>)</w:t>
+      </w:r>
+      <w:r>
+        <w:t>.</w:t>
+      </w:r>
+    </w:p>
+    <w:p>
+      <w:r>
         <w:rPr>
           <w:noProof/>
         </w:rPr>
         <w:drawing>
-          <wp:anchor distT="0" distB="0" distL="114300" distR="114300" simplePos="0" relativeHeight="251681792" behindDoc="0" locked="0" layoutInCell="1" allowOverlap="1" wp14:anchorId="7A3295CC" wp14:editId="6B568843">
+          <wp:anchor distT="0" distB="0" distL="114300" distR="114300" simplePos="0" relativeHeight="251682816" behindDoc="0" locked="0" layoutInCell="1" allowOverlap="1" wp14:anchorId="3E8D172F" wp14:editId="05FC777E">
             <wp:simplePos x="0" y="0"/>
             <wp:positionH relativeFrom="margin">
-              <wp:posOffset>-236456</wp:posOffset>
+              <wp:posOffset>-272415</wp:posOffset>
             </wp:positionH>
             <wp:positionV relativeFrom="paragraph">
-              <wp:posOffset>1715563</wp:posOffset>
+              <wp:posOffset>489824</wp:posOffset>
             </wp:positionV>
-            <wp:extent cx="5731510" cy="6741160"/>
-            <wp:effectExtent l="0" t="0" r="2540" b="2540"/>
+            <wp:extent cx="3781425" cy="881380"/>
+            <wp:effectExtent l="0" t="0" r="0" b="0"/>
             <wp:wrapSquare wrapText="bothSides"/>
-            <wp:docPr id="21" name="Picture 21" descr="Graphical user interface, text, application&#10;&#10;Description automatically generated"/>
+            <wp:docPr id="22" name="Picture 22" descr="Graphical user interface&#10;&#10;Description automatically generated"/>
             <wp:cNvGraphicFramePr>
               <a:graphicFrameLocks xmlns:a="http://schemas.openxmlformats.org/drawingml/2006/main" noChangeAspect="1"/>
             </wp:cNvGraphicFramePr>
@@ -2664,11 +2739,11 @@
               <a:graphicData uri="http://schemas.openxmlformats.org/drawingml/2006/picture">
                 <pic:pic xmlns:pic="http://schemas.openxmlformats.org/drawingml/2006/picture">
                   <pic:nvPicPr>
-                    <pic:cNvPr id="21" name="Picture 21" descr="Graphical user interface, text, application&#10;&#10;Description automatically generated"/>
+                    <pic:cNvPr id="22" name="Picture 22" descr="Graphical user interface&#10;&#10;Description automatically generated"/>
                     <pic:cNvPicPr/>
                   </pic:nvPicPr>
                   <pic:blipFill>
-                    <a:blip r:embed="rId15">
+                    <a:blip r:embed="rId16">
                       <a:extLst>
                         <a:ext uri="{28A0092B-C50C-407E-A947-70E740481C1C}">
                           <a14:useLocalDpi xmlns:a14="http://schemas.microsoft.com/office/drawing/2010/main" val="0"/>
@@ -2682,7 +2757,7 @@
                   <pic:spPr>
                     <a:xfrm>
                       <a:off x="0" y="0"/>
-                      <a:ext cx="5731510" cy="6741160"/>
+                      <a:ext cx="3781425" cy="881380"/>
                     </a:xfrm>
                     <a:prstGeom prst="rect">
                       <a:avLst/>
@@ -2701,112 +2776,17 @@
         </w:drawing>
       </w:r>
       <w:r>
-        <w:t xml:space="preserve">I assumed that I would not need to give the method any arguments since it by default splits by whitespace. This idea works for strings that have characters in them. However, it does not work when the string being passed into </w:t>
-      </w:r>
-      <w:proofErr w:type="spellStart"/>
-      <w:r>
-        <w:rPr>
-          <w:rStyle w:val="Emphasis"/>
-          <w:b/>
-          <w:bCs/>
-        </w:rPr>
-        <w:t>string_to_array</w:t>
-      </w:r>
-      <w:proofErr w:type="spellEnd"/>
-      <w:r>
-        <w:t xml:space="preserve"> </w:t>
-      </w:r>
-      <w:r>
-        <w:rPr>
-          <w:rStyle w:val="red-underline"/>
-        </w:rPr>
-        <w:t>was</w:t>
-      </w:r>
-      <w:r>
-        <w:t xml:space="preserve"> "" (an empty string). I didn’t know why it was not giving the expected result, so I did some reading about it online. I found a similar question to what I had on Stackoverflow</w:t>
-      </w:r>
-      <w:r>
-        <w:t xml:space="preserve"> </w:t>
-      </w:r>
-      <w:r>
-        <w:t>(</w:t>
-      </w:r>
-      <w:hyperlink r:id="rId16" w:history="1">
-        <w:r>
-          <w:rPr>
-            <w:rStyle w:val="Hyperlink"/>
-          </w:rPr>
-          <w:t>The Question I found</w:t>
-        </w:r>
-      </w:hyperlink>
-      <w:r>
-        <w:t>)</w:t>
-      </w:r>
-      <w:r>
-        <w:t>.</w:t>
-      </w:r>
-      <w:r>
-        <w:t xml:space="preserve"> </w:t>
-      </w:r>
-      <w:r>
-        <w:t xml:space="preserve">It contained the answer, which I have added below. It explains how the </w:t>
-      </w:r>
-      <w:proofErr w:type="gramStart"/>
-      <w:r>
-        <w:t>split(</w:t>
-      </w:r>
-      <w:proofErr w:type="gramEnd"/>
-      <w:r>
-        <w:t xml:space="preserve">) method has </w:t>
-      </w:r>
-      <w:r>
-        <w:lastRenderedPageBreak/>
-        <w:t xml:space="preserve">two different modes, which change how it works. The mode it will use will depend on if it is given an argument (other than </w:t>
-      </w:r>
-      <w:r>
-        <w:rPr>
-          <w:rStyle w:val="Emphasis"/>
-          <w:b/>
-          <w:bCs/>
-        </w:rPr>
-        <w:t>None</w:t>
-      </w:r>
-      <w:r>
-        <w:t xml:space="preserve">) or if it is left blank (which will set it to </w:t>
-      </w:r>
-      <w:r>
-        <w:rPr>
-          <w:rStyle w:val="Emphasis"/>
-          <w:b/>
-          <w:bCs/>
-        </w:rPr>
-        <w:t>None</w:t>
-      </w:r>
-      <w:r>
-        <w:rPr>
-          <w:rStyle w:val="Emphasis"/>
-          <w:i w:val="0"/>
-          <w:iCs w:val="0"/>
-        </w:rPr>
-        <w:t>)</w:t>
-      </w:r>
-      <w:r>
-        <w:t>.</w:t>
-      </w:r>
-    </w:p>
-    <w:p>
-      <w:r>
         <w:rPr>
           <w:noProof/>
         </w:rPr>
         <w:drawing>
-          <wp:anchor distT="0" distB="0" distL="114300" distR="114300" simplePos="0" relativeHeight="251683840" behindDoc="0" locked="0" layoutInCell="1" allowOverlap="1" wp14:anchorId="6360CDFF" wp14:editId="26314C7A">
+          <wp:anchor distT="0" distB="0" distL="114300" distR="114300" simplePos="0" relativeHeight="251683840" behindDoc="0" locked="0" layoutInCell="1" allowOverlap="1" wp14:anchorId="6360CDFF" wp14:editId="3C01A638">
             <wp:simplePos x="0" y="0"/>
             <wp:positionH relativeFrom="column">
-              <wp:posOffset>3819525</wp:posOffset>
+              <wp:posOffset>3593894</wp:posOffset>
             </wp:positionH>
             <wp:positionV relativeFrom="paragraph">
-              <wp:posOffset>7010400</wp:posOffset>
+              <wp:posOffset>371698</wp:posOffset>
             </wp:positionV>
             <wp:extent cx="2209054" cy="1768434"/>
             <wp:effectExtent l="0" t="0" r="1270" b="3810"/>
@@ -2856,66 +2836,6 @@
         </w:drawing>
       </w:r>
       <w:r>
-        <w:rPr>
-          <w:noProof/>
-        </w:rPr>
-        <w:drawing>
-          <wp:anchor distT="0" distB="0" distL="114300" distR="114300" simplePos="0" relativeHeight="251682816" behindDoc="0" locked="0" layoutInCell="1" allowOverlap="1" wp14:anchorId="3E8D172F" wp14:editId="4711D5B9">
-            <wp:simplePos x="0" y="0"/>
-            <wp:positionH relativeFrom="margin">
-              <wp:align>left</wp:align>
-            </wp:positionH>
-            <wp:positionV relativeFrom="paragraph">
-              <wp:posOffset>7239000</wp:posOffset>
-            </wp:positionV>
-            <wp:extent cx="3781425" cy="881380"/>
-            <wp:effectExtent l="0" t="0" r="0" b="0"/>
-            <wp:wrapSquare wrapText="bothSides"/>
-            <wp:docPr id="22" name="Picture 22" descr="Graphical user interface&#10;&#10;Description automatically generated"/>
-            <wp:cNvGraphicFramePr>
-              <a:graphicFrameLocks xmlns:a="http://schemas.openxmlformats.org/drawingml/2006/main" noChangeAspect="1"/>
-            </wp:cNvGraphicFramePr>
-            <a:graphic xmlns:a="http://schemas.openxmlformats.org/drawingml/2006/main">
-              <a:graphicData uri="http://schemas.openxmlformats.org/drawingml/2006/picture">
-                <pic:pic xmlns:pic="http://schemas.openxmlformats.org/drawingml/2006/picture">
-                  <pic:nvPicPr>
-                    <pic:cNvPr id="22" name="Picture 22" descr="Graphical user interface&#10;&#10;Description automatically generated"/>
-                    <pic:cNvPicPr/>
-                  </pic:nvPicPr>
-                  <pic:blipFill>
-                    <a:blip r:embed="rId18">
-                      <a:extLst>
-                        <a:ext uri="{28A0092B-C50C-407E-A947-70E740481C1C}">
-                          <a14:useLocalDpi xmlns:a14="http://schemas.microsoft.com/office/drawing/2010/main" val="0"/>
-                        </a:ext>
-                      </a:extLst>
-                    </a:blip>
-                    <a:stretch>
-                      <a:fillRect/>
-                    </a:stretch>
-                  </pic:blipFill>
-                  <pic:spPr>
-                    <a:xfrm>
-                      <a:off x="0" y="0"/>
-                      <a:ext cx="3781425" cy="881380"/>
-                    </a:xfrm>
-                    <a:prstGeom prst="rect">
-                      <a:avLst/>
-                    </a:prstGeom>
-                  </pic:spPr>
-                </pic:pic>
-              </a:graphicData>
-            </a:graphic>
-            <wp14:sizeRelH relativeFrom="margin">
-              <wp14:pctWidth>0</wp14:pctWidth>
-            </wp14:sizeRelH>
-            <wp14:sizeRelV relativeFrom="margin">
-              <wp14:pctHeight>0</wp14:pctHeight>
-            </wp14:sizeRelV>
-          </wp:anchor>
-        </w:drawing>
-      </w:r>
-      <w:r>
         <w:t xml:space="preserve">Now that I understood the way </w:t>
       </w:r>
       <w:proofErr w:type="gramStart"/>
@@ -2932,6 +2852,7 @@
     </w:p>
     <w:p/>
     <w:p/>
+    <w:p/>
     <w:p>
       <w:r>
         <w:t xml:space="preserve">This solution worked as </w:t>
@@ -2947,6 +2868,78 @@
       </w:r>
       <w:r>
         <w:t xml:space="preserve"> used a solution like mine.</w:t>
+      </w:r>
+    </w:p>
+    <w:p>
+      <w:r>
+        <w:rPr>
+          <w:noProof/>
+        </w:rPr>
+        <mc:AlternateContent>
+          <mc:Choice Requires="wps">
+            <w:drawing>
+              <wp:anchor distT="0" distB="0" distL="114300" distR="114300" simplePos="0" relativeHeight="251685888" behindDoc="0" locked="0" layoutInCell="1" allowOverlap="1" wp14:anchorId="2B41E6D1" wp14:editId="010AC489">
+                <wp:simplePos x="0" y="0"/>
+                <wp:positionH relativeFrom="margin">
+                  <wp:align>left</wp:align>
+                </wp:positionH>
+                <wp:positionV relativeFrom="paragraph">
+                  <wp:posOffset>333527</wp:posOffset>
+                </wp:positionV>
+                <wp:extent cx="5399405" cy="0"/>
+                <wp:effectExtent l="0" t="0" r="0" b="0"/>
+                <wp:wrapSquare wrapText="bothSides"/>
+                <wp:docPr id="13" name="Straight Connector 13"/>
+                <wp:cNvGraphicFramePr/>
+                <a:graphic xmlns:a="http://schemas.openxmlformats.org/drawingml/2006/main">
+                  <a:graphicData uri="http://schemas.microsoft.com/office/word/2010/wordprocessingShape">
+                    <wps:wsp>
+                      <wps:cNvCnPr/>
+                      <wps:spPr>
+                        <a:xfrm flipV="1">
+                          <a:off x="0" y="0"/>
+                          <a:ext cx="5399405" cy="0"/>
+                        </a:xfrm>
+                        <a:prstGeom prst="line">
+                          <a:avLst/>
+                        </a:prstGeom>
+                      </wps:spPr>
+                      <wps:style>
+                        <a:lnRef idx="1">
+                          <a:schemeClr val="accent1"/>
+                        </a:lnRef>
+                        <a:fillRef idx="0">
+                          <a:schemeClr val="accent1"/>
+                        </a:fillRef>
+                        <a:effectRef idx="0">
+                          <a:schemeClr val="accent1"/>
+                        </a:effectRef>
+                        <a:fontRef idx="minor">
+                          <a:schemeClr val="tx1"/>
+                        </a:fontRef>
+                      </wps:style>
+                      <wps:bodyPr/>
+                    </wps:wsp>
+                  </a:graphicData>
+                </a:graphic>
+                <wp14:sizeRelH relativeFrom="margin">
+                  <wp14:pctWidth>0</wp14:pctWidth>
+                </wp14:sizeRelH>
+                <wp14:sizeRelV relativeFrom="margin">
+                  <wp14:pctHeight>0</wp14:pctHeight>
+                </wp14:sizeRelV>
+              </wp:anchor>
+            </w:drawing>
+          </mc:Choice>
+          <mc:Fallback>
+            <w:pict>
+              <v:line w14:anchorId="183D89E9" id="Straight Connector 13" o:spid="_x0000_s1026" style="position:absolute;flip:y;z-index:251685888;visibility:visible;mso-wrap-style:square;mso-width-percent:0;mso-height-percent:0;mso-wrap-distance-left:9pt;mso-wrap-distance-top:0;mso-wrap-distance-right:9pt;mso-wrap-distance-bottom:0;mso-position-horizontal:left;mso-position-horizontal-relative:margin;mso-position-vertical:absolute;mso-position-vertical-relative:text;mso-width-percent:0;mso-height-percent:0;mso-width-relative:margin;mso-height-relative:margin" from="0,26.25pt" to="425.15pt,26.25pt" o:gfxdata="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" strokecolor="#4472c4 [3204]" strokeweight=".5pt">
+                <v:stroke joinstyle="miter"/>
+                <w10:wrap type="square" anchorx="margin"/>
+              </v:line>
+            </w:pict>
+          </mc:Fallback>
+        </mc:AlternateContent>
       </w:r>
     </w:p>
     <w:p/>
@@ -2954,8 +2947,9 @@
       <w:pPr>
         <w:pStyle w:val="Heading1"/>
       </w:pPr>
-      <w:bookmarkStart w:id="4" w:name="_Toc110204942"/>
-      <w:r>
+      <w:bookmarkStart w:id="4" w:name="_Toc110586386"/>
+      <w:r>
+        <w:lastRenderedPageBreak/>
         <w:t xml:space="preserve">7 Kyu Difficulty </w:t>
       </w:r>
       <w:r>
@@ -2967,7 +2961,7 @@
       <w:pPr>
         <w:pStyle w:val="Heading2"/>
       </w:pPr>
-      <w:bookmarkStart w:id="5" w:name="_Toc110204943"/>
+      <w:bookmarkStart w:id="5" w:name="_Toc110586387"/>
       <w:r>
         <w:drawing>
           <wp:anchor distT="0" distB="0" distL="114300" distR="114300" simplePos="0" relativeHeight="251665408" behindDoc="0" locked="0" layoutInCell="1" allowOverlap="1" wp14:anchorId="51CC5A38" wp14:editId="34995DEC">
@@ -2993,7 +2987,7 @@
                     <pic:cNvPicPr/>
                   </pic:nvPicPr>
                   <pic:blipFill>
-                    <a:blip r:embed="rId19">
+                    <a:blip r:embed="rId18">
                       <a:extLst>
                         <a:ext uri="{28A0092B-C50C-407E-A947-70E740481C1C}">
                           <a14:useLocalDpi xmlns:a14="http://schemas.microsoft.com/office/drawing/2010/main" val="0"/>
@@ -3032,7 +3026,13 @@
         <w:t xml:space="preserve"> - Python</w:t>
       </w:r>
       <w:r>
-        <w:t xml:space="preserve"> – 23/01/2022</w:t>
+        <w:t xml:space="preserve"> – 23/0</w:t>
+      </w:r>
+      <w:r>
+        <w:t>7</w:t>
+      </w:r>
+      <w:r>
+        <w:t>/2022</w:t>
       </w:r>
       <w:bookmarkEnd w:id="5"/>
     </w:p>
@@ -3099,7 +3099,7 @@
                     <pic:cNvPicPr/>
                   </pic:nvPicPr>
                   <pic:blipFill>
-                    <a:blip r:embed="rId20">
+                    <a:blip r:embed="rId19">
                       <a:extLst>
                         <a:ext uri="{28A0092B-C50C-407E-A947-70E740481C1C}">
                           <a14:useLocalDpi xmlns:a14="http://schemas.microsoft.com/office/drawing/2010/main" val="0"/>
@@ -3183,6 +3183,7 @@
         <w:rPr>
           <w:noProof/>
         </w:rPr>
+        <w:lastRenderedPageBreak/>
         <w:drawing>
           <wp:anchor distT="0" distB="0" distL="114300" distR="114300" simplePos="0" relativeHeight="251667456" behindDoc="0" locked="0" layoutInCell="1" allowOverlap="1" wp14:anchorId="5D1C6CDB" wp14:editId="3338B67F">
             <wp:simplePos x="0" y="0"/>
@@ -3207,7 +3208,7 @@
                     <pic:cNvPicPr/>
                   </pic:nvPicPr>
                   <pic:blipFill>
-                    <a:blip r:embed="rId21">
+                    <a:blip r:embed="rId20">
                       <a:extLst>
                         <a:ext uri="{28A0092B-C50C-407E-A947-70E740481C1C}">
                           <a14:useLocalDpi xmlns:a14="http://schemas.microsoft.com/office/drawing/2010/main" val="0"/>
@@ -3250,7 +3251,6 @@
         <w:rPr>
           <w:noProof/>
         </w:rPr>
-        <w:lastRenderedPageBreak/>
         <w:drawing>
           <wp:inline distT="0" distB="0" distL="0" distR="0" wp14:anchorId="502EE9AC" wp14:editId="59DCE6B6">
             <wp:extent cx="5731510" cy="1628140"/>
@@ -3267,7 +3267,7 @@
                     <pic:cNvPicPr/>
                   </pic:nvPicPr>
                   <pic:blipFill>
-                    <a:blip r:embed="rId22"/>
+                    <a:blip r:embed="rId21"/>
                     <a:stretch>
                       <a:fillRect/>
                     </a:stretch>
@@ -3313,6 +3313,7 @@
         <w:rPr>
           <w:noProof/>
         </w:rPr>
+        <w:lastRenderedPageBreak/>
         <w:drawing>
           <wp:inline distT="0" distB="0" distL="0" distR="0" wp14:anchorId="6B8B98DF" wp14:editId="452BB5F1">
             <wp:extent cx="5600700" cy="2676525"/>
@@ -3329,7 +3330,7 @@
                     <pic:cNvPicPr/>
                   </pic:nvPicPr>
                   <pic:blipFill>
-                    <a:blip r:embed="rId23"/>
+                    <a:blip r:embed="rId22"/>
                     <a:stretch>
                       <a:fillRect/>
                     </a:stretch>

</xml_diff>

<commit_message>
Finished the If you can't sleep, just count sheep challenge
</commit_message>
<xml_diff>
--- a/CodewarsSolutions.docx
+++ b/CodewarsSolutions.docx
@@ -2942,6 +2942,320 @@
         </mc:AlternateContent>
       </w:r>
     </w:p>
+    <w:p>
+      <w:pPr>
+        <w:pStyle w:val="Heading2"/>
+      </w:pPr>
+    </w:p>
+    <w:p>
+      <w:pPr>
+        <w:pStyle w:val="Heading2"/>
+      </w:pPr>
+      <w:r>
+        <w:t>If You Can’t Sleep, Just Count Sheep!! - Python - 05/08/2022</w:t>
+      </w:r>
+    </w:p>
+    <w:p>
+      <w:r>
+        <w:rPr>
+          <w:noProof/>
+        </w:rPr>
+        <w:drawing>
+          <wp:inline distT="0" distB="0" distL="0" distR="0" wp14:anchorId="0AFF1110" wp14:editId="62D75DE3">
+            <wp:extent cx="5582429" cy="3067478"/>
+            <wp:effectExtent l="0" t="0" r="0" b="0"/>
+            <wp:docPr id="21" name="Picture 21" descr="Challenge description&#10;"/>
+            <wp:cNvGraphicFramePr>
+              <a:graphicFrameLocks xmlns:a="http://schemas.openxmlformats.org/drawingml/2006/main" noChangeAspect="1"/>
+            </wp:cNvGraphicFramePr>
+            <a:graphic xmlns:a="http://schemas.openxmlformats.org/drawingml/2006/main">
+              <a:graphicData uri="http://schemas.openxmlformats.org/drawingml/2006/picture">
+                <pic:pic xmlns:pic="http://schemas.openxmlformats.org/drawingml/2006/picture">
+                  <pic:nvPicPr>
+                    <pic:cNvPr id="21" name="Picture 21" descr="Challenge description&#10;"/>
+                    <pic:cNvPicPr/>
+                  </pic:nvPicPr>
+                  <pic:blipFill>
+                    <a:blip r:embed="rId18">
+                      <a:extLst>
+                        <a:ext uri="{28A0092B-C50C-407E-A947-70E740481C1C}">
+                          <a14:useLocalDpi xmlns:a14="http://schemas.microsoft.com/office/drawing/2010/main" val="0"/>
+                        </a:ext>
+                      </a:extLst>
+                    </a:blip>
+                    <a:stretch>
+                      <a:fillRect/>
+                    </a:stretch>
+                  </pic:blipFill>
+                  <pic:spPr>
+                    <a:xfrm>
+                      <a:off x="0" y="0"/>
+                      <a:ext cx="5582429" cy="3067478"/>
+                    </a:xfrm>
+                    <a:prstGeom prst="rect">
+                      <a:avLst/>
+                    </a:prstGeom>
+                  </pic:spPr>
+                </pic:pic>
+              </a:graphicData>
+            </a:graphic>
+          </wp:inline>
+        </w:drawing>
+      </w:r>
+    </w:p>
+    <w:p>
+      <w:r>
+        <w:t>This challenge wants me to</w:t>
+      </w:r>
+      <w:r>
+        <w:t xml:space="preserve"> write a </w:t>
+      </w:r>
+      <w:r>
+        <w:t>program</w:t>
+      </w:r>
+      <w:r>
+        <w:t xml:space="preserve"> that</w:t>
+      </w:r>
+      <w:r>
+        <w:t xml:space="preserve"> </w:t>
+      </w:r>
+      <w:r>
+        <w:t>returns</w:t>
+      </w:r>
+      <w:r>
+        <w:t xml:space="preserve"> a mess</w:t>
+      </w:r>
+      <w:r>
+        <w:t>age which counts sheep up to the number that it is given</w:t>
+      </w:r>
+      <w:r>
+        <w:t>.</w:t>
+      </w:r>
+    </w:p>
+    <w:p>
+      <w:r>
+        <w:rPr>
+          <w:noProof/>
+        </w:rPr>
+        <w:drawing>
+          <wp:anchor distT="0" distB="0" distL="114300" distR="114300" simplePos="0" relativeHeight="251687936" behindDoc="0" locked="0" layoutInCell="1" allowOverlap="1" wp14:anchorId="0F50D402" wp14:editId="1CF846DD">
+            <wp:simplePos x="0" y="0"/>
+            <wp:positionH relativeFrom="margin">
+              <wp:align>right</wp:align>
+            </wp:positionH>
+            <wp:positionV relativeFrom="paragraph">
+              <wp:posOffset>2290094</wp:posOffset>
+            </wp:positionV>
+            <wp:extent cx="5731510" cy="1754505"/>
+            <wp:effectExtent l="0" t="0" r="2540" b="0"/>
+            <wp:wrapSquare wrapText="bothSides"/>
+            <wp:docPr id="25" name="Picture 25" descr="Text&#10;&#10;Description automatically generated"/>
+            <wp:cNvGraphicFramePr>
+              <a:graphicFrameLocks xmlns:a="http://schemas.openxmlformats.org/drawingml/2006/main" noChangeAspect="1"/>
+            </wp:cNvGraphicFramePr>
+            <a:graphic xmlns:a="http://schemas.openxmlformats.org/drawingml/2006/main">
+              <a:graphicData uri="http://schemas.openxmlformats.org/drawingml/2006/picture">
+                <pic:pic xmlns:pic="http://schemas.openxmlformats.org/drawingml/2006/picture">
+                  <pic:nvPicPr>
+                    <pic:cNvPr id="25" name="Picture 25" descr="Text&#10;&#10;Description automatically generated"/>
+                    <pic:cNvPicPr/>
+                  </pic:nvPicPr>
+                  <pic:blipFill>
+                    <a:blip r:embed="rId19">
+                      <a:extLst>
+                        <a:ext uri="{28A0092B-C50C-407E-A947-70E740481C1C}">
+                          <a14:useLocalDpi xmlns:a14="http://schemas.microsoft.com/office/drawing/2010/main" val="0"/>
+                        </a:ext>
+                      </a:extLst>
+                    </a:blip>
+                    <a:stretch>
+                      <a:fillRect/>
+                    </a:stretch>
+                  </pic:blipFill>
+                  <pic:spPr>
+                    <a:xfrm>
+                      <a:off x="0" y="0"/>
+                      <a:ext cx="5731510" cy="1754505"/>
+                    </a:xfrm>
+                    <a:prstGeom prst="rect">
+                      <a:avLst/>
+                    </a:prstGeom>
+                  </pic:spPr>
+                </pic:pic>
+              </a:graphicData>
+            </a:graphic>
+          </wp:anchor>
+        </w:drawing>
+      </w:r>
+      <w:r>
+        <w:rPr>
+          <w:noProof/>
+        </w:rPr>
+        <w:drawing>
+          <wp:anchor distT="0" distB="0" distL="114300" distR="114300" simplePos="0" relativeHeight="251686912" behindDoc="0" locked="0" layoutInCell="1" allowOverlap="1" wp14:anchorId="02D0A920" wp14:editId="6EA101AC">
+            <wp:simplePos x="0" y="0"/>
+            <wp:positionH relativeFrom="margin">
+              <wp:align>center</wp:align>
+            </wp:positionH>
+            <wp:positionV relativeFrom="paragraph">
+              <wp:posOffset>761697</wp:posOffset>
+            </wp:positionV>
+            <wp:extent cx="7437834" cy="1433015"/>
+            <wp:effectExtent l="0" t="0" r="0" b="0"/>
+            <wp:wrapSquare wrapText="bothSides"/>
+            <wp:docPr id="24" name="Picture 24" descr="First solution&#10;"/>
+            <wp:cNvGraphicFramePr>
+              <a:graphicFrameLocks xmlns:a="http://schemas.openxmlformats.org/drawingml/2006/main" noChangeAspect="1"/>
+            </wp:cNvGraphicFramePr>
+            <a:graphic xmlns:a="http://schemas.openxmlformats.org/drawingml/2006/main">
+              <a:graphicData uri="http://schemas.openxmlformats.org/drawingml/2006/picture">
+                <pic:pic xmlns:pic="http://schemas.openxmlformats.org/drawingml/2006/picture">
+                  <pic:nvPicPr>
+                    <pic:cNvPr id="24" name="Picture 24" descr="First solution&#10;"/>
+                    <pic:cNvPicPr/>
+                  </pic:nvPicPr>
+                  <pic:blipFill>
+                    <a:blip r:embed="rId20">
+                      <a:extLst>
+                        <a:ext uri="{28A0092B-C50C-407E-A947-70E740481C1C}">
+                          <a14:useLocalDpi xmlns:a14="http://schemas.microsoft.com/office/drawing/2010/main" val="0"/>
+                        </a:ext>
+                      </a:extLst>
+                    </a:blip>
+                    <a:stretch>
+                      <a:fillRect/>
+                    </a:stretch>
+                  </pic:blipFill>
+                  <pic:spPr>
+                    <a:xfrm>
+                      <a:off x="0" y="0"/>
+                      <a:ext cx="7437834" cy="1433015"/>
+                    </a:xfrm>
+                    <a:prstGeom prst="rect">
+                      <a:avLst/>
+                    </a:prstGeom>
+                  </pic:spPr>
+                </pic:pic>
+              </a:graphicData>
+            </a:graphic>
+            <wp14:sizeRelH relativeFrom="margin">
+              <wp14:pctWidth>0</wp14:pctWidth>
+            </wp14:sizeRelH>
+            <wp14:sizeRelV relativeFrom="margin">
+              <wp14:pctHeight>0</wp14:pctHeight>
+            </wp14:sizeRelV>
+          </wp:anchor>
+        </w:drawing>
+      </w:r>
+      <w:r>
+        <w:t xml:space="preserve">I plan to use </w:t>
+      </w:r>
+      <w:r>
+        <w:t xml:space="preserve">iteration to create </w:t>
+      </w:r>
+      <w:r>
+        <w:t xml:space="preserve">the </w:t>
+      </w:r>
+      <w:r>
+        <w:t xml:space="preserve">return </w:t>
+      </w:r>
+      <w:r>
+        <w:t xml:space="preserve">message by adding each </w:t>
+      </w:r>
+      <w:r>
+        <w:t xml:space="preserve">sheep </w:t>
+      </w:r>
+      <w:r>
+        <w:t>message to a string and incrementing the number in those messages by 1 each time</w:t>
+      </w:r>
+      <w:r>
+        <w:t>.</w:t>
+      </w:r>
+      <w:r>
+        <w:t xml:space="preserve"> My soluti</w:t>
+      </w:r>
+      <w:r>
+        <w:t>on and test results can be seen below</w:t>
+      </w:r>
+      <w:r>
+        <w:t>.</w:t>
+      </w:r>
+    </w:p>
+    <w:p/>
+    <w:p>
+      <w:r>
+        <w:rPr>
+          <w:noProof/>
+        </w:rPr>
+        <w:lastRenderedPageBreak/>
+        <w:drawing>
+          <wp:anchor distT="0" distB="0" distL="114300" distR="114300" simplePos="0" relativeHeight="251688960" behindDoc="0" locked="0" layoutInCell="1" allowOverlap="1" wp14:anchorId="26A08E07" wp14:editId="7135700B">
+            <wp:simplePos x="0" y="0"/>
+            <wp:positionH relativeFrom="margin">
+              <wp:align>center</wp:align>
+            </wp:positionH>
+            <wp:positionV relativeFrom="paragraph">
+              <wp:posOffset>900714</wp:posOffset>
+            </wp:positionV>
+            <wp:extent cx="6463030" cy="723265"/>
+            <wp:effectExtent l="0" t="0" r="0" b="635"/>
+            <wp:wrapSquare wrapText="bothSides"/>
+            <wp:docPr id="26" name="Picture 26" descr="Graphical user interface, text&#10;&#10;Description automatically generated"/>
+            <wp:cNvGraphicFramePr>
+              <a:graphicFrameLocks xmlns:a="http://schemas.openxmlformats.org/drawingml/2006/main" noChangeAspect="1"/>
+            </wp:cNvGraphicFramePr>
+            <a:graphic xmlns:a="http://schemas.openxmlformats.org/drawingml/2006/main">
+              <a:graphicData uri="http://schemas.openxmlformats.org/drawingml/2006/picture">
+                <pic:pic xmlns:pic="http://schemas.openxmlformats.org/drawingml/2006/picture">
+                  <pic:nvPicPr>
+                    <pic:cNvPr id="26" name="Picture 26" descr="Graphical user interface, text&#10;&#10;Description automatically generated"/>
+                    <pic:cNvPicPr/>
+                  </pic:nvPicPr>
+                  <pic:blipFill>
+                    <a:blip r:embed="rId21">
+                      <a:extLst>
+                        <a:ext uri="{28A0092B-C50C-407E-A947-70E740481C1C}">
+                          <a14:useLocalDpi xmlns:a14="http://schemas.microsoft.com/office/drawing/2010/main" val="0"/>
+                        </a:ext>
+                      </a:extLst>
+                    </a:blip>
+                    <a:stretch>
+                      <a:fillRect/>
+                    </a:stretch>
+                  </pic:blipFill>
+                  <pic:spPr>
+                    <a:xfrm>
+                      <a:off x="0" y="0"/>
+                      <a:ext cx="6463030" cy="723265"/>
+                    </a:xfrm>
+                    <a:prstGeom prst="rect">
+                      <a:avLst/>
+                    </a:prstGeom>
+                  </pic:spPr>
+                </pic:pic>
+              </a:graphicData>
+            </a:graphic>
+            <wp14:sizeRelH relativeFrom="margin">
+              <wp14:pctWidth>0</wp14:pctWidth>
+            </wp14:sizeRelH>
+            <wp14:sizeRelV relativeFrom="margin">
+              <wp14:pctHeight>0</wp14:pctHeight>
+            </wp14:sizeRelV>
+          </wp:anchor>
+        </w:drawing>
+      </w:r>
+      <w:r>
+        <w:t xml:space="preserve">I submitted my solution and looked at some of the solutions submitted by the community. I saw </w:t>
+      </w:r>
+      <w:r>
+        <w:t>many single-line solutions which make use of join and format</w:t>
+      </w:r>
+      <w:r>
+        <w:t xml:space="preserve"> methods. An example can be seen below.</w:t>
+      </w:r>
+    </w:p>
+    <w:p/>
+    <w:p/>
     <w:p/>
     <w:p>
       <w:pPr>
@@ -2949,7 +3263,6 @@
       </w:pPr>
       <w:bookmarkStart w:id="4" w:name="_Toc110586386"/>
       <w:r>
-        <w:lastRenderedPageBreak/>
         <w:t xml:space="preserve">7 Kyu Difficulty </w:t>
       </w:r>
       <w:r>
@@ -2987,7 +3300,7 @@
                     <pic:cNvPicPr/>
                   </pic:nvPicPr>
                   <pic:blipFill>
-                    <a:blip r:embed="rId18">
+                    <a:blip r:embed="rId22">
                       <a:extLst>
                         <a:ext uri="{28A0092B-C50C-407E-A947-70E740481C1C}">
                           <a14:useLocalDpi xmlns:a14="http://schemas.microsoft.com/office/drawing/2010/main" val="0"/>
@@ -3075,6 +3388,7 @@
         <w:rPr>
           <w:noProof/>
         </w:rPr>
+        <w:lastRenderedPageBreak/>
         <w:drawing>
           <wp:anchor distT="0" distB="0" distL="114300" distR="114300" simplePos="0" relativeHeight="251666432" behindDoc="0" locked="0" layoutInCell="1" allowOverlap="1" wp14:anchorId="753490BB" wp14:editId="2207384C">
             <wp:simplePos x="0" y="0"/>
@@ -3099,7 +3413,7 @@
                     <pic:cNvPicPr/>
                   </pic:nvPicPr>
                   <pic:blipFill>
-                    <a:blip r:embed="rId19">
+                    <a:blip r:embed="rId23">
                       <a:extLst>
                         <a:ext uri="{28A0092B-C50C-407E-A947-70E740481C1C}">
                           <a14:useLocalDpi xmlns:a14="http://schemas.microsoft.com/office/drawing/2010/main" val="0"/>
@@ -3183,7 +3497,6 @@
         <w:rPr>
           <w:noProof/>
         </w:rPr>
-        <w:lastRenderedPageBreak/>
         <w:drawing>
           <wp:anchor distT="0" distB="0" distL="114300" distR="114300" simplePos="0" relativeHeight="251667456" behindDoc="0" locked="0" layoutInCell="1" allowOverlap="1" wp14:anchorId="5D1C6CDB" wp14:editId="3338B67F">
             <wp:simplePos x="0" y="0"/>
@@ -3208,7 +3521,7 @@
                     <pic:cNvPicPr/>
                   </pic:nvPicPr>
                   <pic:blipFill>
-                    <a:blip r:embed="rId20">
+                    <a:blip r:embed="rId24">
                       <a:extLst>
                         <a:ext uri="{28A0092B-C50C-407E-A947-70E740481C1C}">
                           <a14:useLocalDpi xmlns:a14="http://schemas.microsoft.com/office/drawing/2010/main" val="0"/>
@@ -3251,6 +3564,7 @@
         <w:rPr>
           <w:noProof/>
         </w:rPr>
+        <w:lastRenderedPageBreak/>
         <w:drawing>
           <wp:inline distT="0" distB="0" distL="0" distR="0" wp14:anchorId="502EE9AC" wp14:editId="59DCE6B6">
             <wp:extent cx="5731510" cy="1628140"/>
@@ -3267,7 +3581,7 @@
                     <pic:cNvPicPr/>
                   </pic:nvPicPr>
                   <pic:blipFill>
-                    <a:blip r:embed="rId21"/>
+                    <a:blip r:embed="rId25"/>
                     <a:stretch>
                       <a:fillRect/>
                     </a:stretch>
@@ -3313,7 +3627,6 @@
         <w:rPr>
           <w:noProof/>
         </w:rPr>
-        <w:lastRenderedPageBreak/>
         <w:drawing>
           <wp:inline distT="0" distB="0" distL="0" distR="0" wp14:anchorId="6B8B98DF" wp14:editId="452BB5F1">
             <wp:extent cx="5600700" cy="2676525"/>
@@ -3330,7 +3643,7 @@
                     <pic:cNvPicPr/>
                   </pic:nvPicPr>
                   <pic:blipFill>
-                    <a:blip r:embed="rId22"/>
+                    <a:blip r:embed="rId26"/>
                     <a:stretch>
                       <a:fillRect/>
                     </a:stretch>

</xml_diff>

<commit_message>
Added find the capitals notes + updated image names
Added notes for the find the capitals challenge. I also updated the file names for the images to make the more consistent.
</commit_message>
<xml_diff>
--- a/CodewarsSolutions.docx
+++ b/CodewarsSolutions.docx
@@ -975,7 +975,7 @@
           <w:r>
             <w:fldChar w:fldCharType="separate"/>
           </w:r>
-          <w:hyperlink w:anchor="_Toc110586382" w:history="1">
+          <w:hyperlink w:anchor="_Toc111013412" w:history="1">
             <w:r>
               <w:rPr>
                 <w:rStyle w:val="Hyperlink"/>
@@ -1002,7 +1002,7 @@
                 <w:noProof/>
                 <w:webHidden/>
               </w:rPr>
-              <w:instrText xml:space="preserve"> PAGEREF _Toc110586382 \h </w:instrText>
+              <w:instrText xml:space="preserve"> PAGEREF _Toc111013412 \h </w:instrText>
             </w:r>
             <w:r>
               <w:rPr>
@@ -1047,7 +1047,7 @@
               <w:lang w:eastAsia="en-GB"/>
             </w:rPr>
           </w:pPr>
-          <w:hyperlink w:anchor="_Toc110586383" w:history="1">
+          <w:hyperlink w:anchor="_Toc111013413" w:history="1">
             <w:r>
               <w:rPr>
                 <w:rStyle w:val="Hyperlink"/>
@@ -1074,7 +1074,7 @@
                 <w:noProof/>
                 <w:webHidden/>
               </w:rPr>
-              <w:instrText xml:space="preserve"> PAGEREF _Toc110586383 \h </w:instrText>
+              <w:instrText xml:space="preserve"> PAGEREF _Toc111013413 \h </w:instrText>
             </w:r>
             <w:r>
               <w:rPr>
@@ -1119,7 +1119,7 @@
               <w:lang w:eastAsia="en-GB"/>
             </w:rPr>
           </w:pPr>
-          <w:hyperlink w:anchor="_Toc110586384" w:history="1">
+          <w:hyperlink w:anchor="_Toc111013414" w:history="1">
             <w:r>
               <w:rPr>
                 <w:rStyle w:val="Hyperlink"/>
@@ -1146,7 +1146,7 @@
                 <w:noProof/>
                 <w:webHidden/>
               </w:rPr>
-              <w:instrText xml:space="preserve"> PAGEREF _Toc110586384 \h </w:instrText>
+              <w:instrText xml:space="preserve"> PAGEREF _Toc111013414 \h </w:instrText>
             </w:r>
             <w:r>
               <w:rPr>
@@ -1191,7 +1191,7 @@
               <w:lang w:eastAsia="en-GB"/>
             </w:rPr>
           </w:pPr>
-          <w:hyperlink w:anchor="_Toc110586385" w:history="1">
+          <w:hyperlink w:anchor="_Toc111013415" w:history="1">
             <w:r>
               <w:rPr>
                 <w:rStyle w:val="Hyperlink"/>
@@ -1218,7 +1218,7 @@
                 <w:noProof/>
                 <w:webHidden/>
               </w:rPr>
-              <w:instrText xml:space="preserve"> PAGEREF _Toc110586385 \h </w:instrText>
+              <w:instrText xml:space="preserve"> PAGEREF _Toc111013415 \h </w:instrText>
             </w:r>
             <w:r>
               <w:rPr>
@@ -1239,6 +1239,78 @@
                 <w:webHidden/>
               </w:rPr>
               <w:t>5</w:t>
+            </w:r>
+            <w:r>
+              <w:rPr>
+                <w:noProof/>
+                <w:webHidden/>
+              </w:rPr>
+              <w:fldChar w:fldCharType="end"/>
+            </w:r>
+          </w:hyperlink>
+        </w:p>
+        <w:p>
+          <w:pPr>
+            <w:pStyle w:val="TOC2"/>
+            <w:tabs>
+              <w:tab w:val="right" w:leader="dot" w:pos="9016"/>
+            </w:tabs>
+            <w:rPr>
+              <w:rFonts w:eastAsiaTheme="minorEastAsia"/>
+              <w:noProof/>
+              <w:sz w:val="22"/>
+              <w:szCs w:val="22"/>
+              <w:lang w:eastAsia="en-GB"/>
+            </w:rPr>
+          </w:pPr>
+          <w:hyperlink w:anchor="_Toc111013416" w:history="1">
+            <w:r>
+              <w:rPr>
+                <w:rStyle w:val="Hyperlink"/>
+                <w:noProof/>
+              </w:rPr>
+              <w:t>If You Can’t Sleep, Just Count Sheep!! - Python - 05/08/2022</w:t>
+            </w:r>
+            <w:r>
+              <w:rPr>
+                <w:noProof/>
+                <w:webHidden/>
+              </w:rPr>
+              <w:tab/>
+            </w:r>
+            <w:r>
+              <w:rPr>
+                <w:noProof/>
+                <w:webHidden/>
+              </w:rPr>
+              <w:fldChar w:fldCharType="begin"/>
+            </w:r>
+            <w:r>
+              <w:rPr>
+                <w:noProof/>
+                <w:webHidden/>
+              </w:rPr>
+              <w:instrText xml:space="preserve"> PAGEREF _Toc111013416 \h </w:instrText>
+            </w:r>
+            <w:r>
+              <w:rPr>
+                <w:noProof/>
+                <w:webHidden/>
+              </w:rPr>
+            </w:r>
+            <w:r>
+              <w:rPr>
+                <w:noProof/>
+                <w:webHidden/>
+              </w:rPr>
+              <w:fldChar w:fldCharType="separate"/>
+            </w:r>
+            <w:r>
+              <w:rPr>
+                <w:noProof/>
+                <w:webHidden/>
+              </w:rPr>
+              <w:t>7</w:t>
             </w:r>
             <w:r>
               <w:rPr>
@@ -1263,7 +1335,7 @@
               <w:lang w:eastAsia="en-GB"/>
             </w:rPr>
           </w:pPr>
-          <w:hyperlink w:anchor="_Toc110586386" w:history="1">
+          <w:hyperlink w:anchor="_Toc111013417" w:history="1">
             <w:r>
               <w:rPr>
                 <w:rStyle w:val="Hyperlink"/>
@@ -1290,7 +1362,7 @@
                 <w:noProof/>
                 <w:webHidden/>
               </w:rPr>
-              <w:instrText xml:space="preserve"> PAGEREF _Toc110586386 \h </w:instrText>
+              <w:instrText xml:space="preserve"> PAGEREF _Toc111013417 \h </w:instrText>
             </w:r>
             <w:r>
               <w:rPr>
@@ -1310,7 +1382,7 @@
                 <w:noProof/>
                 <w:webHidden/>
               </w:rPr>
-              <w:t>7</w:t>
+              <w:t>8</w:t>
             </w:r>
             <w:r>
               <w:rPr>
@@ -1335,13 +1407,13 @@
               <w:lang w:eastAsia="en-GB"/>
             </w:rPr>
           </w:pPr>
-          <w:hyperlink w:anchor="_Toc110586387" w:history="1">
+          <w:hyperlink w:anchor="_Toc111013418" w:history="1">
             <w:r>
               <w:rPr>
                 <w:rStyle w:val="Hyperlink"/>
                 <w:noProof/>
               </w:rPr>
-              <w:t>Disemvowel Trolls - Python – 23/01/2022</w:t>
+              <w:t>Disemvowel Trolls - Python – 23/07/2022</w:t>
             </w:r>
             <w:r>
               <w:rPr>
@@ -1362,7 +1434,7 @@
                 <w:noProof/>
                 <w:webHidden/>
               </w:rPr>
-              <w:instrText xml:space="preserve"> PAGEREF _Toc110586387 \h </w:instrText>
+              <w:instrText xml:space="preserve"> PAGEREF _Toc111013418 \h </w:instrText>
             </w:r>
             <w:r>
               <w:rPr>
@@ -1382,7 +1454,7 @@
                 <w:noProof/>
                 <w:webHidden/>
               </w:rPr>
-              <w:t>7</w:t>
+              <w:t>8</w:t>
             </w:r>
             <w:r>
               <w:rPr>
@@ -1435,7 +1507,7 @@
       <w:pPr>
         <w:pStyle w:val="Heading1"/>
       </w:pPr>
-      <w:bookmarkStart w:id="0" w:name="_Toc110586382"/>
+      <w:bookmarkStart w:id="0" w:name="_Toc111013412"/>
       <w:r>
         <w:t>8 Kyu Difficulty Challenges</w:t>
       </w:r>
@@ -1445,7 +1517,7 @@
       <w:pPr>
         <w:pStyle w:val="Heading2"/>
       </w:pPr>
-      <w:bookmarkStart w:id="1" w:name="_Toc110586383"/>
+      <w:bookmarkStart w:id="1" w:name="_Toc111013413"/>
       <w:r>
         <w:drawing>
           <wp:anchor distT="0" distB="0" distL="114300" distR="114300" simplePos="0" relativeHeight="251669504" behindDoc="0" locked="0" layoutInCell="1" allowOverlap="1" wp14:anchorId="3A3A4D56" wp14:editId="155DD1EE">
@@ -1988,7 +2060,7 @@
       <w:pPr>
         <w:pStyle w:val="Heading2"/>
       </w:pPr>
-      <w:bookmarkStart w:id="2" w:name="_Toc110586384"/>
+      <w:bookmarkStart w:id="2" w:name="_Toc111013414"/>
       <w:r>
         <w:drawing>
           <wp:anchor distT="0" distB="0" distL="114300" distR="114300" simplePos="0" relativeHeight="251674624" behindDoc="0" locked="0" layoutInCell="1" allowOverlap="1" wp14:anchorId="66109A0D" wp14:editId="556297C0">
@@ -2333,7 +2405,7 @@
       <w:pPr>
         <w:pStyle w:val="Heading2"/>
       </w:pPr>
-      <w:bookmarkStart w:id="3" w:name="_Toc110586385"/>
+      <w:bookmarkStart w:id="3" w:name="_Toc111013415"/>
       <w:r>
         <w:lastRenderedPageBreak/>
         <w:drawing>
@@ -2951,9 +3023,11 @@
       <w:pPr>
         <w:pStyle w:val="Heading2"/>
       </w:pPr>
+      <w:bookmarkStart w:id="4" w:name="_Toc111013416"/>
       <w:r>
         <w:t>If You Can’t Sleep, Just Count Sheep!! - Python - 05/08/2022</w:t>
       </w:r>
+      <w:bookmarkEnd w:id="4"/>
     </w:p>
     <w:p>
       <w:r>
@@ -3261,20 +3335,20 @@
       <w:pPr>
         <w:pStyle w:val="Heading1"/>
       </w:pPr>
-      <w:bookmarkStart w:id="4" w:name="_Toc110586386"/>
+      <w:bookmarkStart w:id="5" w:name="_Toc111013417"/>
       <w:r>
         <w:t xml:space="preserve">7 Kyu Difficulty </w:t>
       </w:r>
       <w:r>
         <w:t>Challenges</w:t>
       </w:r>
-      <w:bookmarkEnd w:id="4"/>
+      <w:bookmarkEnd w:id="5"/>
     </w:p>
     <w:p>
       <w:pPr>
         <w:pStyle w:val="Heading2"/>
       </w:pPr>
-      <w:bookmarkStart w:id="5" w:name="_Toc110586387"/>
+      <w:bookmarkStart w:id="6" w:name="_Toc111013418"/>
       <w:r>
         <w:drawing>
           <wp:anchor distT="0" distB="0" distL="114300" distR="114300" simplePos="0" relativeHeight="251665408" behindDoc="0" locked="0" layoutInCell="1" allowOverlap="1" wp14:anchorId="51CC5A38" wp14:editId="34995DEC">
@@ -3347,7 +3421,7 @@
       <w:r>
         <w:t>/2022</w:t>
       </w:r>
-      <w:bookmarkEnd w:id="5"/>
+      <w:bookmarkEnd w:id="6"/>
     </w:p>
     <w:p/>
     <w:p>
@@ -3768,13 +3842,278 @@
         </mc:AlternateContent>
       </w:r>
     </w:p>
-    <w:p/>
     <w:p>
       <w:pPr>
         <w:pStyle w:val="Heading2"/>
       </w:pPr>
       <w:r>
+        <w:lastRenderedPageBreak/>
+        <w:t>Find the capitals</w:t>
+      </w:r>
+      <w:r>
+        <w:t xml:space="preserve"> - Python - 10/08</w:t>
+      </w:r>
+      <w:r>
+        <w:t>/</w:t>
+      </w:r>
+      <w:r>
+        <w:t>20</w:t>
+      </w:r>
+      <w:r>
+        <w:t>2</w:t>
+      </w:r>
+      <w:r>
+        <w:t>2</w:t>
+      </w:r>
+    </w:p>
+    <w:p>
+      <w:r>
+        <w:rPr>
+          <w:noProof/>
+        </w:rPr>
+        <w:drawing>
+          <wp:inline distT="0" distB="0" distL="0" distR="0" wp14:anchorId="47675A2D" wp14:editId="1B4D65AC">
+            <wp:extent cx="5572903" cy="2857899"/>
+            <wp:effectExtent l="0" t="0" r="8890" b="0"/>
+            <wp:docPr id="27" name="Picture 27" descr="Challenge description"/>
+            <wp:cNvGraphicFramePr>
+              <a:graphicFrameLocks xmlns:a="http://schemas.openxmlformats.org/drawingml/2006/main" noChangeAspect="1"/>
+            </wp:cNvGraphicFramePr>
+            <a:graphic xmlns:a="http://schemas.openxmlformats.org/drawingml/2006/main">
+              <a:graphicData uri="http://schemas.openxmlformats.org/drawingml/2006/picture">
+                <pic:pic xmlns:pic="http://schemas.openxmlformats.org/drawingml/2006/picture">
+                  <pic:nvPicPr>
+                    <pic:cNvPr id="27" name="Picture 27" descr="Challenge description"/>
+                    <pic:cNvPicPr/>
+                  </pic:nvPicPr>
+                  <pic:blipFill>
+                    <a:blip r:embed="rId27">
+                      <a:extLst>
+                        <a:ext uri="{28A0092B-C50C-407E-A947-70E740481C1C}">
+                          <a14:useLocalDpi xmlns:a14="http://schemas.microsoft.com/office/drawing/2010/main" val="0"/>
+                        </a:ext>
+                      </a:extLst>
+                    </a:blip>
+                    <a:stretch>
+                      <a:fillRect/>
+                    </a:stretch>
+                  </pic:blipFill>
+                  <pic:spPr>
+                    <a:xfrm>
+                      <a:off x="0" y="0"/>
+                      <a:ext cx="5572903" cy="2857899"/>
+                    </a:xfrm>
+                    <a:prstGeom prst="rect">
+                      <a:avLst/>
+                    </a:prstGeom>
+                  </pic:spPr>
+                </pic:pic>
+              </a:graphicData>
+            </a:graphic>
+          </wp:inline>
+        </w:drawing>
+      </w:r>
+    </w:p>
+    <w:p>
+      <w:r>
+        <w:t>This challenge wants me to create a function that takes a</w:t>
+      </w:r>
+      <w:r>
+        <w:t xml:space="preserve"> string </w:t>
+      </w:r>
+      <w:r>
+        <w:t xml:space="preserve">and returns a list of indexes </w:t>
+      </w:r>
+      <w:r>
+        <w:t>in the string where a capital letter is.</w:t>
+      </w:r>
+    </w:p>
+    <w:p>
+      <w:r>
+        <w:t xml:space="preserve">I planned to </w:t>
+      </w:r>
+      <w:r>
+        <w:t xml:space="preserve">go through each letter and check if it </w:t>
+      </w:r>
+      <w:r>
+        <w:t xml:space="preserve">is a capital letter by using the </w:t>
+      </w:r>
+      <w:proofErr w:type="spellStart"/>
+      <w:proofErr w:type="gramStart"/>
+      <w:r>
+        <w:t>is</w:t>
+      </w:r>
+      <w:r>
+        <w:t>u</w:t>
+      </w:r>
+      <w:r>
+        <w:t>pper</w:t>
+      </w:r>
+      <w:proofErr w:type="spellEnd"/>
+      <w:r>
+        <w:t>(</w:t>
+      </w:r>
+      <w:proofErr w:type="gramEnd"/>
+      <w:r>
+        <w:t xml:space="preserve">) method. If it returns True, I will </w:t>
+      </w:r>
+      <w:r>
+        <w:t xml:space="preserve">add its index to a list. The list will be returned </w:t>
+      </w:r>
+      <w:r>
+        <w:t xml:space="preserve">once every letter has been </w:t>
+      </w:r>
+      <w:r>
+        <w:t>checked.</w:t>
+      </w:r>
+      <w:r>
+        <w:t xml:space="preserve"> My solution </w:t>
+      </w:r>
+      <w:r>
+        <w:t>can be seen below.</w:t>
+      </w:r>
+    </w:p>
+    <w:p>
+      <w:r>
+        <w:rPr>
+          <w:noProof/>
+        </w:rPr>
+        <w:drawing>
+          <wp:anchor distT="0" distB="0" distL="114300" distR="114300" simplePos="0" relativeHeight="251689984" behindDoc="0" locked="0" layoutInCell="1" allowOverlap="1" wp14:anchorId="48C6AEDD" wp14:editId="688F8587">
+            <wp:simplePos x="0" y="0"/>
+            <wp:positionH relativeFrom="margin">
+              <wp:align>center</wp:align>
+            </wp:positionH>
+            <wp:positionV relativeFrom="paragraph">
+              <wp:posOffset>14605</wp:posOffset>
+            </wp:positionV>
+            <wp:extent cx="4591685" cy="2476500"/>
+            <wp:effectExtent l="0" t="0" r="0" b="0"/>
+            <wp:wrapSquare wrapText="bothSides"/>
+            <wp:docPr id="29" name="Picture 29" descr="Solution&#10;"/>
+            <wp:cNvGraphicFramePr>
+              <a:graphicFrameLocks xmlns:a="http://schemas.openxmlformats.org/drawingml/2006/main" noChangeAspect="1"/>
+            </wp:cNvGraphicFramePr>
+            <a:graphic xmlns:a="http://schemas.openxmlformats.org/drawingml/2006/main">
+              <a:graphicData uri="http://schemas.openxmlformats.org/drawingml/2006/picture">
+                <pic:pic xmlns:pic="http://schemas.openxmlformats.org/drawingml/2006/picture">
+                  <pic:nvPicPr>
+                    <pic:cNvPr id="29" name="Picture 29" descr="Solution&#10;"/>
+                    <pic:cNvPicPr/>
+                  </pic:nvPicPr>
+                  <pic:blipFill>
+                    <a:blip r:embed="rId28">
+                      <a:extLst>
+                        <a:ext uri="{28A0092B-C50C-407E-A947-70E740481C1C}">
+                          <a14:useLocalDpi xmlns:a14="http://schemas.microsoft.com/office/drawing/2010/main" val="0"/>
+                        </a:ext>
+                      </a:extLst>
+                    </a:blip>
+                    <a:stretch>
+                      <a:fillRect/>
+                    </a:stretch>
+                  </pic:blipFill>
+                  <pic:spPr>
+                    <a:xfrm>
+                      <a:off x="0" y="0"/>
+                      <a:ext cx="4591685" cy="2476500"/>
+                    </a:xfrm>
+                    <a:prstGeom prst="rect">
+                      <a:avLst/>
+                    </a:prstGeom>
+                  </pic:spPr>
+                </pic:pic>
+              </a:graphicData>
+            </a:graphic>
+          </wp:anchor>
+        </w:drawing>
+      </w:r>
+    </w:p>
+    <w:p/>
+    <w:p>
+      <w:pPr>
+        <w:pStyle w:val="Heading2"/>
+      </w:pPr>
+      <w:r>
         <w:tab/>
+      </w:r>
+    </w:p>
+    <w:p/>
+    <w:p/>
+    <w:p/>
+    <w:p/>
+    <w:p/>
+    <w:p>
+      <w:r>
+        <w:t xml:space="preserve">My solution </w:t>
+      </w:r>
+      <w:r>
+        <w:t xml:space="preserve">worked and I submitted it. </w:t>
+      </w:r>
+      <w:r>
+        <w:t>I looked at th</w:t>
+      </w:r>
+      <w:r>
+        <w:t xml:space="preserve">e solutions submitted by the community. I saw many people doing something similar to my solution. However, so people did </w:t>
+      </w:r>
+      <w:r>
+        <w:t>a single-line solution. An example can be seen below.</w:t>
+      </w:r>
+    </w:p>
+    <w:p>
+      <w:r>
+        <w:rPr>
+          <w:noProof/>
+        </w:rPr>
+        <w:drawing>
+          <wp:anchor distT="0" distB="0" distL="114300" distR="114300" simplePos="0" relativeHeight="251691008" behindDoc="0" locked="0" layoutInCell="1" allowOverlap="1" wp14:anchorId="4E84C9E7" wp14:editId="4BDA20F8">
+            <wp:simplePos x="0" y="0"/>
+            <wp:positionH relativeFrom="margin">
+              <wp:align>center</wp:align>
+            </wp:positionH>
+            <wp:positionV relativeFrom="paragraph">
+              <wp:posOffset>4445</wp:posOffset>
+            </wp:positionV>
+            <wp:extent cx="4677428" cy="543001"/>
+            <wp:effectExtent l="0" t="0" r="0" b="9525"/>
+            <wp:wrapSquare wrapText="bothSides"/>
+            <wp:docPr id="30" name="Picture 30" descr="Text&#10;&#10;Description automatically generated"/>
+            <wp:cNvGraphicFramePr>
+              <a:graphicFrameLocks xmlns:a="http://schemas.openxmlformats.org/drawingml/2006/main" noChangeAspect="1"/>
+            </wp:cNvGraphicFramePr>
+            <a:graphic xmlns:a="http://schemas.openxmlformats.org/drawingml/2006/main">
+              <a:graphicData uri="http://schemas.openxmlformats.org/drawingml/2006/picture">
+                <pic:pic xmlns:pic="http://schemas.openxmlformats.org/drawingml/2006/picture">
+                  <pic:nvPicPr>
+                    <pic:cNvPr id="30" name="Picture 30" descr="Text&#10;&#10;Description automatically generated"/>
+                    <pic:cNvPicPr/>
+                  </pic:nvPicPr>
+                  <pic:blipFill>
+                    <a:blip r:embed="rId29">
+                      <a:extLst>
+                        <a:ext uri="{28A0092B-C50C-407E-A947-70E740481C1C}">
+                          <a14:useLocalDpi xmlns:a14="http://schemas.microsoft.com/office/drawing/2010/main" val="0"/>
+                        </a:ext>
+                      </a:extLst>
+                    </a:blip>
+                    <a:stretch>
+                      <a:fillRect/>
+                    </a:stretch>
+                  </pic:blipFill>
+                  <pic:spPr>
+                    <a:xfrm>
+                      <a:off x="0" y="0"/>
+                      <a:ext cx="4677428" cy="543001"/>
+                    </a:xfrm>
+                    <a:prstGeom prst="rect">
+                      <a:avLst/>
+                    </a:prstGeom>
+                  </pic:spPr>
+                </pic:pic>
+              </a:graphicData>
+            </a:graphic>
+          </wp:anchor>
+        </w:drawing>
       </w:r>
     </w:p>
     <w:sectPr>

</xml_diff>

<commit_message>
Added notes for the remove anchor from URL challenge
</commit_message>
<xml_diff>
--- a/CodewarsSolutions.docx
+++ b/CodewarsSolutions.docx
@@ -10,7 +10,6 @@
           <w:docPartUnique/>
         </w:docPartObj>
       </w:sdtPr>
-      <w:sdtEndPr/>
       <w:sdtContent>
         <w:p>
           <w:r>
@@ -90,7 +89,6 @@
                                     <w:dataBinding w:prefixMappings="xmlns:ns0='http://schemas.openxmlformats.org/package/2006/metadata/core-properties' xmlns:ns1='http://purl.org/dc/elements/1.1/'" w:xpath="/ns0:coreProperties[1]/ns1:creator[1]" w:storeItemID="{6C3C8BC8-F283-45AE-878A-BAB7291924A1}"/>
                                     <w:text/>
                                   </w:sdtPr>
-                                  <w:sdtEndPr/>
                                   <w:sdtContent>
                                     <w:r>
                                       <w:rPr>
@@ -164,7 +162,6 @@
                               <w:dataBinding w:prefixMappings="xmlns:ns0='http://schemas.openxmlformats.org/package/2006/metadata/core-properties' xmlns:ns1='http://purl.org/dc/elements/1.1/'" w:xpath="/ns0:coreProperties[1]/ns1:creator[1]" w:storeItemID="{6C3C8BC8-F283-45AE-878A-BAB7291924A1}"/>
                               <w:text/>
                             </w:sdtPr>
-                            <w:sdtEndPr/>
                             <w:sdtContent>
                               <w:r>
                                 <w:rPr>
@@ -394,7 +391,6 @@
                                     <w:dataBinding w:prefixMappings="xmlns:ns0='http://schemas.microsoft.com/office/2006/coverPageProps'" w:xpath="/ns0:CoverPageProperties[1]/ns0:Abstract[1]" w:storeItemID="{55AF091B-3C7A-41E3-B477-F2FDAA23CFDA}"/>
                                     <w:text/>
                                   </w:sdtPr>
-                                  <w:sdtEndPr/>
                                   <w:sdtContent>
                                     <w:r>
                                       <w:t xml:space="preserve">     </w:t>
@@ -436,7 +432,6 @@
                               <w:dataBinding w:prefixMappings="xmlns:ns0='http://schemas.microsoft.com/office/2006/coverPageProps'" w:xpath="/ns0:CoverPageProperties[1]/ns0:Abstract[1]" w:storeItemID="{55AF091B-3C7A-41E3-B477-F2FDAA23CFDA}"/>
                               <w:text/>
                             </w:sdtPr>
-                            <w:sdtEndPr/>
                             <w:sdtContent>
                               <w:r>
                                 <w:t xml:space="preserve">     </w:t>
@@ -725,7 +720,6 @@
                                   <w:dataBinding w:prefixMappings="xmlns:ns0='http://schemas.openxmlformats.org/package/2006/metadata/core-properties' xmlns:ns1='http://purl.org/dc/elements/1.1/'" w:xpath="/ns0:coreProperties[1]/ns1:title[1]" w:storeItemID="{6C3C8BC8-F283-45AE-878A-BAB7291924A1}"/>
                                   <w:text/>
                                 </w:sdtPr>
-                                <w:sdtEndPr/>
                                 <w:sdtContent>
                                   <w:p>
                                     <w:pPr>
@@ -760,7 +754,6 @@
                                   <w:dataBinding w:prefixMappings="xmlns:ns0='http://schemas.openxmlformats.org/package/2006/metadata/core-properties' xmlns:ns1='http://purl.org/dc/elements/1.1/'" w:xpath="/ns0:coreProperties[1]/ns1:subject[1]" w:storeItemID="{6C3C8BC8-F283-45AE-878A-BAB7291924A1}"/>
                                   <w:text/>
                                 </w:sdtPr>
-                                <w:sdtEndPr/>
                                 <w:sdtContent>
                                   <w:p>
                                     <w:pPr>
@@ -835,7 +828,6 @@
                             <w:dataBinding w:prefixMappings="xmlns:ns0='http://schemas.openxmlformats.org/package/2006/metadata/core-properties' xmlns:ns1='http://purl.org/dc/elements/1.1/'" w:xpath="/ns0:coreProperties[1]/ns1:title[1]" w:storeItemID="{6C3C8BC8-F283-45AE-878A-BAB7291924A1}"/>
                             <w:text/>
                           </w:sdtPr>
-                          <w:sdtEndPr/>
                           <w:sdtContent>
                             <w:p>
                               <w:pPr>
@@ -870,7 +862,6 @@
                             <w:dataBinding w:prefixMappings="xmlns:ns0='http://schemas.openxmlformats.org/package/2006/metadata/core-properties' xmlns:ns1='http://purl.org/dc/elements/1.1/'" w:xpath="/ns0:coreProperties[1]/ns1:subject[1]" w:storeItemID="{6C3C8BC8-F283-45AE-878A-BAB7291924A1}"/>
                             <w:text/>
                           </w:sdtPr>
-                          <w:sdtEndPr/>
                           <w:sdtContent>
                             <w:p>
                               <w:pPr>
@@ -975,7 +966,7 @@
           <w:r>
             <w:fldChar w:fldCharType="separate"/>
           </w:r>
-          <w:hyperlink w:anchor="_Toc111013412" w:history="1">
+          <w:hyperlink w:anchor="_Toc111792102" w:history="1">
             <w:r>
               <w:rPr>
                 <w:rStyle w:val="Hyperlink"/>
@@ -1002,7 +993,7 @@
                 <w:noProof/>
                 <w:webHidden/>
               </w:rPr>
-              <w:instrText xml:space="preserve"> PAGEREF _Toc111013412 \h </w:instrText>
+              <w:instrText xml:space="preserve"> PAGEREF _Toc111792102 \h </w:instrText>
             </w:r>
             <w:r>
               <w:rPr>
@@ -1047,7 +1038,7 @@
               <w:lang w:eastAsia="en-GB"/>
             </w:rPr>
           </w:pPr>
-          <w:hyperlink w:anchor="_Toc111013413" w:history="1">
+          <w:hyperlink w:anchor="_Toc111792103" w:history="1">
             <w:r>
               <w:rPr>
                 <w:rStyle w:val="Hyperlink"/>
@@ -1074,7 +1065,7 @@
                 <w:noProof/>
                 <w:webHidden/>
               </w:rPr>
-              <w:instrText xml:space="preserve"> PAGEREF _Toc111013413 \h </w:instrText>
+              <w:instrText xml:space="preserve"> PAGEREF _Toc111792103 \h </w:instrText>
             </w:r>
             <w:r>
               <w:rPr>
@@ -1119,7 +1110,7 @@
               <w:lang w:eastAsia="en-GB"/>
             </w:rPr>
           </w:pPr>
-          <w:hyperlink w:anchor="_Toc111013414" w:history="1">
+          <w:hyperlink w:anchor="_Toc111792104" w:history="1">
             <w:r>
               <w:rPr>
                 <w:rStyle w:val="Hyperlink"/>
@@ -1146,7 +1137,7 @@
                 <w:noProof/>
                 <w:webHidden/>
               </w:rPr>
-              <w:instrText xml:space="preserve"> PAGEREF _Toc111013414 \h </w:instrText>
+              <w:instrText xml:space="preserve"> PAGEREF _Toc111792104 \h </w:instrText>
             </w:r>
             <w:r>
               <w:rPr>
@@ -1191,7 +1182,7 @@
               <w:lang w:eastAsia="en-GB"/>
             </w:rPr>
           </w:pPr>
-          <w:hyperlink w:anchor="_Toc111013415" w:history="1">
+          <w:hyperlink w:anchor="_Toc111792105" w:history="1">
             <w:r>
               <w:rPr>
                 <w:rStyle w:val="Hyperlink"/>
@@ -1218,7 +1209,7 @@
                 <w:noProof/>
                 <w:webHidden/>
               </w:rPr>
-              <w:instrText xml:space="preserve"> PAGEREF _Toc111013415 \h </w:instrText>
+              <w:instrText xml:space="preserve"> PAGEREF _Toc111792105 \h </w:instrText>
             </w:r>
             <w:r>
               <w:rPr>
@@ -1263,7 +1254,7 @@
               <w:lang w:eastAsia="en-GB"/>
             </w:rPr>
           </w:pPr>
-          <w:hyperlink w:anchor="_Toc111013416" w:history="1">
+          <w:hyperlink w:anchor="_Toc111792106" w:history="1">
             <w:r>
               <w:rPr>
                 <w:rStyle w:val="Hyperlink"/>
@@ -1290,7 +1281,7 @@
                 <w:noProof/>
                 <w:webHidden/>
               </w:rPr>
-              <w:instrText xml:space="preserve"> PAGEREF _Toc111013416 \h </w:instrText>
+              <w:instrText xml:space="preserve"> PAGEREF _Toc111792106 \h </w:instrText>
             </w:r>
             <w:r>
               <w:rPr>
@@ -1335,7 +1326,7 @@
               <w:lang w:eastAsia="en-GB"/>
             </w:rPr>
           </w:pPr>
-          <w:hyperlink w:anchor="_Toc111013417" w:history="1">
+          <w:hyperlink w:anchor="_Toc111792107" w:history="1">
             <w:r>
               <w:rPr>
                 <w:rStyle w:val="Hyperlink"/>
@@ -1362,7 +1353,7 @@
                 <w:noProof/>
                 <w:webHidden/>
               </w:rPr>
-              <w:instrText xml:space="preserve"> PAGEREF _Toc111013417 \h </w:instrText>
+              <w:instrText xml:space="preserve"> PAGEREF _Toc111792107 \h </w:instrText>
             </w:r>
             <w:r>
               <w:rPr>
@@ -1407,7 +1398,7 @@
               <w:lang w:eastAsia="en-GB"/>
             </w:rPr>
           </w:pPr>
-          <w:hyperlink w:anchor="_Toc111013418" w:history="1">
+          <w:hyperlink w:anchor="_Toc111792108" w:history="1">
             <w:r>
               <w:rPr>
                 <w:rStyle w:val="Hyperlink"/>
@@ -1434,7 +1425,7 @@
                 <w:noProof/>
                 <w:webHidden/>
               </w:rPr>
-              <w:instrText xml:space="preserve"> PAGEREF _Toc111013418 \h </w:instrText>
+              <w:instrText xml:space="preserve"> PAGEREF _Toc111792108 \h </w:instrText>
             </w:r>
             <w:r>
               <w:rPr>
@@ -1455,6 +1446,78 @@
                 <w:webHidden/>
               </w:rPr>
               <w:t>8</w:t>
+            </w:r>
+            <w:r>
+              <w:rPr>
+                <w:noProof/>
+                <w:webHidden/>
+              </w:rPr>
+              <w:fldChar w:fldCharType="end"/>
+            </w:r>
+          </w:hyperlink>
+        </w:p>
+        <w:p>
+          <w:pPr>
+            <w:pStyle w:val="TOC2"/>
+            <w:tabs>
+              <w:tab w:val="right" w:leader="dot" w:pos="9016"/>
+            </w:tabs>
+            <w:rPr>
+              <w:rFonts w:eastAsiaTheme="minorEastAsia"/>
+              <w:noProof/>
+              <w:sz w:val="22"/>
+              <w:szCs w:val="22"/>
+              <w:lang w:eastAsia="en-GB"/>
+            </w:rPr>
+          </w:pPr>
+          <w:hyperlink w:anchor="_Toc111792109" w:history="1">
+            <w:r>
+              <w:rPr>
+                <w:rStyle w:val="Hyperlink"/>
+                <w:noProof/>
+              </w:rPr>
+              <w:t>Find the capitals - Python - 10/08/2022</w:t>
+            </w:r>
+            <w:r>
+              <w:rPr>
+                <w:noProof/>
+                <w:webHidden/>
+              </w:rPr>
+              <w:tab/>
+            </w:r>
+            <w:r>
+              <w:rPr>
+                <w:noProof/>
+                <w:webHidden/>
+              </w:rPr>
+              <w:fldChar w:fldCharType="begin"/>
+            </w:r>
+            <w:r>
+              <w:rPr>
+                <w:noProof/>
+                <w:webHidden/>
+              </w:rPr>
+              <w:instrText xml:space="preserve"> PAGEREF _Toc111792109 \h </w:instrText>
+            </w:r>
+            <w:r>
+              <w:rPr>
+                <w:noProof/>
+                <w:webHidden/>
+              </w:rPr>
+            </w:r>
+            <w:r>
+              <w:rPr>
+                <w:noProof/>
+                <w:webHidden/>
+              </w:rPr>
+              <w:fldChar w:fldCharType="separate"/>
+            </w:r>
+            <w:r>
+              <w:rPr>
+                <w:noProof/>
+                <w:webHidden/>
+              </w:rPr>
+              <w:t>11</w:t>
             </w:r>
             <w:r>
               <w:rPr>
@@ -1507,7 +1570,7 @@
       <w:pPr>
         <w:pStyle w:val="Heading1"/>
       </w:pPr>
-      <w:bookmarkStart w:id="0" w:name="_Toc111013412"/>
+      <w:bookmarkStart w:id="0" w:name="_Toc111792102"/>
       <w:r>
         <w:t>8 Kyu Difficulty Challenges</w:t>
       </w:r>
@@ -1517,7 +1580,7 @@
       <w:pPr>
         <w:pStyle w:val="Heading2"/>
       </w:pPr>
-      <w:bookmarkStart w:id="1" w:name="_Toc111013413"/>
+      <w:bookmarkStart w:id="1" w:name="_Toc111792103"/>
       <w:r>
         <w:drawing>
           <wp:anchor distT="0" distB="0" distL="114300" distR="114300" simplePos="0" relativeHeight="251669504" behindDoc="0" locked="0" layoutInCell="1" allowOverlap="1" wp14:anchorId="3A3A4D56" wp14:editId="155DD1EE">
@@ -2060,7 +2123,7 @@
       <w:pPr>
         <w:pStyle w:val="Heading2"/>
       </w:pPr>
-      <w:bookmarkStart w:id="2" w:name="_Toc111013414"/>
+      <w:bookmarkStart w:id="2" w:name="_Toc111792104"/>
       <w:r>
         <w:drawing>
           <wp:anchor distT="0" distB="0" distL="114300" distR="114300" simplePos="0" relativeHeight="251674624" behindDoc="0" locked="0" layoutInCell="1" allowOverlap="1" wp14:anchorId="66109A0D" wp14:editId="556297C0">
@@ -2210,15 +2273,7 @@
         <w:t>,</w:t>
       </w:r>
       <w:r>
-        <w:t xml:space="preserve"> but it will allow me to do something </w:t>
-      </w:r>
-      <w:proofErr w:type="gramStart"/>
-      <w:r>
-        <w:t>similar to</w:t>
-      </w:r>
-      <w:proofErr w:type="gramEnd"/>
-      <w:r>
-        <w:t xml:space="preserve"> the single-line solution</w:t>
+        <w:t xml:space="preserve"> but it will allow me to do something similar to the single-line solution</w:t>
       </w:r>
       <w:r>
         <w:t xml:space="preserve"> </w:t>
@@ -2405,7 +2460,7 @@
       <w:pPr>
         <w:pStyle w:val="Heading2"/>
       </w:pPr>
-      <w:bookmarkStart w:id="3" w:name="_Toc111013415"/>
+      <w:bookmarkStart w:id="3" w:name="_Toc111792105"/>
       <w:r>
         <w:lastRenderedPageBreak/>
         <w:drawing>
@@ -2609,15 +2664,7 @@
         </w:drawing>
       </w:r>
       <w:r>
-        <w:t xml:space="preserve">This challenge wants me to write a program that can take a string and convert it into a list of words. I will do this by making use of the </w:t>
-      </w:r>
-      <w:proofErr w:type="gramStart"/>
-      <w:r>
-        <w:t>split(</w:t>
-      </w:r>
-      <w:proofErr w:type="gramEnd"/>
-      <w:r>
-        <w:t xml:space="preserve">) method. Without any arguments, it will use whitespace as the separator. However, it has two optional parameters. The first parameter is the </w:t>
+        <w:t xml:space="preserve">This challenge wants me to write a program that can take a string and convert it into a list of words. I will do this by making use of the split() method. Without any arguments, it will use whitespace as the separator. However, it has two optional parameters. The first parameter is the </w:t>
       </w:r>
       <w:r>
         <w:rPr>
@@ -2641,15 +2688,7 @@
       </w:r>
       <w:proofErr w:type="spellEnd"/>
       <w:r>
-        <w:t xml:space="preserve">. This lets you limit how many splits it will do. By </w:t>
-      </w:r>
-      <w:proofErr w:type="gramStart"/>
-      <w:r>
-        <w:t>default</w:t>
-      </w:r>
-      <w:proofErr w:type="gramEnd"/>
-      <w:r>
-        <w:t xml:space="preserve"> it is set to </w:t>
+        <w:t xml:space="preserve">. This lets you limit how many splits it will do. By default it is set to </w:t>
       </w:r>
       <w:r>
         <w:rPr>
@@ -2745,15 +2784,7 @@
         <w:t>ed</w:t>
       </w:r>
       <w:r>
-        <w:t xml:space="preserve"> how the </w:t>
-      </w:r>
-      <w:proofErr w:type="gramStart"/>
-      <w:r>
-        <w:t>split(</w:t>
-      </w:r>
-      <w:proofErr w:type="gramEnd"/>
-      <w:r>
-        <w:t xml:space="preserve">) method has two different modes, which change how it works. The mode it will use will depend on if it is given an argument (other than </w:t>
+        <w:t xml:space="preserve"> how the split() method has two different modes, which change how it works. The mode it will use will depend on if it is given an argument (other than </w:t>
       </w:r>
       <w:r>
         <w:rPr>
@@ -2908,15 +2939,7 @@
         </w:drawing>
       </w:r>
       <w:r>
-        <w:t xml:space="preserve">Now that I understood the way </w:t>
-      </w:r>
-      <w:proofErr w:type="gramStart"/>
-      <w:r>
-        <w:t>split(</w:t>
-      </w:r>
-      <w:proofErr w:type="gramEnd"/>
-      <w:r>
-        <w:t xml:space="preserve">) works, I reattempted the challenge. </w:t>
+        <w:t xml:space="preserve">Now that I understood the way split() works, I reattempted the challenge. </w:t>
       </w:r>
       <w:r>
         <w:t xml:space="preserve">My new attempt can be seen below. </w:t>
@@ -3023,7 +3046,7 @@
       <w:pPr>
         <w:pStyle w:val="Heading2"/>
       </w:pPr>
-      <w:bookmarkStart w:id="4" w:name="_Toc111013416"/>
+      <w:bookmarkStart w:id="4" w:name="_Toc111792106"/>
       <w:r>
         <w:t>If You Can’t Sleep, Just Count Sheep!! - Python - 05/08/2022</w:t>
       </w:r>
@@ -3335,7 +3358,7 @@
       <w:pPr>
         <w:pStyle w:val="Heading1"/>
       </w:pPr>
-      <w:bookmarkStart w:id="5" w:name="_Toc111013417"/>
+      <w:bookmarkStart w:id="5" w:name="_Toc111792107"/>
       <w:r>
         <w:t xml:space="preserve">7 Kyu Difficulty </w:t>
       </w:r>
@@ -3348,7 +3371,7 @@
       <w:pPr>
         <w:pStyle w:val="Heading2"/>
       </w:pPr>
-      <w:bookmarkStart w:id="6" w:name="_Toc111013418"/>
+      <w:bookmarkStart w:id="6" w:name="_Toc111792108"/>
       <w:r>
         <w:drawing>
           <wp:anchor distT="0" distB="0" distL="114300" distR="114300" simplePos="0" relativeHeight="251665408" behindDoc="0" locked="0" layoutInCell="1" allowOverlap="1" wp14:anchorId="51CC5A38" wp14:editId="34995DEC">
@@ -3846,6 +3869,7 @@
       <w:pPr>
         <w:pStyle w:val="Heading2"/>
       </w:pPr>
+      <w:bookmarkStart w:id="7" w:name="_Toc111792109"/>
       <w:r>
         <w:lastRenderedPageBreak/>
         <w:t>Find the capitals</w:t>
@@ -3865,6 +3889,7 @@
       <w:r>
         <w:t>2</w:t>
       </w:r>
+      <w:bookmarkEnd w:id="7"/>
     </w:p>
     <w:p>
       <w:r>
@@ -3939,7 +3964,6 @@
         <w:t xml:space="preserve">is a capital letter by using the </w:t>
       </w:r>
       <w:proofErr w:type="spellStart"/>
-      <w:proofErr w:type="gramStart"/>
       <w:r>
         <w:t>is</w:t>
       </w:r>
@@ -3951,11 +3975,7 @@
       </w:r>
       <w:proofErr w:type="spellEnd"/>
       <w:r>
-        <w:t>(</w:t>
-      </w:r>
-      <w:proofErr w:type="gramEnd"/>
-      <w:r>
-        <w:t xml:space="preserve">) method. If it returns True, I will </w:t>
+        <w:t xml:space="preserve">() method. If it returns True, I will </w:t>
       </w:r>
       <w:r>
         <w:t xml:space="preserve">add its index to a list. The list will be returned </w:t>
@@ -4060,19 +4080,20 @@
         <w:t>a single-line solution. An example can be seen below.</w:t>
       </w:r>
     </w:p>
+    <w:p/>
     <w:p>
       <w:r>
         <w:rPr>
           <w:noProof/>
         </w:rPr>
         <w:drawing>
-          <wp:anchor distT="0" distB="0" distL="114300" distR="114300" simplePos="0" relativeHeight="251691008" behindDoc="0" locked="0" layoutInCell="1" allowOverlap="1" wp14:anchorId="4E84C9E7" wp14:editId="4BDA20F8">
+          <wp:anchor distT="0" distB="0" distL="114300" distR="114300" simplePos="0" relativeHeight="251691008" behindDoc="0" locked="0" layoutInCell="1" allowOverlap="1" wp14:anchorId="4E84C9E7" wp14:editId="2323C779">
             <wp:simplePos x="0" y="0"/>
             <wp:positionH relativeFrom="margin">
               <wp:align>center</wp:align>
             </wp:positionH>
             <wp:positionV relativeFrom="paragraph">
-              <wp:posOffset>4445</wp:posOffset>
+              <wp:posOffset>-135710</wp:posOffset>
             </wp:positionV>
             <wp:extent cx="4677428" cy="543001"/>
             <wp:effectExtent l="0" t="0" r="0" b="9525"/>
@@ -4114,6 +4135,211 @@
             </a:graphic>
           </wp:anchor>
         </w:drawing>
+      </w:r>
+      <w:r>
+        <w:br w:type="page"/>
+      </w:r>
+    </w:p>
+    <w:p>
+      <w:r>
+        <w:rPr>
+          <w:noProof/>
+        </w:rPr>
+        <w:lastRenderedPageBreak/>
+        <mc:AlternateContent>
+          <mc:Choice Requires="wps">
+            <w:drawing>
+              <wp:anchor distT="0" distB="0" distL="114300" distR="114300" simplePos="0" relativeHeight="251693056" behindDoc="0" locked="0" layoutInCell="1" allowOverlap="1" wp14:anchorId="03025339" wp14:editId="7F302EC9">
+                <wp:simplePos x="0" y="0"/>
+                <wp:positionH relativeFrom="margin">
+                  <wp:align>left</wp:align>
+                </wp:positionH>
+                <wp:positionV relativeFrom="paragraph">
+                  <wp:posOffset>16539</wp:posOffset>
+                </wp:positionV>
+                <wp:extent cx="5399405" cy="0"/>
+                <wp:effectExtent l="0" t="0" r="0" b="0"/>
+                <wp:wrapSquare wrapText="bothSides"/>
+                <wp:docPr id="28" name="Straight Connector 28"/>
+                <wp:cNvGraphicFramePr/>
+                <a:graphic xmlns:a="http://schemas.openxmlformats.org/drawingml/2006/main">
+                  <a:graphicData uri="http://schemas.microsoft.com/office/word/2010/wordprocessingShape">
+                    <wps:wsp>
+                      <wps:cNvCnPr/>
+                      <wps:spPr>
+                        <a:xfrm flipV="1">
+                          <a:off x="0" y="0"/>
+                          <a:ext cx="5399405" cy="0"/>
+                        </a:xfrm>
+                        <a:prstGeom prst="line">
+                          <a:avLst/>
+                        </a:prstGeom>
+                      </wps:spPr>
+                      <wps:style>
+                        <a:lnRef idx="1">
+                          <a:schemeClr val="accent1"/>
+                        </a:lnRef>
+                        <a:fillRef idx="0">
+                          <a:schemeClr val="accent1"/>
+                        </a:fillRef>
+                        <a:effectRef idx="0">
+                          <a:schemeClr val="accent1"/>
+                        </a:effectRef>
+                        <a:fontRef idx="minor">
+                          <a:schemeClr val="tx1"/>
+                        </a:fontRef>
+                      </wps:style>
+                      <wps:bodyPr/>
+                    </wps:wsp>
+                  </a:graphicData>
+                </a:graphic>
+                <wp14:sizeRelH relativeFrom="margin">
+                  <wp14:pctWidth>0</wp14:pctWidth>
+                </wp14:sizeRelH>
+                <wp14:sizeRelV relativeFrom="margin">
+                  <wp14:pctHeight>0</wp14:pctHeight>
+                </wp14:sizeRelV>
+              </wp:anchor>
+            </w:drawing>
+          </mc:Choice>
+          <mc:Fallback>
+            <w:pict>
+              <v:line w14:anchorId="16D2BF70" id="Straight Connector 28" o:spid="_x0000_s1026" style="position:absolute;flip:y;z-index:251693056;visibility:visible;mso-wrap-style:square;mso-width-percent:0;mso-height-percent:0;mso-wrap-distance-left:9pt;mso-wrap-distance-top:0;mso-wrap-distance-right:9pt;mso-wrap-distance-bottom:0;mso-position-horizontal:left;mso-position-horizontal-relative:margin;mso-position-vertical:absolute;mso-position-vertical-relative:text;mso-width-percent:0;mso-height-percent:0;mso-width-relative:margin;mso-height-relative:margin" from="0,1.3pt" to="425.15pt,1.3pt" o:gfxdata="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" strokecolor="#4472c4 [3204]" strokeweight=".5pt">
+                <v:stroke joinstyle="miter"/>
+                <w10:wrap type="square" anchorx="margin"/>
+              </v:line>
+            </w:pict>
+          </mc:Fallback>
+        </mc:AlternateContent>
+      </w:r>
+    </w:p>
+    <w:p>
+      <w:pPr>
+        <w:pStyle w:val="Heading2"/>
+      </w:pPr>
+      <w:r>
+        <w:drawing>
+          <wp:anchor distT="0" distB="0" distL="114300" distR="114300" simplePos="0" relativeHeight="251694080" behindDoc="0" locked="0" layoutInCell="1" allowOverlap="1" wp14:anchorId="124385D2" wp14:editId="72C7D6F9">
+            <wp:simplePos x="0" y="0"/>
+            <wp:positionH relativeFrom="margin">
+              <wp:align>center</wp:align>
+            </wp:positionH>
+            <wp:positionV relativeFrom="paragraph">
+              <wp:posOffset>373371</wp:posOffset>
+            </wp:positionV>
+            <wp:extent cx="7110095" cy="2520315"/>
+            <wp:effectExtent l="0" t="0" r="0" b="0"/>
+            <wp:wrapSquare wrapText="bothSides"/>
+            <wp:docPr id="32" name="Picture 32" descr="Challenge description"/>
+            <wp:cNvGraphicFramePr>
+              <a:graphicFrameLocks xmlns:a="http://schemas.openxmlformats.org/drawingml/2006/main" noChangeAspect="1"/>
+            </wp:cNvGraphicFramePr>
+            <a:graphic xmlns:a="http://schemas.openxmlformats.org/drawingml/2006/main">
+              <a:graphicData uri="http://schemas.openxmlformats.org/drawingml/2006/picture">
+                <pic:pic xmlns:pic="http://schemas.openxmlformats.org/drawingml/2006/picture">
+                  <pic:nvPicPr>
+                    <pic:cNvPr id="32" name="Picture 32" descr="Challenge description"/>
+                    <pic:cNvPicPr/>
+                  </pic:nvPicPr>
+                  <pic:blipFill>
+                    <a:blip r:embed="rId30">
+                      <a:extLst>
+                        <a:ext uri="{28A0092B-C50C-407E-A947-70E740481C1C}">
+                          <a14:useLocalDpi xmlns:a14="http://schemas.microsoft.com/office/drawing/2010/main" val="0"/>
+                        </a:ext>
+                      </a:extLst>
+                    </a:blip>
+                    <a:stretch>
+                      <a:fillRect/>
+                    </a:stretch>
+                  </pic:blipFill>
+                  <pic:spPr>
+                    <a:xfrm>
+                      <a:off x="0" y="0"/>
+                      <a:ext cx="7110095" cy="2520315"/>
+                    </a:xfrm>
+                    <a:prstGeom prst="rect">
+                      <a:avLst/>
+                    </a:prstGeom>
+                  </pic:spPr>
+                </pic:pic>
+              </a:graphicData>
+            </a:graphic>
+            <wp14:sizeRelH relativeFrom="margin">
+              <wp14:pctWidth>0</wp14:pctWidth>
+            </wp14:sizeRelH>
+            <wp14:sizeRelV relativeFrom="margin">
+              <wp14:pctHeight>0</wp14:pctHeight>
+            </wp14:sizeRelV>
+          </wp:anchor>
+        </w:drawing>
+      </w:r>
+      <w:r>
+        <w:t>Re</w:t>
+      </w:r>
+      <w:r>
+        <w:t>move Anchor From URL</w:t>
+      </w:r>
+      <w:r>
+        <w:t xml:space="preserve"> - Python - 19/08/2022</w:t>
+      </w:r>
+    </w:p>
+    <w:p>
+      <w:r>
+        <w:t>This challenge wants me to write a function which removes the anchor from the URL. My solution can be seen below.</w:t>
+      </w:r>
+    </w:p>
+    <w:p>
+      <w:r>
+        <w:rPr>
+          <w:noProof/>
+        </w:rPr>
+        <w:drawing>
+          <wp:inline distT="0" distB="0" distL="0" distR="0" wp14:anchorId="2EFD5677" wp14:editId="2ECB998C">
+            <wp:extent cx="5788380" cy="1542197"/>
+            <wp:effectExtent l="0" t="0" r="3175" b="1270"/>
+            <wp:docPr id="33" name="Picture 33" descr="Solution"/>
+            <wp:cNvGraphicFramePr>
+              <a:graphicFrameLocks xmlns:a="http://schemas.openxmlformats.org/drawingml/2006/main" noChangeAspect="1"/>
+            </wp:cNvGraphicFramePr>
+            <a:graphic xmlns:a="http://schemas.openxmlformats.org/drawingml/2006/main">
+              <a:graphicData uri="http://schemas.openxmlformats.org/drawingml/2006/picture">
+                <pic:pic xmlns:pic="http://schemas.openxmlformats.org/drawingml/2006/picture">
+                  <pic:nvPicPr>
+                    <pic:cNvPr id="33" name="Picture 33" descr="Solution"/>
+                    <pic:cNvPicPr/>
+                  </pic:nvPicPr>
+                  <pic:blipFill>
+                    <a:blip r:embed="rId31">
+                      <a:extLst>
+                        <a:ext uri="{28A0092B-C50C-407E-A947-70E740481C1C}">
+                          <a14:useLocalDpi xmlns:a14="http://schemas.microsoft.com/office/drawing/2010/main" val="0"/>
+                        </a:ext>
+                      </a:extLst>
+                    </a:blip>
+                    <a:stretch>
+                      <a:fillRect/>
+                    </a:stretch>
+                  </pic:blipFill>
+                  <pic:spPr>
+                    <a:xfrm>
+                      <a:off x="0" y="0"/>
+                      <a:ext cx="5796065" cy="1544245"/>
+                    </a:xfrm>
+                    <a:prstGeom prst="rect">
+                      <a:avLst/>
+                    </a:prstGeom>
+                  </pic:spPr>
+                </pic:pic>
+              </a:graphicData>
+            </a:graphic>
+          </wp:inline>
+        </w:drawing>
+      </w:r>
+    </w:p>
+    <w:p>
+      <w:r>
+        <w:t xml:space="preserve">I tested my solution worked and it did. I submitted it and then looked at the solutions created by the community. </w:t>
       </w:r>
     </w:p>
     <w:sectPr>

</xml_diff>

<commit_message>
Added notes for the Testing 1-2-3 challenge
</commit_message>
<xml_diff>
--- a/CodewarsSolutions.docx
+++ b/CodewarsSolutions.docx
@@ -966,7 +966,7 @@
           <w:r>
             <w:fldChar w:fldCharType="separate"/>
           </w:r>
-          <w:hyperlink w:anchor="_Toc111792102" w:history="1">
+          <w:hyperlink w:anchor="_Toc112744864" w:history="1">
             <w:r>
               <w:rPr>
                 <w:rStyle w:val="Hyperlink"/>
@@ -993,7 +993,7 @@
                 <w:noProof/>
                 <w:webHidden/>
               </w:rPr>
-              <w:instrText xml:space="preserve"> PAGEREF _Toc111792102 \h </w:instrText>
+              <w:instrText xml:space="preserve"> PAGEREF _Toc112744864 \h </w:instrText>
             </w:r>
             <w:r>
               <w:rPr>
@@ -1038,7 +1038,7 @@
               <w:lang w:eastAsia="en-GB"/>
             </w:rPr>
           </w:pPr>
-          <w:hyperlink w:anchor="_Toc111792103" w:history="1">
+          <w:hyperlink w:anchor="_Toc112744865" w:history="1">
             <w:r>
               <w:rPr>
                 <w:rStyle w:val="Hyperlink"/>
@@ -1065,7 +1065,7 @@
                 <w:noProof/>
                 <w:webHidden/>
               </w:rPr>
-              <w:instrText xml:space="preserve"> PAGEREF _Toc111792103 \h </w:instrText>
+              <w:instrText xml:space="preserve"> PAGEREF _Toc112744865 \h </w:instrText>
             </w:r>
             <w:r>
               <w:rPr>
@@ -1110,7 +1110,7 @@
               <w:lang w:eastAsia="en-GB"/>
             </w:rPr>
           </w:pPr>
-          <w:hyperlink w:anchor="_Toc111792104" w:history="1">
+          <w:hyperlink w:anchor="_Toc112744866" w:history="1">
             <w:r>
               <w:rPr>
                 <w:rStyle w:val="Hyperlink"/>
@@ -1137,7 +1137,7 @@
                 <w:noProof/>
                 <w:webHidden/>
               </w:rPr>
-              <w:instrText xml:space="preserve"> PAGEREF _Toc111792104 \h </w:instrText>
+              <w:instrText xml:space="preserve"> PAGEREF _Toc112744866 \h </w:instrText>
             </w:r>
             <w:r>
               <w:rPr>
@@ -1182,7 +1182,7 @@
               <w:lang w:eastAsia="en-GB"/>
             </w:rPr>
           </w:pPr>
-          <w:hyperlink w:anchor="_Toc111792105" w:history="1">
+          <w:hyperlink w:anchor="_Toc112744867" w:history="1">
             <w:r>
               <w:rPr>
                 <w:rStyle w:val="Hyperlink"/>
@@ -1209,7 +1209,7 @@
                 <w:noProof/>
                 <w:webHidden/>
               </w:rPr>
-              <w:instrText xml:space="preserve"> PAGEREF _Toc111792105 \h </w:instrText>
+              <w:instrText xml:space="preserve"> PAGEREF _Toc112744867 \h </w:instrText>
             </w:r>
             <w:r>
               <w:rPr>
@@ -1254,7 +1254,7 @@
               <w:lang w:eastAsia="en-GB"/>
             </w:rPr>
           </w:pPr>
-          <w:hyperlink w:anchor="_Toc111792106" w:history="1">
+          <w:hyperlink w:anchor="_Toc112744868" w:history="1">
             <w:r>
               <w:rPr>
                 <w:rStyle w:val="Hyperlink"/>
@@ -1281,7 +1281,7 @@
                 <w:noProof/>
                 <w:webHidden/>
               </w:rPr>
-              <w:instrText xml:space="preserve"> PAGEREF _Toc111792106 \h </w:instrText>
+              <w:instrText xml:space="preserve"> PAGEREF _Toc112744868 \h </w:instrText>
             </w:r>
             <w:r>
               <w:rPr>
@@ -1326,7 +1326,7 @@
               <w:lang w:eastAsia="en-GB"/>
             </w:rPr>
           </w:pPr>
-          <w:hyperlink w:anchor="_Toc111792107" w:history="1">
+          <w:hyperlink w:anchor="_Toc112744869" w:history="1">
             <w:r>
               <w:rPr>
                 <w:rStyle w:val="Hyperlink"/>
@@ -1353,7 +1353,7 @@
                 <w:noProof/>
                 <w:webHidden/>
               </w:rPr>
-              <w:instrText xml:space="preserve"> PAGEREF _Toc111792107 \h </w:instrText>
+              <w:instrText xml:space="preserve"> PAGEREF _Toc112744869 \h </w:instrText>
             </w:r>
             <w:r>
               <w:rPr>
@@ -1398,7 +1398,7 @@
               <w:lang w:eastAsia="en-GB"/>
             </w:rPr>
           </w:pPr>
-          <w:hyperlink w:anchor="_Toc111792108" w:history="1">
+          <w:hyperlink w:anchor="_Toc112744870" w:history="1">
             <w:r>
               <w:rPr>
                 <w:rStyle w:val="Hyperlink"/>
@@ -1425,7 +1425,7 @@
                 <w:noProof/>
                 <w:webHidden/>
               </w:rPr>
-              <w:instrText xml:space="preserve"> PAGEREF _Toc111792108 \h </w:instrText>
+              <w:instrText xml:space="preserve"> PAGEREF _Toc112744870 \h </w:instrText>
             </w:r>
             <w:r>
               <w:rPr>
@@ -1470,7 +1470,7 @@
               <w:lang w:eastAsia="en-GB"/>
             </w:rPr>
           </w:pPr>
-          <w:hyperlink w:anchor="_Toc111792109" w:history="1">
+          <w:hyperlink w:anchor="_Toc112744871" w:history="1">
             <w:r>
               <w:rPr>
                 <w:rStyle w:val="Hyperlink"/>
@@ -1497,7 +1497,7 @@
                 <w:noProof/>
                 <w:webHidden/>
               </w:rPr>
-              <w:instrText xml:space="preserve"> PAGEREF _Toc111792109 \h </w:instrText>
+              <w:instrText xml:space="preserve"> PAGEREF _Toc112744871 \h </w:instrText>
             </w:r>
             <w:r>
               <w:rPr>
@@ -1518,6 +1518,150 @@
                 <w:webHidden/>
               </w:rPr>
               <w:t>11</w:t>
+            </w:r>
+            <w:r>
+              <w:rPr>
+                <w:noProof/>
+                <w:webHidden/>
+              </w:rPr>
+              <w:fldChar w:fldCharType="end"/>
+            </w:r>
+          </w:hyperlink>
+        </w:p>
+        <w:p>
+          <w:pPr>
+            <w:pStyle w:val="TOC2"/>
+            <w:tabs>
+              <w:tab w:val="right" w:leader="dot" w:pos="9016"/>
+            </w:tabs>
+            <w:rPr>
+              <w:rFonts w:eastAsiaTheme="minorEastAsia"/>
+              <w:noProof/>
+              <w:sz w:val="22"/>
+              <w:szCs w:val="22"/>
+              <w:lang w:eastAsia="en-GB"/>
+            </w:rPr>
+          </w:pPr>
+          <w:hyperlink w:anchor="_Toc112744872" w:history="1">
+            <w:r>
+              <w:rPr>
+                <w:rStyle w:val="Hyperlink"/>
+                <w:noProof/>
+              </w:rPr>
+              <w:t>Remove Anchor From URL - Python - 19/08/2022</w:t>
+            </w:r>
+            <w:r>
+              <w:rPr>
+                <w:noProof/>
+                <w:webHidden/>
+              </w:rPr>
+              <w:tab/>
+            </w:r>
+            <w:r>
+              <w:rPr>
+                <w:noProof/>
+                <w:webHidden/>
+              </w:rPr>
+              <w:fldChar w:fldCharType="begin"/>
+            </w:r>
+            <w:r>
+              <w:rPr>
+                <w:noProof/>
+                <w:webHidden/>
+              </w:rPr>
+              <w:instrText xml:space="preserve"> PAGEREF _Toc112744872 \h </w:instrText>
+            </w:r>
+            <w:r>
+              <w:rPr>
+                <w:noProof/>
+                <w:webHidden/>
+              </w:rPr>
+            </w:r>
+            <w:r>
+              <w:rPr>
+                <w:noProof/>
+                <w:webHidden/>
+              </w:rPr>
+              <w:fldChar w:fldCharType="separate"/>
+            </w:r>
+            <w:r>
+              <w:rPr>
+                <w:noProof/>
+                <w:webHidden/>
+              </w:rPr>
+              <w:t>12</w:t>
+            </w:r>
+            <w:r>
+              <w:rPr>
+                <w:noProof/>
+                <w:webHidden/>
+              </w:rPr>
+              <w:fldChar w:fldCharType="end"/>
+            </w:r>
+          </w:hyperlink>
+        </w:p>
+        <w:p>
+          <w:pPr>
+            <w:pStyle w:val="TOC2"/>
+            <w:tabs>
+              <w:tab w:val="right" w:leader="dot" w:pos="9016"/>
+            </w:tabs>
+            <w:rPr>
+              <w:rFonts w:eastAsiaTheme="minorEastAsia"/>
+              <w:noProof/>
+              <w:sz w:val="22"/>
+              <w:szCs w:val="22"/>
+              <w:lang w:eastAsia="en-GB"/>
+            </w:rPr>
+          </w:pPr>
+          <w:hyperlink w:anchor="_Toc112744873" w:history="1">
+            <w:r>
+              <w:rPr>
+                <w:rStyle w:val="Hyperlink"/>
+                <w:noProof/>
+              </w:rPr>
+              <w:t>Testing 1-2-3 - Python - 30/08/2022</w:t>
+            </w:r>
+            <w:r>
+              <w:rPr>
+                <w:noProof/>
+                <w:webHidden/>
+              </w:rPr>
+              <w:tab/>
+            </w:r>
+            <w:r>
+              <w:rPr>
+                <w:noProof/>
+                <w:webHidden/>
+              </w:rPr>
+              <w:fldChar w:fldCharType="begin"/>
+            </w:r>
+            <w:r>
+              <w:rPr>
+                <w:noProof/>
+                <w:webHidden/>
+              </w:rPr>
+              <w:instrText xml:space="preserve"> PAGEREF _Toc112744873 \h </w:instrText>
+            </w:r>
+            <w:r>
+              <w:rPr>
+                <w:noProof/>
+                <w:webHidden/>
+              </w:rPr>
+            </w:r>
+            <w:r>
+              <w:rPr>
+                <w:noProof/>
+                <w:webHidden/>
+              </w:rPr>
+              <w:fldChar w:fldCharType="separate"/>
+            </w:r>
+            <w:r>
+              <w:rPr>
+                <w:noProof/>
+                <w:webHidden/>
+              </w:rPr>
+              <w:t>13</w:t>
             </w:r>
             <w:r>
               <w:rPr>
@@ -1570,7 +1714,7 @@
       <w:pPr>
         <w:pStyle w:val="Heading1"/>
       </w:pPr>
-      <w:bookmarkStart w:id="0" w:name="_Toc111792102"/>
+      <w:bookmarkStart w:id="0" w:name="_Toc112744864"/>
       <w:r>
         <w:t>8 Kyu Difficulty Challenges</w:t>
       </w:r>
@@ -1580,7 +1724,7 @@
       <w:pPr>
         <w:pStyle w:val="Heading2"/>
       </w:pPr>
-      <w:bookmarkStart w:id="1" w:name="_Toc111792103"/>
+      <w:bookmarkStart w:id="1" w:name="_Toc112744865"/>
       <w:r>
         <w:drawing>
           <wp:anchor distT="0" distB="0" distL="114300" distR="114300" simplePos="0" relativeHeight="251669504" behindDoc="0" locked="0" layoutInCell="1" allowOverlap="1" wp14:anchorId="3A3A4D56" wp14:editId="155DD1EE">
@@ -2123,7 +2267,7 @@
       <w:pPr>
         <w:pStyle w:val="Heading2"/>
       </w:pPr>
-      <w:bookmarkStart w:id="2" w:name="_Toc111792104"/>
+      <w:bookmarkStart w:id="2" w:name="_Toc112744866"/>
       <w:r>
         <w:drawing>
           <wp:anchor distT="0" distB="0" distL="114300" distR="114300" simplePos="0" relativeHeight="251674624" behindDoc="0" locked="0" layoutInCell="1" allowOverlap="1" wp14:anchorId="66109A0D" wp14:editId="556297C0">
@@ -2460,7 +2604,7 @@
       <w:pPr>
         <w:pStyle w:val="Heading2"/>
       </w:pPr>
-      <w:bookmarkStart w:id="3" w:name="_Toc111792105"/>
+      <w:bookmarkStart w:id="3" w:name="_Toc112744867"/>
       <w:r>
         <w:lastRenderedPageBreak/>
         <w:drawing>
@@ -3046,7 +3190,7 @@
       <w:pPr>
         <w:pStyle w:val="Heading2"/>
       </w:pPr>
-      <w:bookmarkStart w:id="4" w:name="_Toc111792106"/>
+      <w:bookmarkStart w:id="4" w:name="_Toc112744868"/>
       <w:r>
         <w:t>If You Can’t Sleep, Just Count Sheep!! - Python - 05/08/2022</w:t>
       </w:r>
@@ -3358,7 +3502,7 @@
       <w:pPr>
         <w:pStyle w:val="Heading1"/>
       </w:pPr>
-      <w:bookmarkStart w:id="5" w:name="_Toc111792107"/>
+      <w:bookmarkStart w:id="5" w:name="_Toc112744869"/>
       <w:r>
         <w:t xml:space="preserve">7 Kyu Difficulty </w:t>
       </w:r>
@@ -3371,7 +3515,7 @@
       <w:pPr>
         <w:pStyle w:val="Heading2"/>
       </w:pPr>
-      <w:bookmarkStart w:id="6" w:name="_Toc111792108"/>
+      <w:bookmarkStart w:id="6" w:name="_Toc112744870"/>
       <w:r>
         <w:drawing>
           <wp:anchor distT="0" distB="0" distL="114300" distR="114300" simplePos="0" relativeHeight="251665408" behindDoc="0" locked="0" layoutInCell="1" allowOverlap="1" wp14:anchorId="51CC5A38" wp14:editId="34995DEC">
@@ -3869,7 +4013,7 @@
       <w:pPr>
         <w:pStyle w:val="Heading2"/>
       </w:pPr>
-      <w:bookmarkStart w:id="7" w:name="_Toc111792109"/>
+      <w:bookmarkStart w:id="7" w:name="_Toc112744871"/>
       <w:r>
         <w:lastRenderedPageBreak/>
         <w:t>Find the capitals</w:t>
@@ -4217,6 +4361,7 @@
       <w:pPr>
         <w:pStyle w:val="Heading2"/>
       </w:pPr>
+      <w:bookmarkStart w:id="8" w:name="_Toc112744872"/>
       <w:r>
         <w:drawing>
           <wp:anchor distT="0" distB="0" distL="114300" distR="114300" simplePos="0" relativeHeight="251694080" behindDoc="0" locked="0" layoutInCell="1" allowOverlap="1" wp14:anchorId="124385D2" wp14:editId="72C7D6F9">
@@ -4283,6 +4428,7 @@
       <w:r>
         <w:t xml:space="preserve"> - Python - 19/08/2022</w:t>
       </w:r>
+      <w:bookmarkEnd w:id="8"/>
     </w:p>
     <w:p>
       <w:r>
@@ -4340,6 +4486,315 @@
     <w:p>
       <w:r>
         <w:t xml:space="preserve">I tested my solution worked and it did. I submitted it and then looked at the solutions created by the community. </w:t>
+      </w:r>
+    </w:p>
+    <w:p>
+      <w:r>
+        <w:rPr>
+          <w:noProof/>
+        </w:rPr>
+        <mc:AlternateContent>
+          <mc:Choice Requires="wps">
+            <w:drawing>
+              <wp:anchor distT="0" distB="0" distL="114300" distR="114300" simplePos="0" relativeHeight="251696128" behindDoc="0" locked="0" layoutInCell="1" allowOverlap="1" wp14:anchorId="131E8344" wp14:editId="52B65459">
+                <wp:simplePos x="0" y="0"/>
+                <wp:positionH relativeFrom="margin">
+                  <wp:posOffset>11875</wp:posOffset>
+                </wp:positionH>
+                <wp:positionV relativeFrom="paragraph">
+                  <wp:posOffset>332740</wp:posOffset>
+                </wp:positionV>
+                <wp:extent cx="5399405" cy="0"/>
+                <wp:effectExtent l="0" t="0" r="0" b="0"/>
+                <wp:wrapSquare wrapText="bothSides"/>
+                <wp:docPr id="31" name="Straight Connector 31"/>
+                <wp:cNvGraphicFramePr/>
+                <a:graphic xmlns:a="http://schemas.openxmlformats.org/drawingml/2006/main">
+                  <a:graphicData uri="http://schemas.microsoft.com/office/word/2010/wordprocessingShape">
+                    <wps:wsp>
+                      <wps:cNvCnPr/>
+                      <wps:spPr>
+                        <a:xfrm flipV="1">
+                          <a:off x="0" y="0"/>
+                          <a:ext cx="5399405" cy="0"/>
+                        </a:xfrm>
+                        <a:prstGeom prst="line">
+                          <a:avLst/>
+                        </a:prstGeom>
+                      </wps:spPr>
+                      <wps:style>
+                        <a:lnRef idx="1">
+                          <a:schemeClr val="accent1"/>
+                        </a:lnRef>
+                        <a:fillRef idx="0">
+                          <a:schemeClr val="accent1"/>
+                        </a:fillRef>
+                        <a:effectRef idx="0">
+                          <a:schemeClr val="accent1"/>
+                        </a:effectRef>
+                        <a:fontRef idx="minor">
+                          <a:schemeClr val="tx1"/>
+                        </a:fontRef>
+                      </wps:style>
+                      <wps:bodyPr/>
+                    </wps:wsp>
+                  </a:graphicData>
+                </a:graphic>
+                <wp14:sizeRelH relativeFrom="margin">
+                  <wp14:pctWidth>0</wp14:pctWidth>
+                </wp14:sizeRelH>
+                <wp14:sizeRelV relativeFrom="margin">
+                  <wp14:pctHeight>0</wp14:pctHeight>
+                </wp14:sizeRelV>
+              </wp:anchor>
+            </w:drawing>
+          </mc:Choice>
+          <mc:Fallback>
+            <w:pict>
+              <v:line w14:anchorId="690D26EF" id="Straight Connector 31" o:spid="_x0000_s1026" style="position:absolute;flip:y;z-index:251696128;visibility:visible;mso-wrap-style:square;mso-width-percent:0;mso-height-percent:0;mso-wrap-distance-left:9pt;mso-wrap-distance-top:0;mso-wrap-distance-right:9pt;mso-wrap-distance-bottom:0;mso-position-horizontal:absolute;mso-position-horizontal-relative:margin;mso-position-vertical:absolute;mso-position-vertical-relative:text;mso-width-percent:0;mso-height-percent:0;mso-width-relative:margin;mso-height-relative:margin" from=".95pt,26.2pt" to="426.1pt,26.2pt" o:gfxdata="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" strokecolor="#4472c4 [3204]" strokeweight=".5pt">
+                <v:stroke joinstyle="miter"/>
+                <w10:wrap type="square" anchorx="margin"/>
+              </v:line>
+            </w:pict>
+          </mc:Fallback>
+        </mc:AlternateContent>
+      </w:r>
+    </w:p>
+    <w:p/>
+    <w:p>
+      <w:pPr>
+        <w:pStyle w:val="Heading2"/>
+      </w:pPr>
+      <w:bookmarkStart w:id="9" w:name="_Toc112744873"/>
+      <w:r>
+        <w:lastRenderedPageBreak/>
+        <w:t>Testing 1-2-3 - Python - 30/08/2022</w:t>
+      </w:r>
+      <w:bookmarkEnd w:id="9"/>
+    </w:p>
+    <w:p>
+      <w:r>
+        <w:rPr>
+          <w:noProof/>
+        </w:rPr>
+        <w:drawing>
+          <wp:inline distT="0" distB="0" distL="0" distR="0" wp14:anchorId="6E760C3F" wp14:editId="77ED05A5">
+            <wp:extent cx="5619750" cy="4505325"/>
+            <wp:effectExtent l="0" t="0" r="0" b="9525"/>
+            <wp:docPr id="34" name="Picture 34" descr="Challenge description"/>
+            <wp:cNvGraphicFramePr>
+              <a:graphicFrameLocks xmlns:a="http://schemas.openxmlformats.org/drawingml/2006/main" noChangeAspect="1"/>
+            </wp:cNvGraphicFramePr>
+            <a:graphic xmlns:a="http://schemas.openxmlformats.org/drawingml/2006/main">
+              <a:graphicData uri="http://schemas.openxmlformats.org/drawingml/2006/picture">
+                <pic:pic xmlns:pic="http://schemas.openxmlformats.org/drawingml/2006/picture">
+                  <pic:nvPicPr>
+                    <pic:cNvPr id="34" name="Picture 34" descr="Challenge description"/>
+                    <pic:cNvPicPr/>
+                  </pic:nvPicPr>
+                  <pic:blipFill>
+                    <a:blip r:embed="rId32"/>
+                    <a:stretch>
+                      <a:fillRect/>
+                    </a:stretch>
+                  </pic:blipFill>
+                  <pic:spPr>
+                    <a:xfrm>
+                      <a:off x="0" y="0"/>
+                      <a:ext cx="5619750" cy="4505325"/>
+                    </a:xfrm>
+                    <a:prstGeom prst="rect">
+                      <a:avLst/>
+                    </a:prstGeom>
+                  </pic:spPr>
+                </pic:pic>
+              </a:graphicData>
+            </a:graphic>
+          </wp:inline>
+        </w:drawing>
+      </w:r>
+    </w:p>
+    <w:p>
+      <w:r>
+        <w:t xml:space="preserve">This challenge wants me to </w:t>
+      </w:r>
+      <w:r>
+        <w:t>write a function that adds numbering to a list of strings. My plan is to</w:t>
+      </w:r>
+      <w:r>
+        <w:t xml:space="preserve"> go through each element and prepend the correct number to it (by using iteration)</w:t>
+      </w:r>
+      <w:r>
+        <w:t>. The modified element will then be appended to a new list. This list will then be returned</w:t>
+      </w:r>
+      <w:r>
+        <w:t xml:space="preserve"> once every element has been added to it. </w:t>
+      </w:r>
+      <w:r>
+        <w:t xml:space="preserve">My solution can be seen below. </w:t>
+      </w:r>
+    </w:p>
+    <w:p>
+      <w:r>
+        <w:rPr>
+          <w:noProof/>
+        </w:rPr>
+        <w:lastRenderedPageBreak/>
+        <w:drawing>
+          <wp:inline distT="0" distB="0" distL="0" distR="0" wp14:anchorId="58DAE32E" wp14:editId="604A304E">
+            <wp:extent cx="5141563" cy="1401288"/>
+            <wp:effectExtent l="0" t="0" r="2540" b="8890"/>
+            <wp:docPr id="35" name="Picture 35" descr="Solution"/>
+            <wp:cNvGraphicFramePr>
+              <a:graphicFrameLocks xmlns:a="http://schemas.openxmlformats.org/drawingml/2006/main" noChangeAspect="1"/>
+            </wp:cNvGraphicFramePr>
+            <a:graphic xmlns:a="http://schemas.openxmlformats.org/drawingml/2006/main">
+              <a:graphicData uri="http://schemas.openxmlformats.org/drawingml/2006/picture">
+                <pic:pic xmlns:pic="http://schemas.openxmlformats.org/drawingml/2006/picture">
+                  <pic:nvPicPr>
+                    <pic:cNvPr id="35" name="Picture 35" descr="Solution"/>
+                    <pic:cNvPicPr/>
+                  </pic:nvPicPr>
+                  <pic:blipFill>
+                    <a:blip r:embed="rId33"/>
+                    <a:stretch>
+                      <a:fillRect/>
+                    </a:stretch>
+                  </pic:blipFill>
+                  <pic:spPr>
+                    <a:xfrm>
+                      <a:off x="0" y="0"/>
+                      <a:ext cx="5251676" cy="1431298"/>
+                    </a:xfrm>
+                    <a:prstGeom prst="rect">
+                      <a:avLst/>
+                    </a:prstGeom>
+                  </pic:spPr>
+                </pic:pic>
+              </a:graphicData>
+            </a:graphic>
+          </wp:inline>
+        </w:drawing>
+      </w:r>
+      <w:r>
+        <w:rPr>
+          <w:noProof/>
+        </w:rPr>
+        <w:drawing>
+          <wp:inline distT="0" distB="0" distL="0" distR="0" wp14:anchorId="4727267B" wp14:editId="2F41DB77">
+            <wp:extent cx="3301340" cy="2748142"/>
+            <wp:effectExtent l="0" t="0" r="0" b="0"/>
+            <wp:docPr id="36" name="Picture 36" descr="Text&#10;&#10;Description automatically generated"/>
+            <wp:cNvGraphicFramePr>
+              <a:graphicFrameLocks xmlns:a="http://schemas.openxmlformats.org/drawingml/2006/main" noChangeAspect="1"/>
+            </wp:cNvGraphicFramePr>
+            <a:graphic xmlns:a="http://schemas.openxmlformats.org/drawingml/2006/main">
+              <a:graphicData uri="http://schemas.openxmlformats.org/drawingml/2006/picture">
+                <pic:pic xmlns:pic="http://schemas.openxmlformats.org/drawingml/2006/picture">
+                  <pic:nvPicPr>
+                    <pic:cNvPr id="36" name="Picture 36" descr="Text&#10;&#10;Description automatically generated"/>
+                    <pic:cNvPicPr/>
+                  </pic:nvPicPr>
+                  <pic:blipFill>
+                    <a:blip r:embed="rId34"/>
+                    <a:stretch>
+                      <a:fillRect/>
+                    </a:stretch>
+                  </pic:blipFill>
+                  <pic:spPr>
+                    <a:xfrm>
+                      <a:off x="0" y="0"/>
+                      <a:ext cx="3308327" cy="2753958"/>
+                    </a:xfrm>
+                    <a:prstGeom prst="rect">
+                      <a:avLst/>
+                    </a:prstGeom>
+                  </pic:spPr>
+                </pic:pic>
+              </a:graphicData>
+            </a:graphic>
+          </wp:inline>
+        </w:drawing>
+      </w:r>
+    </w:p>
+    <w:p>
+      <w:r>
+        <w:t xml:space="preserve">I tested my solution and it worked. I added comments and then submitted it. I also looked at the solutions created by the community. </w:t>
+      </w:r>
+      <w:r>
+        <w:t>An</w:t>
+      </w:r>
+      <w:r>
+        <w:t xml:space="preserve"> example I found can be seen below. </w:t>
+      </w:r>
+    </w:p>
+    <w:p>
+      <w:r>
+        <w:rPr>
+          <w:noProof/>
+        </w:rPr>
+        <w:drawing>
+          <wp:inline distT="0" distB="0" distL="0" distR="0" wp14:anchorId="61D88C80" wp14:editId="303A1074">
+            <wp:extent cx="5755341" cy="914400"/>
+            <wp:effectExtent l="0" t="0" r="0" b="0"/>
+            <wp:docPr id="37" name="Picture 37" descr="Text&#10;&#10;Description automatically generated"/>
+            <wp:cNvGraphicFramePr>
+              <a:graphicFrameLocks xmlns:a="http://schemas.openxmlformats.org/drawingml/2006/main" noChangeAspect="1"/>
+            </wp:cNvGraphicFramePr>
+            <a:graphic xmlns:a="http://schemas.openxmlformats.org/drawingml/2006/main">
+              <a:graphicData uri="http://schemas.openxmlformats.org/drawingml/2006/picture">
+                <pic:pic xmlns:pic="http://schemas.openxmlformats.org/drawingml/2006/picture">
+                  <pic:nvPicPr>
+                    <pic:cNvPr id="37" name="Picture 37" descr="Text&#10;&#10;Description automatically generated"/>
+                    <pic:cNvPicPr/>
+                  </pic:nvPicPr>
+                  <pic:blipFill>
+                    <a:blip r:embed="rId35"/>
+                    <a:stretch>
+                      <a:fillRect/>
+                    </a:stretch>
+                  </pic:blipFill>
+                  <pic:spPr>
+                    <a:xfrm>
+                      <a:off x="0" y="0"/>
+                      <a:ext cx="5756013" cy="914507"/>
+                    </a:xfrm>
+                    <a:prstGeom prst="rect">
+                      <a:avLst/>
+                    </a:prstGeom>
+                  </pic:spPr>
+                </pic:pic>
+              </a:graphicData>
+            </a:graphic>
+          </wp:inline>
+        </w:drawing>
+      </w:r>
+    </w:p>
+    <w:p>
+      <w:r>
+        <w:t>This solution work</w:t>
+      </w:r>
+      <w:r>
+        <w:t xml:space="preserve">s in the same way as mine but is compacted onto a single line. This would be better for reducing file size and stopping a simple </w:t>
+      </w:r>
+    </w:p>
+    <w:p>
+      <w:r>
+        <w:t xml:space="preserve">This challenge </w:t>
+      </w:r>
+      <w:r>
+        <w:t xml:space="preserve">also levelled up my </w:t>
+      </w:r>
+      <w:proofErr w:type="spellStart"/>
+      <w:r>
+        <w:t>Codewars</w:t>
+      </w:r>
+      <w:proofErr w:type="spellEnd"/>
+      <w:r>
+        <w:t xml:space="preserve"> account</w:t>
+      </w:r>
+      <w:r>
+        <w:t xml:space="preserve"> to 7 kyu.</w:t>
       </w:r>
     </w:p>
     <w:sectPr>
@@ -4804,6 +5259,29 @@
       <w:szCs w:val="36"/>
     </w:rPr>
   </w:style>
+  <w:style w:type="paragraph" w:styleId="Heading4">
+    <w:name w:val="heading 4"/>
+    <w:basedOn w:val="Normal"/>
+    <w:next w:val="Normal"/>
+    <w:link w:val="Heading4Char"/>
+    <w:uiPriority w:val="9"/>
+    <w:semiHidden/>
+    <w:unhideWhenUsed/>
+    <w:qFormat/>
+    <w:rsid w:val="008C5BCD"/>
+    <w:pPr>
+      <w:keepNext/>
+      <w:keepLines/>
+      <w:spacing w:before="40" w:after="0"/>
+      <w:outlineLvl w:val="3"/>
+    </w:pPr>
+    <w:rPr>
+      <w:rFonts w:asciiTheme="majorHAnsi" w:eastAsiaTheme="majorEastAsia" w:hAnsiTheme="majorHAnsi" w:cstheme="majorBidi"/>
+      <w:i/>
+      <w:iCs/>
+      <w:color w:val="2F5496" w:themeColor="accent1" w:themeShade="BF"/>
+    </w:rPr>
+  </w:style>
   <w:style w:type="character" w:default="1" w:styleId="DefaultParagraphFont">
     <w:name w:val="Default Paragraph Font"/>
     <w:uiPriority w:val="1"/>
@@ -4961,6 +5439,22 @@
     <w:rPr>
       <w:color w:val="605E5C"/>
       <w:shd w:val="clear" w:color="auto" w:fill="E1DFDD"/>
+    </w:rPr>
+  </w:style>
+  <w:style w:type="character" w:customStyle="1" w:styleId="Heading4Char">
+    <w:name w:val="Heading 4 Char"/>
+    <w:basedOn w:val="DefaultParagraphFont"/>
+    <w:link w:val="Heading4"/>
+    <w:uiPriority w:val="9"/>
+    <w:semiHidden/>
+    <w:rsid w:val="008C5BCD"/>
+    <w:rPr>
+      <w:rFonts w:asciiTheme="majorHAnsi" w:eastAsiaTheme="majorEastAsia" w:hAnsiTheme="majorHAnsi" w:cstheme="majorBidi"/>
+      <w:i/>
+      <w:iCs/>
+      <w:color w:val="2F5496" w:themeColor="accent1" w:themeShade="BF"/>
+      <w:sz w:val="28"/>
+      <w:szCs w:val="28"/>
     </w:rPr>
   </w:style>
 </w:styles>

</xml_diff>